<commit_message>
Suppression app api + modif rapport
</commit_message>
<xml_diff>
--- a/Rappport projet techno web II et programmation web - Antropius, Desmonteix, Sénéchal.docx
+++ b/Rappport projet techno web II et programmation web - Antropius, Desmonteix, Sénéchal.docx
@@ -336,8 +336,66 @@
                                   <w14:bevel/>
                                 </w14:textOutline>
                               </w:rPr>
-                              <w:t>Technologies WebII / ProgrammationWeb</w:t>
+                              <w:t xml:space="preserve">Technologies </w:t>
                             </w:r>
+                            <w:proofErr w:type="spellStart"/>
+                            <w:r>
+                              <w:rPr>
+                                <w:rFonts w:ascii="Copperplate Gothic Bold" w:hAnsi="Copperplate Gothic Bold" w:cs="Times New Roman"/>
+                                <w:b/>
+                                <w:bCs/>
+                                <w:color w:val="D2691E"/>
+                                <w:sz w:val="64"/>
+                                <w:szCs w:val="64"/>
+                                <w14:textOutline w14:w="9525" w14:cap="rnd" w14:cmpd="sng" w14:algn="ctr">
+                                  <w14:solidFill>
+                                    <w14:schemeClr w14:val="tx1"/>
+                                  </w14:solidFill>
+                                  <w14:prstDash w14:val="solid"/>
+                                  <w14:bevel/>
+                                </w14:textOutline>
+                              </w:rPr>
+                              <w:t>WebII</w:t>
+                            </w:r>
+                            <w:proofErr w:type="spellEnd"/>
+                            <w:r>
+                              <w:rPr>
+                                <w:rFonts w:ascii="Copperplate Gothic Bold" w:hAnsi="Copperplate Gothic Bold" w:cs="Times New Roman"/>
+                                <w:b/>
+                                <w:bCs/>
+                                <w:color w:val="D2691E"/>
+                                <w:sz w:val="64"/>
+                                <w:szCs w:val="64"/>
+                                <w14:textOutline w14:w="9525" w14:cap="rnd" w14:cmpd="sng" w14:algn="ctr">
+                                  <w14:solidFill>
+                                    <w14:schemeClr w14:val="tx1"/>
+                                  </w14:solidFill>
+                                  <w14:prstDash w14:val="solid"/>
+                                  <w14:bevel/>
+                                </w14:textOutline>
+                              </w:rPr>
+                              <w:t xml:space="preserve"> / </w:t>
+                            </w:r>
+                            <w:proofErr w:type="spellStart"/>
+                            <w:r>
+                              <w:rPr>
+                                <w:rFonts w:ascii="Copperplate Gothic Bold" w:hAnsi="Copperplate Gothic Bold" w:cs="Times New Roman"/>
+                                <w:b/>
+                                <w:bCs/>
+                                <w:color w:val="D2691E"/>
+                                <w:sz w:val="64"/>
+                                <w:szCs w:val="64"/>
+                                <w14:textOutline w14:w="9525" w14:cap="rnd" w14:cmpd="sng" w14:algn="ctr">
+                                  <w14:solidFill>
+                                    <w14:schemeClr w14:val="tx1"/>
+                                  </w14:solidFill>
+                                  <w14:prstDash w14:val="solid"/>
+                                  <w14:bevel/>
+                                </w14:textOutline>
+                              </w:rPr>
+                              <w:t>ProgrammationWeb</w:t>
+                            </w:r>
+                            <w:proofErr w:type="spellEnd"/>
                             <w:r>
                               <w:rPr>
                                 <w:rFonts w:ascii="Copperplate Gothic Bold" w:hAnsi="Copperplate Gothic Bold" w:cs="Times New Roman"/>
@@ -396,8 +454,26 @@
                                   <w14:bevel/>
                                 </w14:textOutline>
                               </w:rPr>
-                              <w:t>Rapport de projet Ensisingerie</w:t>
+                              <w:t xml:space="preserve">Rapport de projet </w:t>
                             </w:r>
+                            <w:proofErr w:type="spellStart"/>
+                            <w:r>
+                              <w:rPr>
+                                <w:rFonts w:ascii="Copperplate Gothic Bold" w:hAnsi="Copperplate Gothic Bold" w:cs="Times New Roman"/>
+                                <w:color w:val="D2691E"/>
+                                <w:sz w:val="64"/>
+                                <w:szCs w:val="64"/>
+                                <w14:textOutline w14:w="9525" w14:cap="rnd" w14:cmpd="sng" w14:algn="ctr">
+                                  <w14:solidFill>
+                                    <w14:schemeClr w14:val="tx1"/>
+                                  </w14:solidFill>
+                                  <w14:prstDash w14:val="solid"/>
+                                  <w14:bevel/>
+                                </w14:textOutline>
+                              </w:rPr>
+                              <w:t>Ensisingerie</w:t>
+                            </w:r>
+                            <w:proofErr w:type="spellEnd"/>
                           </w:p>
                         </w:txbxContent>
                       </wps:txbx>
@@ -984,7 +1060,7 @@
           <w:r>
             <w:fldChar w:fldCharType="separate"/>
           </w:r>
-          <w:hyperlink w:anchor="_Toc155209316" w:history="1">
+          <w:hyperlink w:anchor="_Toc155492627" w:history="1">
             <w:r>
               <w:rPr>
                 <w:rStyle w:val="Lienhypertexte"/>
@@ -1011,7 +1087,7 @@
                 <w:noProof/>
                 <w:webHidden/>
               </w:rPr>
-              <w:instrText xml:space="preserve"> PAGEREF _Toc155209316 \h </w:instrText>
+              <w:instrText xml:space="preserve"> PAGEREF _Toc155492627 \h </w:instrText>
             </w:r>
             <w:r>
               <w:rPr>
@@ -1058,7 +1134,7 @@
               <w14:ligatures w14:val="standardContextual"/>
             </w:rPr>
           </w:pPr>
-          <w:hyperlink w:anchor="_Toc155209317" w:history="1">
+          <w:hyperlink w:anchor="_Toc155492628" w:history="1">
             <w:r>
               <w:rPr>
                 <w:rStyle w:val="Lienhypertexte"/>
@@ -1085,7 +1161,7 @@
                 <w:noProof/>
                 <w:webHidden/>
               </w:rPr>
-              <w:instrText xml:space="preserve"> PAGEREF _Toc155209317 \h </w:instrText>
+              <w:instrText xml:space="preserve"> PAGEREF _Toc155492628 \h </w:instrText>
             </w:r>
             <w:r>
               <w:rPr>
@@ -1132,7 +1208,7 @@
               <w14:ligatures w14:val="standardContextual"/>
             </w:rPr>
           </w:pPr>
-          <w:hyperlink w:anchor="_Toc155209318" w:history="1">
+          <w:hyperlink w:anchor="_Toc155492629" w:history="1">
             <w:r>
               <w:rPr>
                 <w:rStyle w:val="Lienhypertexte"/>
@@ -1159,7 +1235,7 @@
                 <w:noProof/>
                 <w:webHidden/>
               </w:rPr>
-              <w:instrText xml:space="preserve"> PAGEREF _Toc155209318 \h </w:instrText>
+              <w:instrText xml:space="preserve"> PAGEREF _Toc155492629 \h </w:instrText>
             </w:r>
             <w:r>
               <w:rPr>
@@ -1180,6 +1256,81 @@
                 <w:webHidden/>
               </w:rPr>
               <w:t>3</w:t>
+            </w:r>
+            <w:r>
+              <w:rPr>
+                <w:noProof/>
+                <w:webHidden/>
+              </w:rPr>
+              <w:fldChar w:fldCharType="end"/>
+            </w:r>
+          </w:hyperlink>
+        </w:p>
+        <w:p>
+          <w:pPr>
+            <w:pStyle w:val="TM2"/>
+            <w:tabs>
+              <w:tab w:val="right" w:leader="dot" w:pos="9062"/>
+            </w:tabs>
+            <w:rPr>
+              <w:rFonts w:asciiTheme="minorHAnsi" w:eastAsiaTheme="minorEastAsia" w:hAnsiTheme="minorHAnsi"/>
+              <w:noProof/>
+              <w:kern w:val="2"/>
+              <w:sz w:val="22"/>
+              <w:szCs w:val="22"/>
+              <w:lang w:eastAsia="fr-FR"/>
+              <w14:ligatures w14:val="standardContextual"/>
+            </w:rPr>
+          </w:pPr>
+          <w:hyperlink w:anchor="_Toc155492630" w:history="1">
+            <w:r>
+              <w:rPr>
+                <w:rStyle w:val="Lienhypertexte"/>
+                <w:noProof/>
+                <w:shd w:val="clear" w:color="auto" w:fill="F9F9F9"/>
+              </w:rPr>
+              <w:t>Réinitialisation des mots de passe :</w:t>
+            </w:r>
+            <w:r>
+              <w:rPr>
+                <w:noProof/>
+                <w:webHidden/>
+              </w:rPr>
+              <w:tab/>
+            </w:r>
+            <w:r>
+              <w:rPr>
+                <w:noProof/>
+                <w:webHidden/>
+              </w:rPr>
+              <w:fldChar w:fldCharType="begin"/>
+            </w:r>
+            <w:r>
+              <w:rPr>
+                <w:noProof/>
+                <w:webHidden/>
+              </w:rPr>
+              <w:instrText xml:space="preserve"> PAGEREF _Toc155492630 \h </w:instrText>
+            </w:r>
+            <w:r>
+              <w:rPr>
+                <w:noProof/>
+                <w:webHidden/>
+              </w:rPr>
+            </w:r>
+            <w:r>
+              <w:rPr>
+                <w:noProof/>
+                <w:webHidden/>
+              </w:rPr>
+              <w:fldChar w:fldCharType="separate"/>
+            </w:r>
+            <w:r>
+              <w:rPr>
+                <w:noProof/>
+                <w:webHidden/>
+              </w:rPr>
+              <w:t>4</w:t>
             </w:r>
             <w:r>
               <w:rPr>
@@ -1206,7 +1357,7 @@
               <w14:ligatures w14:val="standardContextual"/>
             </w:rPr>
           </w:pPr>
-          <w:hyperlink w:anchor="_Toc155209319" w:history="1">
+          <w:hyperlink w:anchor="_Toc155492631" w:history="1">
             <w:r>
               <w:rPr>
                 <w:rStyle w:val="Lienhypertexte"/>
@@ -1233,7 +1384,7 @@
                 <w:noProof/>
                 <w:webHidden/>
               </w:rPr>
-              <w:instrText xml:space="preserve"> PAGEREF _Toc155209319 \h </w:instrText>
+              <w:instrText xml:space="preserve"> PAGEREF _Toc155492631 \h </w:instrText>
             </w:r>
             <w:r>
               <w:rPr>
@@ -1280,7 +1431,7 @@
               <w14:ligatures w14:val="standardContextual"/>
             </w:rPr>
           </w:pPr>
-          <w:hyperlink w:anchor="_Toc155209320" w:history="1">
+          <w:hyperlink w:anchor="_Toc155492632" w:history="1">
             <w:r>
               <w:rPr>
                 <w:rStyle w:val="Lienhypertexte"/>
@@ -1308,7 +1459,7 @@
                 <w:noProof/>
                 <w:webHidden/>
               </w:rPr>
-              <w:instrText xml:space="preserve"> PAGEREF _Toc155209320 \h </w:instrText>
+              <w:instrText xml:space="preserve"> PAGEREF _Toc155492632 \h </w:instrText>
             </w:r>
             <w:r>
               <w:rPr>
@@ -1355,7 +1506,7 @@
               <w14:ligatures w14:val="standardContextual"/>
             </w:rPr>
           </w:pPr>
-          <w:hyperlink w:anchor="_Toc155209321" w:history="1">
+          <w:hyperlink w:anchor="_Toc155492633" w:history="1">
             <w:r>
               <w:rPr>
                 <w:rStyle w:val="Lienhypertexte"/>
@@ -1383,7 +1534,7 @@
                 <w:noProof/>
                 <w:webHidden/>
               </w:rPr>
-              <w:instrText xml:space="preserve"> PAGEREF _Toc155209321 \h </w:instrText>
+              <w:instrText xml:space="preserve"> PAGEREF _Toc155492633 \h </w:instrText>
             </w:r>
             <w:r>
               <w:rPr>
@@ -1403,7 +1554,7 @@
                 <w:noProof/>
                 <w:webHidden/>
               </w:rPr>
-              <w:t>4</w:t>
+              <w:t>5</w:t>
             </w:r>
             <w:r>
               <w:rPr>
@@ -1430,7 +1581,7 @@
               <w14:ligatures w14:val="standardContextual"/>
             </w:rPr>
           </w:pPr>
-          <w:hyperlink w:anchor="_Toc155209322" w:history="1">
+          <w:hyperlink w:anchor="_Toc155492634" w:history="1">
             <w:r>
               <w:rPr>
                 <w:rStyle w:val="Lienhypertexte"/>
@@ -1458,7 +1609,7 @@
                 <w:noProof/>
                 <w:webHidden/>
               </w:rPr>
-              <w:instrText xml:space="preserve"> PAGEREF _Toc155209322 \h </w:instrText>
+              <w:instrText xml:space="preserve"> PAGEREF _Toc155492634 \h </w:instrText>
             </w:r>
             <w:r>
               <w:rPr>
@@ -1505,7 +1656,7 @@
               <w14:ligatures w14:val="standardContextual"/>
             </w:rPr>
           </w:pPr>
-          <w:hyperlink w:anchor="_Toc155209323" w:history="1">
+          <w:hyperlink w:anchor="_Toc155492635" w:history="1">
             <w:r>
               <w:rPr>
                 <w:rStyle w:val="Lienhypertexte"/>
@@ -1533,7 +1684,7 @@
                 <w:noProof/>
                 <w:webHidden/>
               </w:rPr>
-              <w:instrText xml:space="preserve"> PAGEREF _Toc155209323 \h </w:instrText>
+              <w:instrText xml:space="preserve"> PAGEREF _Toc155492635 \h </w:instrText>
             </w:r>
             <w:r>
               <w:rPr>
@@ -1580,7 +1731,7 @@
               <w14:ligatures w14:val="standardContextual"/>
             </w:rPr>
           </w:pPr>
-          <w:hyperlink w:anchor="_Toc155209324" w:history="1">
+          <w:hyperlink w:anchor="_Toc155492636" w:history="1">
             <w:r>
               <w:rPr>
                 <w:rStyle w:val="Lienhypertexte"/>
@@ -1608,7 +1759,7 @@
                 <w:noProof/>
                 <w:webHidden/>
               </w:rPr>
-              <w:instrText xml:space="preserve"> PAGEREF _Toc155209324 \h </w:instrText>
+              <w:instrText xml:space="preserve"> PAGEREF _Toc155492636 \h </w:instrText>
             </w:r>
             <w:r>
               <w:rPr>
@@ -1655,7 +1806,7 @@
               <w14:ligatures w14:val="standardContextual"/>
             </w:rPr>
           </w:pPr>
-          <w:hyperlink w:anchor="_Toc155209325" w:history="1">
+          <w:hyperlink w:anchor="_Toc155492637" w:history="1">
             <w:r>
               <w:rPr>
                 <w:rStyle w:val="Lienhypertexte"/>
@@ -1683,7 +1834,7 @@
                 <w:noProof/>
                 <w:webHidden/>
               </w:rPr>
-              <w:instrText xml:space="preserve"> PAGEREF _Toc155209325 \h </w:instrText>
+              <w:instrText xml:space="preserve"> PAGEREF _Toc155492637 \h </w:instrText>
             </w:r>
             <w:r>
               <w:rPr>
@@ -1730,7 +1881,7 @@
               <w14:ligatures w14:val="standardContextual"/>
             </w:rPr>
           </w:pPr>
-          <w:hyperlink w:anchor="_Toc155209326" w:history="1">
+          <w:hyperlink w:anchor="_Toc155492638" w:history="1">
             <w:r>
               <w:rPr>
                 <w:rStyle w:val="Lienhypertexte"/>
@@ -1757,7 +1908,7 @@
                 <w:noProof/>
                 <w:webHidden/>
               </w:rPr>
-              <w:instrText xml:space="preserve"> PAGEREF _Toc155209326 \h </w:instrText>
+              <w:instrText xml:space="preserve"> PAGEREF _Toc155492638 \h </w:instrText>
             </w:r>
             <w:r>
               <w:rPr>
@@ -1778,6 +1929,154 @@
                 <w:webHidden/>
               </w:rPr>
               <w:t>6</w:t>
+            </w:r>
+            <w:r>
+              <w:rPr>
+                <w:noProof/>
+                <w:webHidden/>
+              </w:rPr>
+              <w:fldChar w:fldCharType="end"/>
+            </w:r>
+          </w:hyperlink>
+        </w:p>
+        <w:p>
+          <w:pPr>
+            <w:pStyle w:val="TM1"/>
+            <w:tabs>
+              <w:tab w:val="right" w:leader="dot" w:pos="9062"/>
+            </w:tabs>
+            <w:rPr>
+              <w:rFonts w:asciiTheme="minorHAnsi" w:eastAsiaTheme="minorEastAsia" w:hAnsiTheme="minorHAnsi"/>
+              <w:noProof/>
+              <w:kern w:val="2"/>
+              <w:sz w:val="22"/>
+              <w:szCs w:val="22"/>
+              <w:lang w:eastAsia="fr-FR"/>
+              <w14:ligatures w14:val="standardContextual"/>
+            </w:rPr>
+          </w:pPr>
+          <w:hyperlink w:anchor="_Toc155492639" w:history="1">
+            <w:r>
+              <w:rPr>
+                <w:rStyle w:val="Lienhypertexte"/>
+                <w:noProof/>
+              </w:rPr>
+              <w:t>Dossier static commun à toutes les apps</w:t>
+            </w:r>
+            <w:r>
+              <w:rPr>
+                <w:noProof/>
+                <w:webHidden/>
+              </w:rPr>
+              <w:tab/>
+            </w:r>
+            <w:r>
+              <w:rPr>
+                <w:noProof/>
+                <w:webHidden/>
+              </w:rPr>
+              <w:fldChar w:fldCharType="begin"/>
+            </w:r>
+            <w:r>
+              <w:rPr>
+                <w:noProof/>
+                <w:webHidden/>
+              </w:rPr>
+              <w:instrText xml:space="preserve"> PAGEREF _Toc155492639 \h </w:instrText>
+            </w:r>
+            <w:r>
+              <w:rPr>
+                <w:noProof/>
+                <w:webHidden/>
+              </w:rPr>
+            </w:r>
+            <w:r>
+              <w:rPr>
+                <w:noProof/>
+                <w:webHidden/>
+              </w:rPr>
+              <w:fldChar w:fldCharType="separate"/>
+            </w:r>
+            <w:r>
+              <w:rPr>
+                <w:noProof/>
+                <w:webHidden/>
+              </w:rPr>
+              <w:t>7</w:t>
+            </w:r>
+            <w:r>
+              <w:rPr>
+                <w:noProof/>
+                <w:webHidden/>
+              </w:rPr>
+              <w:fldChar w:fldCharType="end"/>
+            </w:r>
+          </w:hyperlink>
+        </w:p>
+        <w:p>
+          <w:pPr>
+            <w:pStyle w:val="TM1"/>
+            <w:tabs>
+              <w:tab w:val="right" w:leader="dot" w:pos="9062"/>
+            </w:tabs>
+            <w:rPr>
+              <w:rFonts w:asciiTheme="minorHAnsi" w:eastAsiaTheme="minorEastAsia" w:hAnsiTheme="minorHAnsi"/>
+              <w:noProof/>
+              <w:kern w:val="2"/>
+              <w:sz w:val="22"/>
+              <w:szCs w:val="22"/>
+              <w:lang w:eastAsia="fr-FR"/>
+              <w14:ligatures w14:val="standardContextual"/>
+            </w:rPr>
+          </w:pPr>
+          <w:hyperlink w:anchor="_Toc155492640" w:history="1">
+            <w:r>
+              <w:rPr>
+                <w:rStyle w:val="Lienhypertexte"/>
+                <w:noProof/>
+              </w:rPr>
+              <w:t>Sécurisation du site</w:t>
+            </w:r>
+            <w:r>
+              <w:rPr>
+                <w:noProof/>
+                <w:webHidden/>
+              </w:rPr>
+              <w:tab/>
+            </w:r>
+            <w:r>
+              <w:rPr>
+                <w:noProof/>
+                <w:webHidden/>
+              </w:rPr>
+              <w:fldChar w:fldCharType="begin"/>
+            </w:r>
+            <w:r>
+              <w:rPr>
+                <w:noProof/>
+                <w:webHidden/>
+              </w:rPr>
+              <w:instrText xml:space="preserve"> PAGEREF _Toc155492640 \h </w:instrText>
+            </w:r>
+            <w:r>
+              <w:rPr>
+                <w:noProof/>
+                <w:webHidden/>
+              </w:rPr>
+            </w:r>
+            <w:r>
+              <w:rPr>
+                <w:noProof/>
+                <w:webHidden/>
+              </w:rPr>
+              <w:fldChar w:fldCharType="separate"/>
+            </w:r>
+            <w:r>
+              <w:rPr>
+                <w:noProof/>
+                <w:webHidden/>
+              </w:rPr>
+              <w:t>7</w:t>
             </w:r>
             <w:r>
               <w:rPr>
@@ -1822,7 +2121,7 @@
         <w:pStyle w:val="Titre1"/>
         <w:jc w:val="both"/>
       </w:pPr>
-      <w:bookmarkStart w:id="0" w:name="_Toc155209316"/>
+      <w:bookmarkStart w:id="0" w:name="_Toc155492627"/>
       <w:r>
         <w:lastRenderedPageBreak/>
         <w:t>I</w:t>
@@ -1842,7 +2141,15 @@
         <w:spacing w:after="160" w:line="259" w:lineRule="auto"/>
       </w:pPr>
       <w:r>
-        <w:t>Ce rapport a pour but d’expliquer les choix faits lors de la création du site web Ensisingerie, créé par le groupe Antropius/Desmonteix/Sénéchal.</w:t>
+        <w:t xml:space="preserve">Ce rapport a pour but d’expliquer les choix faits lors de la création du site web </w:t>
+      </w:r>
+      <w:proofErr w:type="spellStart"/>
+      <w:r>
+        <w:t>Ensisingerie</w:t>
+      </w:r>
+      <w:proofErr w:type="spellEnd"/>
+      <w:r>
+        <w:t>, créé par le groupe Antropius/Desmonteix/Sénéchal.</w:t>
       </w:r>
       <w:r>
         <w:t xml:space="preserve"> Le site a été créé avec les technologies suivantes :</w:t>
@@ -1906,9 +2213,11 @@
       <w:r>
         <w:t xml:space="preserve">Mot de passe : </w:t>
       </w:r>
+      <w:proofErr w:type="spellStart"/>
       <w:r>
         <w:t>adminpass-singe%Web</w:t>
       </w:r>
+      <w:proofErr w:type="spellEnd"/>
     </w:p>
     <w:p>
       <w:pPr>
@@ -1919,7 +2228,7 @@
       <w:pPr>
         <w:pStyle w:val="Titre1"/>
       </w:pPr>
-      <w:bookmarkStart w:id="1" w:name="_Toc155209317"/>
+      <w:bookmarkStart w:id="1" w:name="_Toc155492628"/>
       <w:r>
         <w:t>Organisation des fichiers</w:t>
       </w:r>
@@ -1939,8 +2248,13 @@
           <w:numId w:val="5"/>
         </w:numPr>
       </w:pPr>
-      <w:r>
-        <w:t xml:space="preserve">users : concerne tout ce qui est lié </w:t>
+      <w:proofErr w:type="spellStart"/>
+      <w:r>
+        <w:t>users</w:t>
+      </w:r>
+      <w:proofErr w:type="spellEnd"/>
+      <w:r>
+        <w:t xml:space="preserve"> : concerne tout ce qui est lié </w:t>
       </w:r>
       <w:r>
         <w:t xml:space="preserve">en majorité </w:t>
@@ -1957,8 +2271,13 @@
           <w:numId w:val="5"/>
         </w:numPr>
       </w:pPr>
-      <w:r>
-        <w:t xml:space="preserve">rooms : concerne tout ce qui est lié </w:t>
+      <w:proofErr w:type="spellStart"/>
+      <w:r>
+        <w:t>rooms</w:t>
+      </w:r>
+      <w:proofErr w:type="spellEnd"/>
+      <w:r>
+        <w:t xml:space="preserve"> : concerne tout ce qui est lié </w:t>
       </w:r>
       <w:r>
         <w:t xml:space="preserve">en majorité </w:t>
@@ -1996,12 +2315,31 @@
         <w:t>ans la même logique</w:t>
       </w:r>
       <w:r>
-        <w:t>, chaque application contient son propre dossier ‘static’, contenant les fichiers CSS, Javascript, éventuellement JSON et images.</w:t>
-      </w:r>
-    </w:p>
-    <w:p>
-      <w:r>
-        <w:t>Un dossier ‘static’ supplémentaire se trouve au même niveau que les dossiers des apps et contient les fichiers statiques utilisés dans plusieurs apps.</w:t>
+        <w:t>, chaque application contient son propre dossier ‘</w:t>
+      </w:r>
+      <w:proofErr w:type="spellStart"/>
+      <w:r>
+        <w:t>static</w:t>
+      </w:r>
+      <w:proofErr w:type="spellEnd"/>
+      <w:r>
+        <w:t>’, contenant les fichiers CSS, Javascript, éventuellement JSON et images.</w:t>
+      </w:r>
+    </w:p>
+    <w:p>
+      <w:pPr>
+        <w:spacing w:after="0"/>
+      </w:pPr>
+      <w:r>
+        <w:t>Un dossier ‘</w:t>
+      </w:r>
+      <w:proofErr w:type="spellStart"/>
+      <w:r>
+        <w:t>static</w:t>
+      </w:r>
+      <w:proofErr w:type="spellEnd"/>
+      <w:r>
+        <w:t>’ supplémentaire se trouve au même niveau que les dossiers des apps et contient les fichiers statiques utilisés dans plusieurs apps.</w:t>
       </w:r>
       <w:r>
         <w:br/>
@@ -2013,22 +2351,42 @@
         <w:t>Toujours dans le but de réduire les dépendances entre apps, nous avons décidés que chaque app inclurait son propre fichier base.html dont seront dérivés les autres fichiers HTML de l’app, même si en pratique ils sont tous identiques puisque tout le site utilise la même base.</w:t>
       </w:r>
     </w:p>
-    <w:p/>
+    <w:p>
+      <w:pPr>
+        <w:spacing w:after="0"/>
+      </w:pPr>
+    </w:p>
     <w:p>
       <w:pPr>
         <w:pStyle w:val="Titre1"/>
         <w:jc w:val="both"/>
       </w:pPr>
-      <w:bookmarkStart w:id="2" w:name="_Toc155209318"/>
-      <w:r>
-        <w:t>Application ‘users’</w:t>
+      <w:bookmarkStart w:id="2" w:name="_Toc155492629"/>
+      <w:r>
+        <w:t>Application ‘</w:t>
+      </w:r>
+      <w:proofErr w:type="spellStart"/>
+      <w:r>
+        <w:t>users</w:t>
+      </w:r>
+      <w:proofErr w:type="spellEnd"/>
+      <w:r>
+        <w:t>’</w:t>
       </w:r>
       <w:bookmarkEnd w:id="2"/>
     </w:p>
     <w:p/>
     <w:p>
       <w:r>
-        <w:t xml:space="preserve">L’application ‘users’ </w:t>
+        <w:t>L’application ‘</w:t>
+      </w:r>
+      <w:proofErr w:type="spellStart"/>
+      <w:r>
+        <w:t>users</w:t>
+      </w:r>
+      <w:proofErr w:type="spellEnd"/>
+      <w:r>
+        <w:t xml:space="preserve">’ </w:t>
       </w:r>
       <w:r>
         <w:t>concerne, comme son nom l’indique, les utilisateurs. Concrètement, elle contient la logique et les pages permettant d’effectuer les actions suivantes :</w:t>
@@ -2117,7 +2475,15 @@
     </w:p>
     <w:p>
       <w:r>
-        <w:t xml:space="preserve">Concernant les views, toutes les pages générées le sont en dérivant les </w:t>
+        <w:t xml:space="preserve">Concernant les </w:t>
+      </w:r>
+      <w:proofErr w:type="spellStart"/>
+      <w:r>
+        <w:t>views</w:t>
+      </w:r>
+      <w:proofErr w:type="spellEnd"/>
+      <w:r>
+        <w:t xml:space="preserve">, toutes les pages générées le sont en dérivant les </w:t>
       </w:r>
       <w:r>
         <w:t>classes</w:t>
@@ -2152,12 +2518,14 @@
           <w:shd w:val="clear" w:color="auto" w:fill="F9F9F9"/>
         </w:rPr>
       </w:pPr>
+      <w:bookmarkStart w:id="3" w:name="_Toc155492630"/>
       <w:r>
         <w:rPr>
           <w:shd w:val="clear" w:color="auto" w:fill="F9F9F9"/>
         </w:rPr>
         <w:t>Réinitialisation des mots de passe :</w:t>
       </w:r>
+      <w:bookmarkEnd w:id="3"/>
     </w:p>
     <w:p>
       <w:r>
@@ -2176,6 +2544,9 @@
       </w:r>
     </w:p>
     <w:p>
+      <w:pPr>
+        <w:spacing w:after="0"/>
+      </w:pPr>
       <w:r>
         <w:t>Attention : notre site n’était probablement ‘standard’ par rapport aux autres, les messages envoyés sont souvent considérés comme étant du courrier indésirable</w:t>
       </w:r>
@@ -2185,17 +2556,30 @@
       <w:r>
         <w:t>. Vérifiez donc vos spams.</w:t>
       </w:r>
+    </w:p>
+    <w:p>
+      <w:pPr>
+        <w:spacing w:after="0"/>
+      </w:pPr>
     </w:p>
     <w:p>
       <w:pPr>
         <w:pStyle w:val="Titre1"/>
         <w:jc w:val="both"/>
       </w:pPr>
-      <w:bookmarkStart w:id="3" w:name="_Toc155209319"/>
-      <w:r>
-        <w:t>Application ‘rooms’</w:t>
-      </w:r>
-      <w:bookmarkEnd w:id="3"/>
+      <w:bookmarkStart w:id="4" w:name="_Toc155492631"/>
+      <w:r>
+        <w:t>Application ‘</w:t>
+      </w:r>
+      <w:proofErr w:type="spellStart"/>
+      <w:r>
+        <w:t>rooms</w:t>
+      </w:r>
+      <w:proofErr w:type="spellEnd"/>
+      <w:r>
+        <w:t>’</w:t>
+      </w:r>
+      <w:bookmarkEnd w:id="4"/>
     </w:p>
     <w:p>
       <w:pPr>
@@ -2210,7 +2594,15 @@
         <w:t xml:space="preserve">L’application </w:t>
       </w:r>
       <w:r>
-        <w:t xml:space="preserve">‘rooms’ </w:t>
+        <w:t>‘</w:t>
+      </w:r>
+      <w:proofErr w:type="spellStart"/>
+      <w:r>
+        <w:t>rooms</w:t>
+      </w:r>
+      <w:proofErr w:type="spellEnd"/>
+      <w:r>
+        <w:t xml:space="preserve">’ </w:t>
       </w:r>
       <w:r>
         <w:t xml:space="preserve">est la plus </w:t>
@@ -2222,7 +2614,15 @@
         <w:t xml:space="preserve"> des trois.</w:t>
       </w:r>
       <w:r>
-        <w:t xml:space="preserve"> Elle contient le nécéssaire pour effectuer les actions suivantes :</w:t>
+        <w:t xml:space="preserve"> Elle contient le </w:t>
+      </w:r>
+      <w:proofErr w:type="spellStart"/>
+      <w:r>
+        <w:t>nécéssaire</w:t>
+      </w:r>
+      <w:proofErr w:type="spellEnd"/>
+      <w:r>
+        <w:t xml:space="preserve"> pour effectuer les actions suivantes :</w:t>
       </w:r>
       <w:r>
         <w:br/>
@@ -2335,14 +2735,14 @@
           <w:shd w:val="clear" w:color="auto" w:fill="F9F9F9"/>
         </w:rPr>
       </w:pPr>
-      <w:bookmarkStart w:id="4" w:name="_Toc155209320"/>
+      <w:bookmarkStart w:id="5" w:name="_Toc155492632"/>
       <w:r>
         <w:rPr>
           <w:shd w:val="clear" w:color="auto" w:fill="F9F9F9"/>
         </w:rPr>
         <w:t>Modèles :</w:t>
       </w:r>
-      <w:bookmarkEnd w:id="4"/>
+      <w:bookmarkEnd w:id="5"/>
     </w:p>
     <w:p>
       <w:r>
@@ -2358,7 +2758,15 @@
         </w:numPr>
       </w:pPr>
       <w:r>
-        <w:t>La classe Room représente un salon. Il est caractérisé par son nom, son propriétaire, une liste des utilisateurs présents dans le salons, une liste des utilisateurs ayant déjà été bannis du salon et un attribut ‘private’ représentant le caractère publique ou non</w:t>
+        <w:t>La classe Room représente un salon. Il est caractérisé par son nom, son propriétaire, une liste des utilisateurs présents dans le salons, une liste des utilisateurs ayant déjà été bannis du salon et un attribut ‘</w:t>
+      </w:r>
+      <w:proofErr w:type="spellStart"/>
+      <w:r>
+        <w:t>private</w:t>
+      </w:r>
+      <w:proofErr w:type="spellEnd"/>
+      <w:r>
+        <w:t>’ représentant le caractère publique ou non</w:t>
       </w:r>
       <w:r>
         <w:t>.</w:t>
@@ -2377,7 +2785,15 @@
         <w:t>La classe Message représente un message.</w:t>
       </w:r>
       <w:r>
-        <w:t xml:space="preserve"> Un message est représenté par son auteur, le salon dans lequel il l’a envoyé, sa date de publication, son texte et un attribut ‘is_deleted’ représentant le fait que le message ait été supprimé.</w:t>
+        <w:t xml:space="preserve"> Un message est représenté par son auteur, le salon dans lequel il l’a envoyé, sa date de publication, son texte et un attribut ‘</w:t>
+      </w:r>
+      <w:proofErr w:type="spellStart"/>
+      <w:r>
+        <w:t>is_deleted</w:t>
+      </w:r>
+      <w:proofErr w:type="spellEnd"/>
+      <w:r>
+        <w:t>’ représentant le fait que le message ait été supprimé.</w:t>
       </w:r>
     </w:p>
     <w:p>
@@ -2389,10 +2805,26 @@
         </w:numPr>
       </w:pPr>
       <w:r>
-        <w:t xml:space="preserve">La classe JoinRequest représente une demande qu’un utilisateur a faite pour rejoindre un salon. Il contient donc </w:t>
-      </w:r>
-      <w:r>
-        <w:t>l’émetteur de la demande, le salon en question et un attribut ‘is_approved’ indiquant si la demande a été approuvée.</w:t>
+        <w:t xml:space="preserve">La classe </w:t>
+      </w:r>
+      <w:proofErr w:type="spellStart"/>
+      <w:r>
+        <w:t>JoinRequest</w:t>
+      </w:r>
+      <w:proofErr w:type="spellEnd"/>
+      <w:r>
+        <w:t xml:space="preserve"> représente une demande qu’un utilisateur a faite pour rejoindre un salon. Il contient donc </w:t>
+      </w:r>
+      <w:r>
+        <w:t>l’émetteur de la demande, le salon en question et un attribut ‘</w:t>
+      </w:r>
+      <w:proofErr w:type="spellStart"/>
+      <w:r>
+        <w:t>is_approved</w:t>
+      </w:r>
+      <w:proofErr w:type="spellEnd"/>
+      <w:r>
+        <w:t>’ indiquant si la demande a été approuvée.</w:t>
       </w:r>
     </w:p>
     <w:p>
@@ -2404,7 +2836,15 @@
         </w:numPr>
       </w:pPr>
       <w:r>
-        <w:t>La classe RoomInvitation repr</w:t>
+        <w:t xml:space="preserve">La classe </w:t>
+      </w:r>
+      <w:proofErr w:type="spellStart"/>
+      <w:r>
+        <w:t>RoomInvitation</w:t>
+      </w:r>
+      <w:proofErr w:type="spellEnd"/>
+      <w:r>
+        <w:t xml:space="preserve"> repr</w:t>
       </w:r>
       <w:r>
         <w:t>ésente une invitation du propriétaire d’un salon à un</w:t>
@@ -2433,14 +2873,14 @@
           <w:shd w:val="clear" w:color="auto" w:fill="F9F9F9"/>
         </w:rPr>
       </w:pPr>
-      <w:bookmarkStart w:id="5" w:name="_Toc155209321"/>
+      <w:bookmarkStart w:id="6" w:name="_Toc155492633"/>
       <w:r>
         <w:rPr>
           <w:shd w:val="clear" w:color="auto" w:fill="F9F9F9"/>
         </w:rPr>
         <w:t>Page de salon :</w:t>
       </w:r>
-      <w:bookmarkEnd w:id="5"/>
+      <w:bookmarkEnd w:id="6"/>
     </w:p>
     <w:p>
       <w:r>
@@ -2508,14 +2948,14 @@
           <w:shd w:val="clear" w:color="auto" w:fill="F9F9F9"/>
         </w:rPr>
       </w:pPr>
-      <w:bookmarkStart w:id="6" w:name="_Toc155209322"/>
+      <w:bookmarkStart w:id="7" w:name="_Toc155492634"/>
       <w:r>
         <w:rPr>
           <w:shd w:val="clear" w:color="auto" w:fill="F9F9F9"/>
         </w:rPr>
         <w:t>Page statistiques :</w:t>
       </w:r>
-      <w:bookmarkEnd w:id="6"/>
+      <w:bookmarkEnd w:id="7"/>
     </w:p>
     <w:p>
       <w:r>
@@ -2530,14 +2970,14 @@
           <w:shd w:val="clear" w:color="auto" w:fill="F9F9F9"/>
         </w:rPr>
       </w:pPr>
-      <w:bookmarkStart w:id="7" w:name="_Toc155209323"/>
+      <w:bookmarkStart w:id="8" w:name="_Toc155492635"/>
       <w:r>
         <w:rPr>
           <w:shd w:val="clear" w:color="auto" w:fill="F9F9F9"/>
         </w:rPr>
         <w:t>Page de gestion des utilisateurs :</w:t>
       </w:r>
-      <w:bookmarkEnd w:id="7"/>
+      <w:bookmarkEnd w:id="8"/>
     </w:p>
     <w:p>
       <w:r>
@@ -2575,18 +3015,34 @@
           <w:shd w:val="clear" w:color="auto" w:fill="F9F9F9"/>
         </w:rPr>
       </w:pPr>
-      <w:bookmarkStart w:id="8" w:name="_Toc155209324"/>
+      <w:bookmarkStart w:id="9" w:name="_Toc155492636"/>
+      <w:proofErr w:type="spellStart"/>
       <w:r>
         <w:rPr>
           <w:shd w:val="clear" w:color="auto" w:fill="F9F9F9"/>
         </w:rPr>
-        <w:t>Views :</w:t>
-      </w:r>
-      <w:bookmarkEnd w:id="8"/>
-    </w:p>
-    <w:p>
-      <w:r>
-        <w:t>Dans cette app, la majorité des views sont de simples fonctions, permettant un contrôle plus fin sur la logique de l’application.</w:t>
+        <w:t>Views</w:t>
+      </w:r>
+      <w:proofErr w:type="spellEnd"/>
+      <w:r>
+        <w:rPr>
+          <w:shd w:val="clear" w:color="auto" w:fill="F9F9F9"/>
+        </w:rPr>
+        <w:t> :</w:t>
+      </w:r>
+      <w:bookmarkEnd w:id="9"/>
+    </w:p>
+    <w:p>
+      <w:r>
+        <w:t xml:space="preserve">Dans cette app, la majorité des </w:t>
+      </w:r>
+      <w:proofErr w:type="spellStart"/>
+      <w:r>
+        <w:t>views</w:t>
+      </w:r>
+      <w:proofErr w:type="spellEnd"/>
+      <w:r>
+        <w:t xml:space="preserve"> sont de simples fonctions, permettant un contrôle plus fin sur la logique de l’application.</w:t>
       </w:r>
       <w:r>
         <w:t xml:space="preserve"> </w:t>
@@ -2605,7 +3061,15 @@
         <w:t>originaire)</w:t>
       </w:r>
       <w:r>
-        <w:t>, des sécurités supplémentaires sont implémentées dans les views :</w:t>
+        <w:t xml:space="preserve">, des sécurités supplémentaires sont implémentées dans les </w:t>
+      </w:r>
+      <w:proofErr w:type="spellStart"/>
+      <w:r>
+        <w:t>views</w:t>
+      </w:r>
+      <w:proofErr w:type="spellEnd"/>
+      <w:r>
+        <w:t> :</w:t>
       </w:r>
       <w:r>
         <w:br/>
@@ -2647,7 +3111,23 @@
         <w:t>De plus, chaque fonction vérifie un certain nombre de condition avant d’effectuer l’action demandée et redirige vers une page d’erreur ou renvoie une réponse JSON en cas de problème, permettant de sécuriser le site.</w:t>
       </w:r>
       <w:r>
-        <w:t xml:space="preserve"> Par exemple, dans la fonction remove_user, appelée pour éjecter un utilisateur d’un salon et pour quitter un salon, on vérifie d’abord l’utilisateur appelant la fonction est soit le propriétaire du salon soit la personne a retirer du salon puis on regarde si l’utilisateur à retirer est bien dans le salon et enfin si le l’utilisateur à retirer n’est pas le propriétaire du salon.</w:t>
+        <w:t xml:space="preserve"> Par exemple, dans la fonction </w:t>
+      </w:r>
+      <w:proofErr w:type="spellStart"/>
+      <w:r>
+        <w:t>remove_user</w:t>
+      </w:r>
+      <w:proofErr w:type="spellEnd"/>
+      <w:r>
+        <w:t xml:space="preserve">, appelée pour éjecter un utilisateur d’un salon et pour quitter un salon, on vérifie d’abord l’utilisateur appelant la fonction est soit le propriétaire du salon soit la personne </w:t>
+      </w:r>
+      <w:proofErr w:type="spellStart"/>
+      <w:r>
+        <w:t>a</w:t>
+      </w:r>
+      <w:proofErr w:type="spellEnd"/>
+      <w:r>
+        <w:t xml:space="preserve"> retirer du salon puis on regarde si l’utilisateur à retirer est bien dans le salon et enfin si le l’utilisateur à retirer n’est pas le propriétaire du salon.</w:t>
       </w:r>
     </w:p>
     <w:p>
@@ -2658,16 +3138,19 @@
           <w:shd w:val="clear" w:color="auto" w:fill="F9F9F9"/>
         </w:rPr>
       </w:pPr>
-      <w:bookmarkStart w:id="9" w:name="_Toc155209325"/>
+      <w:bookmarkStart w:id="10" w:name="_Toc155492637"/>
       <w:r>
         <w:rPr>
           <w:shd w:val="clear" w:color="auto" w:fill="F9F9F9"/>
         </w:rPr>
         <w:t>Javascript :</w:t>
       </w:r>
-      <w:bookmarkEnd w:id="9"/>
-    </w:p>
-    <w:p>
+      <w:bookmarkEnd w:id="10"/>
+    </w:p>
+    <w:p>
+      <w:pPr>
+        <w:spacing w:after="0"/>
+      </w:pPr>
       <w:r>
         <w:t>Notre Javascript utilise beaucoup les requêtes AJAX car nous avons souvent besoin de calculer/rechercher une petite partie seulement de la page. Cela permet d’éviter</w:t>
       </w:r>
@@ -2684,11 +3167,11 @@
         <w:pStyle w:val="Titre1"/>
         <w:jc w:val="both"/>
       </w:pPr>
-      <w:bookmarkStart w:id="10" w:name="_Toc155209326"/>
+      <w:bookmarkStart w:id="11" w:name="_Toc155492638"/>
       <w:r>
         <w:t>Application ‘main’</w:t>
       </w:r>
-      <w:bookmarkEnd w:id="10"/>
+      <w:bookmarkEnd w:id="11"/>
     </w:p>
     <w:p/>
     <w:p>
@@ -2711,7 +3194,31 @@
     </w:p>
     <w:p>
       <w:r>
-        <w:t xml:space="preserve">Il est important de noter que bien que le Javascript pour l’application main se trouve dans même application, le Javascript fait lui appel à des views de l’application ‘rooms’, par exemple pour renvoyer la liste des salons de l’utilisateur. Nous avons en effet décidés de donner cette responsabilité à l’application ‘rooms’ car </w:t>
+        <w:t xml:space="preserve">Il est important de noter que bien que le Javascript pour l’application main se trouve dans même application, le Javascript fait lui appel à des </w:t>
+      </w:r>
+      <w:proofErr w:type="spellStart"/>
+      <w:r>
+        <w:t>views</w:t>
+      </w:r>
+      <w:proofErr w:type="spellEnd"/>
+      <w:r>
+        <w:t xml:space="preserve"> de l’application ‘</w:t>
+      </w:r>
+      <w:proofErr w:type="spellStart"/>
+      <w:r>
+        <w:t>rooms</w:t>
+      </w:r>
+      <w:proofErr w:type="spellEnd"/>
+      <w:r>
+        <w:t>’, par exemple pour renvoyer la liste des salons de l’utilisateur. Nous avons en effet décidés de donner cette responsabilité à l’application ‘</w:t>
+      </w:r>
+      <w:proofErr w:type="spellStart"/>
+      <w:r>
+        <w:t>rooms</w:t>
+      </w:r>
+      <w:proofErr w:type="spellEnd"/>
+      <w:r>
+        <w:t xml:space="preserve">’ car </w:t>
       </w:r>
       <w:r>
         <w:t>cela nous semblait plus pertinent.</w:t>
@@ -2719,60 +3226,195 @@
     </w:p>
     <w:p>
       <w:r>
+        <w:t xml:space="preserve">Sur la page de création de salon, une </w:t>
+      </w:r>
+      <w:proofErr w:type="spellStart"/>
+      <w:r>
+        <w:t>checkbox</w:t>
+      </w:r>
+      <w:proofErr w:type="spellEnd"/>
+      <w:r>
+        <w:t xml:space="preserve"> permet de définir le caractère publique ou privé du salon.</w:t>
+      </w:r>
+    </w:p>
+    <w:p>
+      <w:r>
         <w:lastRenderedPageBreak/>
-        <w:t>Sur la page de création de salon, une checkbox permet de définir le caractère publique ou privé du salon.</w:t>
-      </w:r>
-    </w:p>
-    <w:p>
-      <w:r>
-        <w:t>Enfin, une page d’administration est accessible aux super users. On peut y supprimer complètement un utilisateur, ce qui a pour effet de supprimer tous ses messages, ses invitations et ses demandes et de transférer la propriété de ses salons à l’utilisateur l’ayant supprimé.</w:t>
+        <w:t xml:space="preserve">Enfin, une page d’administration est accessible aux super </w:t>
+      </w:r>
+      <w:proofErr w:type="spellStart"/>
+      <w:r>
+        <w:t>users</w:t>
+      </w:r>
+      <w:proofErr w:type="spellEnd"/>
+      <w:r>
+        <w:t>. On peut y supprimer complètement un utilisateur, ce qui a pour effet de supprimer tous ses messages, ses invitations et ses demandes et de transférer la propriété de ses salons à l’utilisateur l’ayant supprimé.</w:t>
       </w:r>
       <w:r>
         <w:t xml:space="preserve"> Pour tester cette fonctionnalité, vous pouvez utiliser le compte administrateur donné dans l’introduction de ce rapport.</w:t>
       </w:r>
     </w:p>
     <w:p>
+      <w:pPr>
+        <w:spacing w:after="0"/>
+      </w:pPr>
       <w:r>
         <w:t>Pour ajouter un peu de vie au site, un carrousel codé en Javascript est chargé d’afficher aléatoirement et toutes les 20 secondes une photo d’un singe parmi les 12 disponibles ainsi qu’un court texte explicatif stocké dans un fichier JSON.</w:t>
       </w:r>
     </w:p>
-    <w:p/>
     <w:p/>
     <w:p>
       <w:pPr>
         <w:pStyle w:val="Titre1"/>
         <w:jc w:val="both"/>
       </w:pPr>
-      <w:r>
-        <w:t>Dossier static commun à toutes les apps</w:t>
-      </w:r>
+      <w:bookmarkStart w:id="12" w:name="_Toc155492639"/>
+      <w:r>
+        <w:t xml:space="preserve">Dossier </w:t>
+      </w:r>
+      <w:proofErr w:type="spellStart"/>
+      <w:r>
+        <w:t>static</w:t>
+      </w:r>
+      <w:proofErr w:type="spellEnd"/>
+      <w:r>
+        <w:t xml:space="preserve"> commun à toutes les apps</w:t>
+      </w:r>
+      <w:bookmarkEnd w:id="12"/>
     </w:p>
     <w:p/>
     <w:p>
       <w:pPr>
+        <w:spacing w:before="240" w:after="0" w:line="240" w:lineRule="auto"/>
+      </w:pPr>
+      <w:r>
+        <w:t>Dernier point</w:t>
+      </w:r>
+      <w:r>
+        <w:t> : sur toutes les pages du site se trouve un bouton permettant de passer du thème clair au thème sombre et inversement. Ce changement se fait en Javascript au moyen d’un</w:t>
+      </w:r>
+      <w:r>
+        <w:t xml:space="preserve"> ‘</w:t>
+      </w:r>
+      <w:proofErr w:type="spellStart"/>
+      <w:r>
+        <w:t>toggleClass</w:t>
+      </w:r>
+      <w:proofErr w:type="spellEnd"/>
+      <w:r>
+        <w:t xml:space="preserve">’ sur l’élément HTML ‘body’. </w:t>
+      </w:r>
+      <w:r>
+        <w:t xml:space="preserve">Un </w:t>
+      </w:r>
+      <w:proofErr w:type="spellStart"/>
+      <w:r>
+        <w:t>toggleClass</w:t>
+      </w:r>
+      <w:proofErr w:type="spellEnd"/>
+      <w:r>
+        <w:t xml:space="preserve"> permet d’ajouter une classe à un élément ou à la retirer si elle y est déjà</w:t>
+      </w:r>
+      <w:r>
+        <w:t>, ce qui permet dans notre cas, à l’aide d’un CSS adapté, de choisir des couleurs différentes dans le cas où l’élément body possède la classe ‘</w:t>
+      </w:r>
+      <w:proofErr w:type="spellStart"/>
+      <w:r>
+        <w:t>dark-theme</w:t>
+      </w:r>
+      <w:proofErr w:type="spellEnd"/>
+      <w:r>
+        <w:t xml:space="preserve">’ ou non. De plus, </w:t>
+      </w:r>
+      <w:r>
+        <w:t xml:space="preserve">var </w:t>
+      </w:r>
+      <w:proofErr w:type="spellStart"/>
+      <w:r>
+        <w:t>theme</w:t>
+      </w:r>
+      <w:proofErr w:type="spellEnd"/>
+      <w:r>
+        <w:t xml:space="preserve"> = </w:t>
+      </w:r>
+      <w:proofErr w:type="spellStart"/>
+      <w:r>
+        <w:t>localStorage.getItem</w:t>
+      </w:r>
+      <w:proofErr w:type="spellEnd"/>
+      <w:r>
+        <w:t>('</w:t>
+      </w:r>
+      <w:proofErr w:type="spellStart"/>
+      <w:r>
+        <w:t>theme</w:t>
+      </w:r>
+      <w:proofErr w:type="spellEnd"/>
+      <w:r>
+        <w:t>')</w:t>
+      </w:r>
+      <w:r>
+        <w:t xml:space="preserve"> permet de sauvegarder le thème choisi par l’utilisateur pour que celui-ci soit gardé en mémoire entre les différentes pages du site.</w:t>
+      </w:r>
+    </w:p>
+    <w:p>
+      <w:pPr>
+        <w:pStyle w:val="Titre1"/>
+        <w:jc w:val="both"/>
+      </w:pPr>
+      <w:bookmarkStart w:id="13" w:name="_Toc155492640"/>
+      <w:r>
+        <w:t>Sécurisation du site</w:t>
+      </w:r>
+      <w:bookmarkEnd w:id="13"/>
+    </w:p>
+    <w:p/>
+    <w:p>
+      <w:r>
+        <w:t xml:space="preserve">Les informations sensibles du fichier settings.py sont sécurisées </w:t>
+      </w:r>
+      <w:r>
+        <w:t xml:space="preserve">lors du partage de fichiers sur GitHub </w:t>
+      </w:r>
+      <w:r>
+        <w:t xml:space="preserve">grâce à Python </w:t>
+      </w:r>
+      <w:proofErr w:type="spellStart"/>
+      <w:r>
+        <w:t>Decouple</w:t>
+      </w:r>
+      <w:proofErr w:type="spellEnd"/>
+      <w:r>
+        <w:t>. Ceci permet de stocker les valeurs réelles de certaines variables (</w:t>
+      </w:r>
+      <w:r>
+        <w:t>SECRET_KEY</w:t>
+      </w:r>
+      <w:r>
+        <w:t xml:space="preserve"> et </w:t>
+      </w:r>
+      <w:r>
+        <w:t>EMAIL_HOST_PASSWORD</w:t>
+      </w:r>
+      <w:r>
+        <w:t xml:space="preserve"> notamment) dans un fichier .</w:t>
+      </w:r>
+      <w:proofErr w:type="spellStart"/>
+      <w:r>
+        <w:t>env</w:t>
+      </w:r>
+      <w:proofErr w:type="spellEnd"/>
+      <w:r>
+        <w:t xml:space="preserve"> indépendant</w:t>
+      </w:r>
+      <w:r>
+        <w:t xml:space="preserve"> qui lui n’est pas partagé.</w:t>
+      </w:r>
+    </w:p>
+    <w:p>
+      <w:pPr>
         <w:spacing w:before="240" w:line="240" w:lineRule="auto"/>
       </w:pPr>
-      <w:r>
-        <w:t>Dernier point</w:t>
-      </w:r>
-      <w:r>
-        <w:t> : sur toutes les pages du site se trouve un bouton permettant de passer du thème clair au thème sombre et inversement. Ce changement se fait en Javascript au moyen d’un</w:t>
-      </w:r>
-      <w:r>
-        <w:t xml:space="preserve"> ‘toggleClass’ sur l’élément HTML ‘body’. </w:t>
-      </w:r>
-      <w:r>
-        <w:t>Un toggleClass permet d’ajouter une classe à un élément ou à la retirer si elle y est déjà</w:t>
-      </w:r>
-      <w:r>
-        <w:t xml:space="preserve">, ce qui permet dans notre cas, à l’aide d’un CSS adapté, de choisir des couleurs différentes dans le cas où l’élément body possède la classe ‘dark-theme’ ou non. De plus, </w:t>
-      </w:r>
-      <w:r>
-        <w:t>var theme = localStorage.getItem('theme')</w:t>
-      </w:r>
-      <w:r>
-        <w:t xml:space="preserve"> permet de sauvegarder le thème choisi par l’utilisateur pour que celui-ci soit gardé en mémoire entre les différentes pages du site.</w:t>
-      </w:r>
     </w:p>
     <w:sectPr>
       <w:pgSz w:w="11906" w:h="16838" w:code="9"/>

</xml_diff>

<commit_message>
Changements CSS + modif rapport
</commit_message>
<xml_diff>
--- a/Rappport projet techno web II et programmation web - Antropius, Desmonteix, Sénéchal.docx
+++ b/Rappport projet techno web II et programmation web - Antropius, Desmonteix, Sénéchal.docx
@@ -336,66 +336,8 @@
                                   <w14:bevel/>
                                 </w14:textOutline>
                               </w:rPr>
-                              <w:t xml:space="preserve">Technologies </w:t>
+                              <w:t>Technologies WebII / ProgrammationWeb</w:t>
                             </w:r>
-                            <w:proofErr w:type="spellStart"/>
-                            <w:r>
-                              <w:rPr>
-                                <w:rFonts w:ascii="Copperplate Gothic Bold" w:hAnsi="Copperplate Gothic Bold" w:cs="Times New Roman"/>
-                                <w:b/>
-                                <w:bCs/>
-                                <w:color w:val="D2691E"/>
-                                <w:sz w:val="64"/>
-                                <w:szCs w:val="64"/>
-                                <w14:textOutline w14:w="9525" w14:cap="rnd" w14:cmpd="sng" w14:algn="ctr">
-                                  <w14:solidFill>
-                                    <w14:schemeClr w14:val="tx1"/>
-                                  </w14:solidFill>
-                                  <w14:prstDash w14:val="solid"/>
-                                  <w14:bevel/>
-                                </w14:textOutline>
-                              </w:rPr>
-                              <w:t>WebII</w:t>
-                            </w:r>
-                            <w:proofErr w:type="spellEnd"/>
-                            <w:r>
-                              <w:rPr>
-                                <w:rFonts w:ascii="Copperplate Gothic Bold" w:hAnsi="Copperplate Gothic Bold" w:cs="Times New Roman"/>
-                                <w:b/>
-                                <w:bCs/>
-                                <w:color w:val="D2691E"/>
-                                <w:sz w:val="64"/>
-                                <w:szCs w:val="64"/>
-                                <w14:textOutline w14:w="9525" w14:cap="rnd" w14:cmpd="sng" w14:algn="ctr">
-                                  <w14:solidFill>
-                                    <w14:schemeClr w14:val="tx1"/>
-                                  </w14:solidFill>
-                                  <w14:prstDash w14:val="solid"/>
-                                  <w14:bevel/>
-                                </w14:textOutline>
-                              </w:rPr>
-                              <w:t xml:space="preserve"> / </w:t>
-                            </w:r>
-                            <w:proofErr w:type="spellStart"/>
-                            <w:r>
-                              <w:rPr>
-                                <w:rFonts w:ascii="Copperplate Gothic Bold" w:hAnsi="Copperplate Gothic Bold" w:cs="Times New Roman"/>
-                                <w:b/>
-                                <w:bCs/>
-                                <w:color w:val="D2691E"/>
-                                <w:sz w:val="64"/>
-                                <w:szCs w:val="64"/>
-                                <w14:textOutline w14:w="9525" w14:cap="rnd" w14:cmpd="sng" w14:algn="ctr">
-                                  <w14:solidFill>
-                                    <w14:schemeClr w14:val="tx1"/>
-                                  </w14:solidFill>
-                                  <w14:prstDash w14:val="solid"/>
-                                  <w14:bevel/>
-                                </w14:textOutline>
-                              </w:rPr>
-                              <w:t>ProgrammationWeb</w:t>
-                            </w:r>
-                            <w:proofErr w:type="spellEnd"/>
                             <w:r>
                               <w:rPr>
                                 <w:rFonts w:ascii="Copperplate Gothic Bold" w:hAnsi="Copperplate Gothic Bold" w:cs="Times New Roman"/>
@@ -454,26 +396,8 @@
                                   <w14:bevel/>
                                 </w14:textOutline>
                               </w:rPr>
-                              <w:t xml:space="preserve">Rapport de projet </w:t>
+                              <w:t>Rapport de projet Ensisingerie</w:t>
                             </w:r>
-                            <w:proofErr w:type="spellStart"/>
-                            <w:r>
-                              <w:rPr>
-                                <w:rFonts w:ascii="Copperplate Gothic Bold" w:hAnsi="Copperplate Gothic Bold" w:cs="Times New Roman"/>
-                                <w:color w:val="D2691E"/>
-                                <w:sz w:val="64"/>
-                                <w:szCs w:val="64"/>
-                                <w14:textOutline w14:w="9525" w14:cap="rnd" w14:cmpd="sng" w14:algn="ctr">
-                                  <w14:solidFill>
-                                    <w14:schemeClr w14:val="tx1"/>
-                                  </w14:solidFill>
-                                  <w14:prstDash w14:val="solid"/>
-                                  <w14:bevel/>
-                                </w14:textOutline>
-                              </w:rPr>
-                              <w:t>Ensisingerie</w:t>
-                            </w:r>
-                            <w:proofErr w:type="spellEnd"/>
                           </w:p>
                         </w:txbxContent>
                       </wps:txbx>
@@ -2141,15 +2065,7 @@
         <w:spacing w:after="160" w:line="259" w:lineRule="auto"/>
       </w:pPr>
       <w:r>
-        <w:t xml:space="preserve">Ce rapport a pour but d’expliquer les choix faits lors de la création du site web </w:t>
-      </w:r>
-      <w:proofErr w:type="spellStart"/>
-      <w:r>
-        <w:t>Ensisingerie</w:t>
-      </w:r>
-      <w:proofErr w:type="spellEnd"/>
-      <w:r>
-        <w:t>, créé par le groupe Antropius/Desmonteix/Sénéchal.</w:t>
+        <w:t>Ce rapport a pour but d’expliquer les choix faits lors de la création du site web Ensisingerie, créé par le groupe Antropius/Desmonteix/Sénéchal.</w:t>
       </w:r>
       <w:r>
         <w:t xml:space="preserve"> Le site a été créé avec les technologies suivantes :</w:t>
@@ -2213,11 +2129,9 @@
       <w:r>
         <w:t xml:space="preserve">Mot de passe : </w:t>
       </w:r>
-      <w:proofErr w:type="spellStart"/>
       <w:r>
         <w:t>adminpass-singe%Web</w:t>
       </w:r>
-      <w:proofErr w:type="spellEnd"/>
     </w:p>
     <w:p>
       <w:pPr>
@@ -2248,13 +2162,8 @@
           <w:numId w:val="5"/>
         </w:numPr>
       </w:pPr>
-      <w:proofErr w:type="spellStart"/>
-      <w:r>
-        <w:t>users</w:t>
-      </w:r>
-      <w:proofErr w:type="spellEnd"/>
-      <w:r>
-        <w:t xml:space="preserve"> : concerne tout ce qui est lié </w:t>
+      <w:r>
+        <w:t xml:space="preserve">users : concerne tout ce qui est lié </w:t>
       </w:r>
       <w:r>
         <w:t xml:space="preserve">en majorité </w:t>
@@ -2271,13 +2180,8 @@
           <w:numId w:val="5"/>
         </w:numPr>
       </w:pPr>
-      <w:proofErr w:type="spellStart"/>
-      <w:r>
-        <w:t>rooms</w:t>
-      </w:r>
-      <w:proofErr w:type="spellEnd"/>
-      <w:r>
-        <w:t xml:space="preserve"> : concerne tout ce qui est lié </w:t>
+      <w:r>
+        <w:t xml:space="preserve">rooms : concerne tout ce qui est lié </w:t>
       </w:r>
       <w:r>
         <w:t xml:space="preserve">en majorité </w:t>
@@ -2315,15 +2219,7 @@
         <w:t>ans la même logique</w:t>
       </w:r>
       <w:r>
-        <w:t>, chaque application contient son propre dossier ‘</w:t>
-      </w:r>
-      <w:proofErr w:type="spellStart"/>
-      <w:r>
-        <w:t>static</w:t>
-      </w:r>
-      <w:proofErr w:type="spellEnd"/>
-      <w:r>
-        <w:t>’, contenant les fichiers CSS, Javascript, éventuellement JSON et images.</w:t>
+        <w:t>, chaque application contient son propre dossier ‘static’, contenant les fichiers CSS, Javascript, éventuellement JSON et images.</w:t>
       </w:r>
     </w:p>
     <w:p>
@@ -2331,15 +2227,7 @@
         <w:spacing w:after="0"/>
       </w:pPr>
       <w:r>
-        <w:t>Un dossier ‘</w:t>
-      </w:r>
-      <w:proofErr w:type="spellStart"/>
-      <w:r>
-        <w:t>static</w:t>
-      </w:r>
-      <w:proofErr w:type="spellEnd"/>
-      <w:r>
-        <w:t>’ supplémentaire se trouve au même niveau que les dossiers des apps et contient les fichiers statiques utilisés dans plusieurs apps.</w:t>
+        <w:t>Un dossier ‘static’ supplémentaire se trouve au même niveau que les dossiers des apps et contient les fichiers statiques utilisés dans plusieurs apps.</w:t>
       </w:r>
       <w:r>
         <w:br/>
@@ -2363,30 +2251,14 @@
       </w:pPr>
       <w:bookmarkStart w:id="2" w:name="_Toc155492629"/>
       <w:r>
-        <w:t>Application ‘</w:t>
-      </w:r>
-      <w:proofErr w:type="spellStart"/>
-      <w:r>
-        <w:t>users</w:t>
-      </w:r>
-      <w:proofErr w:type="spellEnd"/>
-      <w:r>
-        <w:t>’</w:t>
+        <w:t>Application ‘users’</w:t>
       </w:r>
       <w:bookmarkEnd w:id="2"/>
     </w:p>
     <w:p/>
     <w:p>
       <w:r>
-        <w:t>L’application ‘</w:t>
-      </w:r>
-      <w:proofErr w:type="spellStart"/>
-      <w:r>
-        <w:t>users</w:t>
-      </w:r>
-      <w:proofErr w:type="spellEnd"/>
-      <w:r>
-        <w:t xml:space="preserve">’ </w:t>
+        <w:t xml:space="preserve">L’application ‘users’ </w:t>
       </w:r>
       <w:r>
         <w:t>concerne, comme son nom l’indique, les utilisateurs. Concrètement, elle contient la logique et les pages permettant d’effectuer les actions suivantes :</w:t>
@@ -2475,15 +2347,7 @@
     </w:p>
     <w:p>
       <w:r>
-        <w:t xml:space="preserve">Concernant les </w:t>
-      </w:r>
-      <w:proofErr w:type="spellStart"/>
-      <w:r>
-        <w:t>views</w:t>
-      </w:r>
-      <w:proofErr w:type="spellEnd"/>
-      <w:r>
-        <w:t xml:space="preserve">, toutes les pages générées le sont en dérivant les </w:t>
+        <w:t xml:space="preserve">Concernant les views, toutes les pages générées le sont en dérivant les </w:t>
       </w:r>
       <w:r>
         <w:t>classes</w:t>
@@ -2569,15 +2433,7 @@
       </w:pPr>
       <w:bookmarkStart w:id="4" w:name="_Toc155492631"/>
       <w:r>
-        <w:t>Application ‘</w:t>
-      </w:r>
-      <w:proofErr w:type="spellStart"/>
-      <w:r>
-        <w:t>rooms</w:t>
-      </w:r>
-      <w:proofErr w:type="spellEnd"/>
-      <w:r>
-        <w:t>’</w:t>
+        <w:t>Application ‘rooms’</w:t>
       </w:r>
       <w:bookmarkEnd w:id="4"/>
     </w:p>
@@ -2594,15 +2450,7 @@
         <w:t xml:space="preserve">L’application </w:t>
       </w:r>
       <w:r>
-        <w:t>‘</w:t>
-      </w:r>
-      <w:proofErr w:type="spellStart"/>
-      <w:r>
-        <w:t>rooms</w:t>
-      </w:r>
-      <w:proofErr w:type="spellEnd"/>
-      <w:r>
-        <w:t xml:space="preserve">’ </w:t>
+        <w:t xml:space="preserve">‘rooms’ </w:t>
       </w:r>
       <w:r>
         <w:t xml:space="preserve">est la plus </w:t>
@@ -2614,15 +2462,7 @@
         <w:t xml:space="preserve"> des trois.</w:t>
       </w:r>
       <w:r>
-        <w:t xml:space="preserve"> Elle contient le </w:t>
-      </w:r>
-      <w:proofErr w:type="spellStart"/>
-      <w:r>
-        <w:t>nécéssaire</w:t>
-      </w:r>
-      <w:proofErr w:type="spellEnd"/>
-      <w:r>
-        <w:t xml:space="preserve"> pour effectuer les actions suivantes :</w:t>
+        <w:t xml:space="preserve"> Elle contient le nécéssaire pour effectuer les actions suivantes :</w:t>
       </w:r>
       <w:r>
         <w:br/>
@@ -2758,15 +2598,7 @@
         </w:numPr>
       </w:pPr>
       <w:r>
-        <w:t>La classe Room représente un salon. Il est caractérisé par son nom, son propriétaire, une liste des utilisateurs présents dans le salons, une liste des utilisateurs ayant déjà été bannis du salon et un attribut ‘</w:t>
-      </w:r>
-      <w:proofErr w:type="spellStart"/>
-      <w:r>
-        <w:t>private</w:t>
-      </w:r>
-      <w:proofErr w:type="spellEnd"/>
-      <w:r>
-        <w:t>’ représentant le caractère publique ou non</w:t>
+        <w:t>La classe Room représente un salon. Il est caractérisé par son nom, son propriétaire, une liste des utilisateurs présents dans le salons, une liste des utilisateurs ayant déjà été bannis du salon et un attribut ‘private’ représentant le caractère publique ou non</w:t>
       </w:r>
       <w:r>
         <w:t>.</w:t>
@@ -2785,15 +2617,7 @@
         <w:t>La classe Message représente un message.</w:t>
       </w:r>
       <w:r>
-        <w:t xml:space="preserve"> Un message est représenté par son auteur, le salon dans lequel il l’a envoyé, sa date de publication, son texte et un attribut ‘</w:t>
-      </w:r>
-      <w:proofErr w:type="spellStart"/>
-      <w:r>
-        <w:t>is_deleted</w:t>
-      </w:r>
-      <w:proofErr w:type="spellEnd"/>
-      <w:r>
-        <w:t>’ représentant le fait que le message ait été supprimé.</w:t>
+        <w:t xml:space="preserve"> Un message est représenté par son auteur, le salon dans lequel il l’a envoyé, sa date de publication, son texte et un attribut ‘is_deleted’ représentant le fait que le message ait été supprimé.</w:t>
       </w:r>
     </w:p>
     <w:p>
@@ -2805,26 +2629,10 @@
         </w:numPr>
       </w:pPr>
       <w:r>
-        <w:t xml:space="preserve">La classe </w:t>
-      </w:r>
-      <w:proofErr w:type="spellStart"/>
-      <w:r>
-        <w:t>JoinRequest</w:t>
-      </w:r>
-      <w:proofErr w:type="spellEnd"/>
-      <w:r>
-        <w:t xml:space="preserve"> représente une demande qu’un utilisateur a faite pour rejoindre un salon. Il contient donc </w:t>
-      </w:r>
-      <w:r>
-        <w:t>l’émetteur de la demande, le salon en question et un attribut ‘</w:t>
-      </w:r>
-      <w:proofErr w:type="spellStart"/>
-      <w:r>
-        <w:t>is_approved</w:t>
-      </w:r>
-      <w:proofErr w:type="spellEnd"/>
-      <w:r>
-        <w:t>’ indiquant si la demande a été approuvée.</w:t>
+        <w:t xml:space="preserve">La classe JoinRequest représente une demande qu’un utilisateur a faite pour rejoindre un salon. Il contient donc </w:t>
+      </w:r>
+      <w:r>
+        <w:t>l’émetteur de la demande, le salon en question et un attribut ‘is_approved’ indiquant si la demande a été approuvée.</w:t>
       </w:r>
     </w:p>
     <w:p>
@@ -2836,15 +2644,7 @@
         </w:numPr>
       </w:pPr>
       <w:r>
-        <w:t xml:space="preserve">La classe </w:t>
-      </w:r>
-      <w:proofErr w:type="spellStart"/>
-      <w:r>
-        <w:t>RoomInvitation</w:t>
-      </w:r>
-      <w:proofErr w:type="spellEnd"/>
-      <w:r>
-        <w:t xml:space="preserve"> repr</w:t>
+        <w:t>La classe RoomInvitation repr</w:t>
       </w:r>
       <w:r>
         <w:t>ésente une invitation du propriétaire d’un salon à un</w:t>
@@ -3016,33 +2816,17 @@
         </w:rPr>
       </w:pPr>
       <w:bookmarkStart w:id="9" w:name="_Toc155492636"/>
-      <w:proofErr w:type="spellStart"/>
       <w:r>
         <w:rPr>
           <w:shd w:val="clear" w:color="auto" w:fill="F9F9F9"/>
         </w:rPr>
-        <w:t>Views</w:t>
-      </w:r>
-      <w:proofErr w:type="spellEnd"/>
-      <w:r>
-        <w:rPr>
-          <w:shd w:val="clear" w:color="auto" w:fill="F9F9F9"/>
-        </w:rPr>
-        <w:t> :</w:t>
+        <w:t>Views :</w:t>
       </w:r>
       <w:bookmarkEnd w:id="9"/>
     </w:p>
     <w:p>
       <w:r>
-        <w:t xml:space="preserve">Dans cette app, la majorité des </w:t>
-      </w:r>
-      <w:proofErr w:type="spellStart"/>
-      <w:r>
-        <w:t>views</w:t>
-      </w:r>
-      <w:proofErr w:type="spellEnd"/>
-      <w:r>
-        <w:t xml:space="preserve"> sont de simples fonctions, permettant un contrôle plus fin sur la logique de l’application.</w:t>
+        <w:t>Dans cette app, la majorité des views sont de simples fonctions, permettant un contrôle plus fin sur la logique de l’application.</w:t>
       </w:r>
       <w:r>
         <w:t xml:space="preserve"> </w:t>
@@ -3061,15 +2845,7 @@
         <w:t>originaire)</w:t>
       </w:r>
       <w:r>
-        <w:t xml:space="preserve">, des sécurités supplémentaires sont implémentées dans les </w:t>
-      </w:r>
-      <w:proofErr w:type="spellStart"/>
-      <w:r>
-        <w:t>views</w:t>
-      </w:r>
-      <w:proofErr w:type="spellEnd"/>
-      <w:r>
-        <w:t> :</w:t>
+        <w:t>, des sécurités supplémentaires sont implémentées dans les views :</w:t>
       </w:r>
       <w:r>
         <w:br/>
@@ -3111,23 +2887,7 @@
         <w:t>De plus, chaque fonction vérifie un certain nombre de condition avant d’effectuer l’action demandée et redirige vers une page d’erreur ou renvoie une réponse JSON en cas de problème, permettant de sécuriser le site.</w:t>
       </w:r>
       <w:r>
-        <w:t xml:space="preserve"> Par exemple, dans la fonction </w:t>
-      </w:r>
-      <w:proofErr w:type="spellStart"/>
-      <w:r>
-        <w:t>remove_user</w:t>
-      </w:r>
-      <w:proofErr w:type="spellEnd"/>
-      <w:r>
-        <w:t xml:space="preserve">, appelée pour éjecter un utilisateur d’un salon et pour quitter un salon, on vérifie d’abord l’utilisateur appelant la fonction est soit le propriétaire du salon soit la personne </w:t>
-      </w:r>
-      <w:proofErr w:type="spellStart"/>
-      <w:r>
-        <w:t>a</w:t>
-      </w:r>
-      <w:proofErr w:type="spellEnd"/>
-      <w:r>
-        <w:t xml:space="preserve"> retirer du salon puis on regarde si l’utilisateur à retirer est bien dans le salon et enfin si le l’utilisateur à retirer n’est pas le propriétaire du salon.</w:t>
+        <w:t xml:space="preserve"> Par exemple, dans la fonction remove_user, appelée pour éjecter un utilisateur d’un salon et pour quitter un salon, on vérifie d’abord l’utilisateur appelant la fonction est soit le propriétaire du salon soit la personne a retirer du salon puis on regarde si l’utilisateur à retirer est bien dans le salon et enfin si le l’utilisateur à retirer n’est pas le propriétaire du salon.</w:t>
       </w:r>
     </w:p>
     <w:p>
@@ -3194,31 +2954,7 @@
     </w:p>
     <w:p>
       <w:r>
-        <w:t xml:space="preserve">Il est important de noter que bien que le Javascript pour l’application main se trouve dans même application, le Javascript fait lui appel à des </w:t>
-      </w:r>
-      <w:proofErr w:type="spellStart"/>
-      <w:r>
-        <w:t>views</w:t>
-      </w:r>
-      <w:proofErr w:type="spellEnd"/>
-      <w:r>
-        <w:t xml:space="preserve"> de l’application ‘</w:t>
-      </w:r>
-      <w:proofErr w:type="spellStart"/>
-      <w:r>
-        <w:t>rooms</w:t>
-      </w:r>
-      <w:proofErr w:type="spellEnd"/>
-      <w:r>
-        <w:t>’, par exemple pour renvoyer la liste des salons de l’utilisateur. Nous avons en effet décidés de donner cette responsabilité à l’application ‘</w:t>
-      </w:r>
-      <w:proofErr w:type="spellStart"/>
-      <w:r>
-        <w:t>rooms</w:t>
-      </w:r>
-      <w:proofErr w:type="spellEnd"/>
-      <w:r>
-        <w:t xml:space="preserve">’ car </w:t>
+        <w:t xml:space="preserve">Il est important de noter que bien que le Javascript pour l’application main se trouve dans même application, le Javascript fait lui appel à des views de l’application ‘rooms’, par exemple pour renvoyer la liste des salons de l’utilisateur. Nous avons en effet décidés de donner cette responsabilité à l’application ‘rooms’ car </w:t>
       </w:r>
       <w:r>
         <w:t>cela nous semblait plus pertinent.</w:t>
@@ -3226,29 +2962,13 @@
     </w:p>
     <w:p>
       <w:r>
-        <w:t xml:space="preserve">Sur la page de création de salon, une </w:t>
-      </w:r>
-      <w:proofErr w:type="spellStart"/>
-      <w:r>
-        <w:t>checkbox</w:t>
-      </w:r>
-      <w:proofErr w:type="spellEnd"/>
-      <w:r>
-        <w:t xml:space="preserve"> permet de définir le caractère publique ou privé du salon.</w:t>
+        <w:t>Sur la page de création de salon, une checkbox permet de définir le caractère publique ou privé du salon.</w:t>
       </w:r>
     </w:p>
     <w:p>
       <w:r>
         <w:lastRenderedPageBreak/>
-        <w:t xml:space="preserve">Enfin, une page d’administration est accessible aux super </w:t>
-      </w:r>
-      <w:proofErr w:type="spellStart"/>
-      <w:r>
-        <w:t>users</w:t>
-      </w:r>
-      <w:proofErr w:type="spellEnd"/>
-      <w:r>
-        <w:t>. On peut y supprimer complètement un utilisateur, ce qui a pour effet de supprimer tous ses messages, ses invitations et ses demandes et de transférer la propriété de ses salons à l’utilisateur l’ayant supprimé.</w:t>
+        <w:t>Enfin, une page d’administration est accessible aux super users. On peut y supprimer complètement un utilisateur, ce qui a pour effet de supprimer tous ses messages, ses invitations et ses demandes et de transférer la propriété de ses salons à l’utilisateur l’ayant supprimé.</w:t>
       </w:r>
       <w:r>
         <w:t xml:space="preserve"> Pour tester cette fonctionnalité, vous pouvez utiliser le compte administrateur donné dans l’introduction de ce rapport.</w:t>
@@ -3270,15 +2990,7 @@
       </w:pPr>
       <w:bookmarkStart w:id="12" w:name="_Toc155492639"/>
       <w:r>
-        <w:t xml:space="preserve">Dossier </w:t>
-      </w:r>
-      <w:proofErr w:type="spellStart"/>
-      <w:r>
-        <w:t>static</w:t>
-      </w:r>
-      <w:proofErr w:type="spellEnd"/>
-      <w:r>
-        <w:t xml:space="preserve"> commun à toutes les apps</w:t>
+        <w:t>Dossier static commun à toutes les apps</w:t>
       </w:r>
       <w:bookmarkEnd w:id="12"/>
     </w:p>
@@ -3288,74 +3000,31 @@
         <w:spacing w:before="240" w:after="0" w:line="240" w:lineRule="auto"/>
       </w:pPr>
       <w:r>
-        <w:t>Dernier point</w:t>
-      </w:r>
-      <w:r>
-        <w:t> : sur toutes les pages du site se trouve un bouton permettant de passer du thème clair au thème sombre et inversement. Ce changement se fait en Javascript au moyen d’un</w:t>
-      </w:r>
-      <w:r>
-        <w:t xml:space="preserve"> ‘</w:t>
-      </w:r>
-      <w:proofErr w:type="spellStart"/>
-      <w:r>
-        <w:t>toggleClass</w:t>
-      </w:r>
-      <w:proofErr w:type="spellEnd"/>
-      <w:r>
-        <w:t xml:space="preserve">’ sur l’élément HTML ‘body’. </w:t>
-      </w:r>
-      <w:r>
-        <w:t xml:space="preserve">Un </w:t>
-      </w:r>
-      <w:proofErr w:type="spellStart"/>
-      <w:r>
-        <w:t>toggleClass</w:t>
-      </w:r>
-      <w:proofErr w:type="spellEnd"/>
-      <w:r>
-        <w:t xml:space="preserve"> permet d’ajouter une classe à un élément ou à la retirer si elle y est déjà</w:t>
-      </w:r>
-      <w:r>
-        <w:t>, ce qui permet dans notre cas, à l’aide d’un CSS adapté, de choisir des couleurs différentes dans le cas où l’élément body possède la classe ‘</w:t>
-      </w:r>
-      <w:proofErr w:type="spellStart"/>
-      <w:r>
-        <w:t>dark-theme</w:t>
-      </w:r>
-      <w:proofErr w:type="spellEnd"/>
-      <w:r>
-        <w:t xml:space="preserve">’ ou non. De plus, </w:t>
-      </w:r>
-      <w:r>
-        <w:t xml:space="preserve">var </w:t>
-      </w:r>
-      <w:proofErr w:type="spellStart"/>
-      <w:r>
-        <w:t>theme</w:t>
-      </w:r>
-      <w:proofErr w:type="spellEnd"/>
-      <w:r>
-        <w:t xml:space="preserve"> = </w:t>
-      </w:r>
-      <w:proofErr w:type="spellStart"/>
-      <w:r>
-        <w:t>localStorage.getItem</w:t>
-      </w:r>
-      <w:proofErr w:type="spellEnd"/>
-      <w:r>
-        <w:t>('</w:t>
-      </w:r>
-      <w:proofErr w:type="spellStart"/>
-      <w:r>
-        <w:t>theme</w:t>
-      </w:r>
-      <w:proofErr w:type="spellEnd"/>
-      <w:r>
-        <w:t>')</w:t>
+        <w:t>Sur</w:t>
+      </w:r>
+      <w:r>
+        <w:t xml:space="preserve"> toutes les pages du site se trouve un bouton permettant de passer du thème clair au thème sombre et inversement. Ce changement se fait en Javascript au moyen d’un</w:t>
+      </w:r>
+      <w:r>
+        <w:t xml:space="preserve"> ‘toggleClass’ sur l’élément HTML ‘body’. </w:t>
+      </w:r>
+      <w:r>
+        <w:t>Un toggleClass permet d’ajouter une classe à un élément ou à la retirer si elle y est déjà</w:t>
+      </w:r>
+      <w:r>
+        <w:t xml:space="preserve">, ce qui permet dans notre cas, à l’aide d’un CSS adapté, de choisir des couleurs différentes dans le cas où l’élément body possède la classe ‘dark-theme’ ou non. De plus, </w:t>
+      </w:r>
+      <w:r>
+        <w:t>var theme = localStorage.getItem('theme')</w:t>
       </w:r>
       <w:r>
         <w:t xml:space="preserve"> permet de sauvegarder le thème choisi par l’utilisateur pour que celui-ci soit gardé en mémoire entre les différentes pages du site.</w:t>
       </w:r>
+    </w:p>
+    <w:p>
+      <w:pPr>
+        <w:spacing w:before="240" w:after="0" w:line="240" w:lineRule="auto"/>
+      </w:pPr>
     </w:p>
     <w:p>
       <w:pPr>
@@ -3377,15 +3046,7 @@
         <w:t xml:space="preserve">lors du partage de fichiers sur GitHub </w:t>
       </w:r>
       <w:r>
-        <w:t xml:space="preserve">grâce à Python </w:t>
-      </w:r>
-      <w:proofErr w:type="spellStart"/>
-      <w:r>
-        <w:t>Decouple</w:t>
-      </w:r>
-      <w:proofErr w:type="spellEnd"/>
-      <w:r>
-        <w:t>. Ceci permet de stocker les valeurs réelles de certaines variables (</w:t>
+        <w:t>grâce à Python Decouple. Ceci permet de stocker les valeurs réelles de certaines variables (</w:t>
       </w:r>
       <w:r>
         <w:t>SECRET_KEY</w:t>
@@ -3397,15 +3058,7 @@
         <w:t>EMAIL_HOST_PASSWORD</w:t>
       </w:r>
       <w:r>
-        <w:t xml:space="preserve"> notamment) dans un fichier .</w:t>
-      </w:r>
-      <w:proofErr w:type="spellStart"/>
-      <w:r>
-        <w:t>env</w:t>
-      </w:r>
-      <w:proofErr w:type="spellEnd"/>
-      <w:r>
-        <w:t xml:space="preserve"> indépendant</w:t>
+        <w:t xml:space="preserve"> notamment) dans un fichier .env indépendant</w:t>
       </w:r>
       <w:r>
         <w:t xml:space="preserve"> qui lui n’est pas partagé.</w:t>

</xml_diff>

<commit_message>
Modif rapport, CSS erreurs et faute page d'aide
</commit_message>
<xml_diff>
--- a/Rappport projet techno web II et programmation web - Antropius, Desmonteix, Sénéchal.docx
+++ b/Rappport projet techno web II et programmation web - Antropius, Desmonteix, Sénéchal.docx
@@ -2094,7 +2094,13 @@
         <w:spacing w:after="160" w:line="259" w:lineRule="auto"/>
       </w:pPr>
       <w:r>
-        <w:t>Javascript + JQuery pour les actions à effectuer en temps réel, sans recharger la page</w:t>
+        <w:t>Jav</w:t>
+      </w:r>
+      <w:r>
+        <w:t>aS</w:t>
+      </w:r>
+      <w:r>
+        <w:t>cript + JQuery pour les actions à effectuer en temps réel, sans recharger la page</w:t>
       </w:r>
     </w:p>
     <w:p>
@@ -2112,364 +2118,6 @@
     </w:p>
     <w:p>
       <w:pPr>
-        <w:spacing w:after="0" w:line="259" w:lineRule="auto"/>
-      </w:pPr>
-      <w:r>
-        <w:t>Le compte administrateur suivant est à votre disposition :</w:t>
-      </w:r>
-      <w:r>
-        <w:br/>
-        <w:t>Pseudo : Admin</w:t>
-      </w:r>
-    </w:p>
-    <w:p>
-      <w:pPr>
-        <w:spacing w:after="0" w:line="259" w:lineRule="auto"/>
-      </w:pPr>
-      <w:r>
-        <w:t xml:space="preserve">Mot de passe : </w:t>
-      </w:r>
-      <w:r>
-        <w:t>adminpass-singe%Web</w:t>
-      </w:r>
-    </w:p>
-    <w:p>
-      <w:pPr>
-        <w:spacing w:after="160" w:line="259" w:lineRule="auto"/>
-      </w:pPr>
-    </w:p>
-    <w:p>
-      <w:pPr>
-        <w:pStyle w:val="Titre1"/>
-      </w:pPr>
-      <w:bookmarkStart w:id="1" w:name="_Toc155492628"/>
-      <w:r>
-        <w:t>Organisation des fichiers</w:t>
-      </w:r>
-      <w:bookmarkEnd w:id="1"/>
-    </w:p>
-    <w:p/>
-    <w:p>
-      <w:r>
-        <w:t>Notre site web est divisé en 3 applications :</w:t>
-      </w:r>
-    </w:p>
-    <w:p>
-      <w:pPr>
-        <w:pStyle w:val="Paragraphedeliste"/>
-        <w:numPr>
-          <w:ilvl w:val="0"/>
-          <w:numId w:val="5"/>
-        </w:numPr>
-      </w:pPr>
-      <w:r>
-        <w:t xml:space="preserve">users : concerne tout ce qui est lié </w:t>
-      </w:r>
-      <w:r>
-        <w:t xml:space="preserve">en majorité </w:t>
-      </w:r>
-      <w:r>
-        <w:t>aux utilisateurs</w:t>
-      </w:r>
-    </w:p>
-    <w:p>
-      <w:pPr>
-        <w:pStyle w:val="Paragraphedeliste"/>
-        <w:numPr>
-          <w:ilvl w:val="0"/>
-          <w:numId w:val="5"/>
-        </w:numPr>
-      </w:pPr>
-      <w:r>
-        <w:t xml:space="preserve">rooms : concerne tout ce qui est lié </w:t>
-      </w:r>
-      <w:r>
-        <w:t xml:space="preserve">en majorité </w:t>
-      </w:r>
-      <w:r>
-        <w:t>aux salons</w:t>
-      </w:r>
-    </w:p>
-    <w:p>
-      <w:pPr>
-        <w:pStyle w:val="Paragraphedeliste"/>
-        <w:numPr>
-          <w:ilvl w:val="0"/>
-          <w:numId w:val="5"/>
-        </w:numPr>
-      </w:pPr>
-      <w:r>
-        <w:t xml:space="preserve">main : concerne </w:t>
-      </w:r>
-      <w:r>
-        <w:t>le reste (page d’accueil, d’aide, d’erreurs)</w:t>
-      </w:r>
-    </w:p>
-    <w:p>
-      <w:r>
-        <w:t>Cela permet de séparer clairement les responsabilités et de rendre chaque app éventuellement réutilisable dans un autre site web bien qu’il existe certaines dépendances entre les apps.</w:t>
-      </w:r>
-      <w:r>
-        <w:br/>
-      </w:r>
-      <w:r>
-        <w:t>D</w:t>
-      </w:r>
-      <w:r>
-        <w:t>ans la même logique</w:t>
-      </w:r>
-      <w:r>
-        <w:t>, chaque application contient son propre dossier ‘static’, contenant les fichiers CSS, Javascript, éventuellement JSON et images.</w:t>
-      </w:r>
-    </w:p>
-    <w:p>
-      <w:pPr>
-        <w:spacing w:after="0"/>
-      </w:pPr>
-      <w:r>
-        <w:t>Un dossier ‘static’ supplémentaire se trouve au même niveau que les dossiers des apps et contient les fichiers statiques utilisés dans plusieurs apps.</w:t>
-      </w:r>
-      <w:r>
-        <w:br/>
-      </w:r>
-      <w:r>
-        <w:br/>
-      </w:r>
-      <w:r>
-        <w:t>Toujours dans le but de réduire les dépendances entre apps, nous avons décidés que chaque app inclurait son propre fichier base.html dont seront dérivés les autres fichiers HTML de l’app, même si en pratique ils sont tous identiques puisque tout le site utilise la même base.</w:t>
-      </w:r>
-    </w:p>
-    <w:p>
-      <w:pPr>
-        <w:spacing w:after="0"/>
-      </w:pPr>
-    </w:p>
-    <w:p>
-      <w:pPr>
-        <w:pStyle w:val="Titre1"/>
-        <w:jc w:val="both"/>
-      </w:pPr>
-      <w:bookmarkStart w:id="2" w:name="_Toc155492629"/>
-      <w:r>
-        <w:t>Application ‘users’</w:t>
-      </w:r>
-      <w:bookmarkEnd w:id="2"/>
-    </w:p>
-    <w:p/>
-    <w:p>
-      <w:r>
-        <w:t xml:space="preserve">L’application ‘users’ </w:t>
-      </w:r>
-      <w:r>
-        <w:t>concerne, comme son nom l’indique, les utilisateurs. Concrètement, elle contient la logique et les pages permettant d’effectuer les actions suivantes :</w:t>
-      </w:r>
-    </w:p>
-    <w:p>
-      <w:pPr>
-        <w:pStyle w:val="Paragraphedeliste"/>
-        <w:numPr>
-          <w:ilvl w:val="0"/>
-          <w:numId w:val="5"/>
-        </w:numPr>
-      </w:pPr>
-      <w:r>
-        <w:t>Créer un compte</w:t>
-      </w:r>
-    </w:p>
-    <w:p>
-      <w:pPr>
-        <w:pStyle w:val="Paragraphedeliste"/>
-        <w:numPr>
-          <w:ilvl w:val="0"/>
-          <w:numId w:val="5"/>
-        </w:numPr>
-      </w:pPr>
-      <w:r>
-        <w:t>Se connecter au site</w:t>
-      </w:r>
-    </w:p>
-    <w:p>
-      <w:pPr>
-        <w:pStyle w:val="Paragraphedeliste"/>
-        <w:numPr>
-          <w:ilvl w:val="0"/>
-          <w:numId w:val="5"/>
-        </w:numPr>
-      </w:pPr>
-      <w:r>
-        <w:t>Se déconnecter</w:t>
-      </w:r>
-    </w:p>
-    <w:p>
-      <w:pPr>
-        <w:pStyle w:val="Paragraphedeliste"/>
-        <w:numPr>
-          <w:ilvl w:val="0"/>
-          <w:numId w:val="5"/>
-        </w:numPr>
-      </w:pPr>
-      <w:r>
-        <w:lastRenderedPageBreak/>
-        <w:t>Changer son mot de passe</w:t>
-      </w:r>
-    </w:p>
-    <w:p>
-      <w:pPr>
-        <w:pStyle w:val="Paragraphedeliste"/>
-        <w:numPr>
-          <w:ilvl w:val="0"/>
-          <w:numId w:val="5"/>
-        </w:numPr>
-      </w:pPr>
-      <w:r>
-        <w:t>Réinitialiser son mot de passe</w:t>
-      </w:r>
-    </w:p>
-    <w:p>
-      <w:pPr>
-        <w:pStyle w:val="Paragraphedeliste"/>
-        <w:numPr>
-          <w:ilvl w:val="0"/>
-          <w:numId w:val="5"/>
-        </w:numPr>
-      </w:pPr>
-      <w:r>
-        <w:t>Accéder à profil pour éventuellement y modifier ses informations</w:t>
-      </w:r>
-    </w:p>
-    <w:p>
-      <w:r>
-        <w:t>L’entièreté de cette app a été faite en s’appuyant sur le modèle User et les différentes pages/formulaires proposés par Django par défaut.</w:t>
-      </w:r>
-      <w:r>
-        <w:t xml:space="preserve"> Aucun nouveau modèle n’est donc défini dans celle-ci.</w:t>
-      </w:r>
-    </w:p>
-    <w:p>
-      <w:r>
-        <w:t xml:space="preserve">Concernant les views, toutes les pages générées le sont en dérivant les </w:t>
-      </w:r>
-      <w:r>
-        <w:t>classes</w:t>
-      </w:r>
-      <w:r>
-        <w:t xml:space="preserve"> proposées par Django.</w:t>
-      </w:r>
-      <w:r>
-        <w:t xml:space="preserve"> Ceci permet de réutiliser un code déjà écrit </w:t>
-      </w:r>
-      <w:r>
-        <w:t xml:space="preserve">et de </w:t>
-      </w:r>
-      <w:r>
-        <w:t>s’assu</w:t>
-      </w:r>
-      <w:r>
-        <w:t>rer</w:t>
-      </w:r>
-      <w:r>
-        <w:t xml:space="preserve"> que ces pages sont sécurisées et </w:t>
-      </w:r>
-      <w:r>
-        <w:t>conformes aux pages ‘classiques’ d’un site web.</w:t>
-      </w:r>
-    </w:p>
-    <w:p>
-      <w:pPr>
-        <w:pStyle w:val="Titre2"/>
-        <w:jc w:val="both"/>
-        <w:rPr>
-          <w:shd w:val="clear" w:color="auto" w:fill="F9F9F9"/>
-        </w:rPr>
-      </w:pPr>
-      <w:bookmarkStart w:id="3" w:name="_Toc155492630"/>
-      <w:r>
-        <w:rPr>
-          <w:shd w:val="clear" w:color="auto" w:fill="F9F9F9"/>
-        </w:rPr>
-        <w:t>Réinitialisation des mots de passe :</w:t>
-      </w:r>
-      <w:bookmarkEnd w:id="3"/>
-    </w:p>
-    <w:p>
-      <w:r>
-        <w:t xml:space="preserve">Il est possible de réinitialiser son mot de passe en cas d’oubli. Pour cela, nous utilisons la solution </w:t>
-      </w:r>
-      <w:r>
-        <w:t>Simple Mail Transfer Protocol</w:t>
-      </w:r>
-      <w:r>
-        <w:t xml:space="preserve"> intégrée de Django couplée au service SMTP de Gmail.</w:t>
-      </w:r>
-    </w:p>
-    <w:p>
-      <w:r>
-        <w:t>Une adresse mail créée spécialement pour le site envoie alors un mail contenant le lien de réinitialisation.</w:t>
-      </w:r>
-    </w:p>
-    <w:p>
-      <w:pPr>
-        <w:spacing w:after="0"/>
-      </w:pPr>
-      <w:r>
-        <w:t>Attention : notre site n’était probablement ‘standard’ par rapport aux autres, les messages envoyés sont souvent considérés comme étant du courrier indésirable</w:t>
-      </w:r>
-      <w:r>
-        <w:t xml:space="preserve"> par les boites mails</w:t>
-      </w:r>
-      <w:r>
-        <w:t>. Vérifiez donc vos spams.</w:t>
-      </w:r>
-    </w:p>
-    <w:p>
-      <w:pPr>
-        <w:spacing w:after="0"/>
-      </w:pPr>
-    </w:p>
-    <w:p>
-      <w:pPr>
-        <w:pStyle w:val="Titre1"/>
-        <w:jc w:val="both"/>
-      </w:pPr>
-      <w:bookmarkStart w:id="4" w:name="_Toc155492631"/>
-      <w:r>
-        <w:t>Application ‘rooms’</w:t>
-      </w:r>
-      <w:bookmarkEnd w:id="4"/>
-    </w:p>
-    <w:p>
-      <w:pPr>
-        <w:spacing w:after="160" w:line="259" w:lineRule="auto"/>
-      </w:pPr>
-    </w:p>
-    <w:p>
-      <w:pPr>
-        <w:spacing w:after="160" w:line="259" w:lineRule="auto"/>
-      </w:pPr>
-      <w:r>
-        <w:t xml:space="preserve">L’application </w:t>
-      </w:r>
-      <w:r>
-        <w:t xml:space="preserve">‘rooms’ </w:t>
-      </w:r>
-      <w:r>
-        <w:t xml:space="preserve">est la plus </w:t>
-      </w:r>
-      <w:r>
-        <w:t>grosse</w:t>
-      </w:r>
-      <w:r>
-        <w:t xml:space="preserve"> des trois.</w:t>
-      </w:r>
-      <w:r>
-        <w:t xml:space="preserve"> Elle contient le nécéssaire pour effectuer les actions suivantes :</w:t>
-      </w:r>
-      <w:r>
-        <w:br/>
-      </w:r>
-    </w:p>
-    <w:p>
-      <w:pPr>
         <w:pStyle w:val="Paragraphedeliste"/>
         <w:numPr>
           <w:ilvl w:val="0"/>
@@ -2478,7 +2126,371 @@
         <w:spacing w:after="160" w:line="259" w:lineRule="auto"/>
       </w:pPr>
       <w:r>
-        <w:t>Créer un salon</w:t>
+        <w:t>La bilbiothèque de JavaScript Chart.js, uniquement sur la page de statistiques, non demandée dans les consignes. Nous avons bien sûr demandés l’autorisation pour l’utiliser, tant que cela restait pour la page de statistiques.</w:t>
+      </w:r>
+    </w:p>
+    <w:p>
+      <w:pPr>
+        <w:spacing w:after="0" w:line="259" w:lineRule="auto"/>
+      </w:pPr>
+      <w:r>
+        <w:t>Le compte administrateur suivant est à votre disposition :</w:t>
+      </w:r>
+      <w:r>
+        <w:br/>
+        <w:t>Pseudo : Admin</w:t>
+      </w:r>
+    </w:p>
+    <w:p>
+      <w:pPr>
+        <w:spacing w:after="0" w:line="259" w:lineRule="auto"/>
+      </w:pPr>
+      <w:r>
+        <w:t xml:space="preserve">Mot de passe : </w:t>
+      </w:r>
+      <w:r>
+        <w:t>adminpass-singe%Web</w:t>
+      </w:r>
+    </w:p>
+    <w:p>
+      <w:pPr>
+        <w:spacing w:after="160" w:line="259" w:lineRule="auto"/>
+      </w:pPr>
+    </w:p>
+    <w:p>
+      <w:pPr>
+        <w:pStyle w:val="Titre1"/>
+      </w:pPr>
+      <w:bookmarkStart w:id="1" w:name="_Toc155492628"/>
+      <w:r>
+        <w:t>Organisation des fichiers</w:t>
+      </w:r>
+      <w:bookmarkEnd w:id="1"/>
+    </w:p>
+    <w:p/>
+    <w:p>
+      <w:r>
+        <w:t>Notre site web est divisé en 3 applications :</w:t>
+      </w:r>
+    </w:p>
+    <w:p>
+      <w:pPr>
+        <w:pStyle w:val="Paragraphedeliste"/>
+        <w:numPr>
+          <w:ilvl w:val="0"/>
+          <w:numId w:val="5"/>
+        </w:numPr>
+      </w:pPr>
+      <w:r>
+        <w:t xml:space="preserve">users : concerne tout ce qui est lié </w:t>
+      </w:r>
+      <w:r>
+        <w:t xml:space="preserve">en majorité </w:t>
+      </w:r>
+      <w:r>
+        <w:t>aux utilisateurs</w:t>
+      </w:r>
+    </w:p>
+    <w:p>
+      <w:pPr>
+        <w:pStyle w:val="Paragraphedeliste"/>
+        <w:numPr>
+          <w:ilvl w:val="0"/>
+          <w:numId w:val="5"/>
+        </w:numPr>
+      </w:pPr>
+      <w:r>
+        <w:t xml:space="preserve">rooms : concerne tout ce qui est lié </w:t>
+      </w:r>
+      <w:r>
+        <w:t xml:space="preserve">en majorité </w:t>
+      </w:r>
+      <w:r>
+        <w:t>aux salons</w:t>
+      </w:r>
+    </w:p>
+    <w:p>
+      <w:pPr>
+        <w:pStyle w:val="Paragraphedeliste"/>
+        <w:numPr>
+          <w:ilvl w:val="0"/>
+          <w:numId w:val="5"/>
+        </w:numPr>
+      </w:pPr>
+      <w:r>
+        <w:t xml:space="preserve">main : concerne </w:t>
+      </w:r>
+      <w:r>
+        <w:t>le reste (page d’accueil, d’aide, d’erreurs)</w:t>
+      </w:r>
+    </w:p>
+    <w:p>
+      <w:r>
+        <w:t>Cela permet de séparer clairement les responsabilités et de rendre chaque app éventuellement réutilisable dans un autre site web bien qu’il existe certaines dépendances entre les apps.</w:t>
+      </w:r>
+      <w:r>
+        <w:br/>
+      </w:r>
+      <w:r>
+        <w:t>D</w:t>
+      </w:r>
+      <w:r>
+        <w:t>ans la même logique</w:t>
+      </w:r>
+      <w:r>
+        <w:t>, chaque application contient son propre dossier ‘static’, contenant les fichiers CSS, Javascript, éventuellement JSON et images.</w:t>
+      </w:r>
+    </w:p>
+    <w:p>
+      <w:pPr>
+        <w:spacing w:after="0"/>
+      </w:pPr>
+      <w:r>
+        <w:t>Un dossier ‘static’ supplémentaire se trouve au même niveau que les dossiers des apps et contient les fichiers statiques utilisés dans plusieurs apps.</w:t>
+      </w:r>
+      <w:r>
+        <w:br/>
+      </w:r>
+      <w:r>
+        <w:br/>
+      </w:r>
+      <w:r>
+        <w:t>Toujours dans le but de réduire les dépendances entre apps, nous avons décidés que chaque app inclurait son propre fichier base.html dont seront dérivés les autres fichiers HTML de l’app, même si en pratique ils sont tous identiques puisque tout le site utilise la même base.</w:t>
+      </w:r>
+    </w:p>
+    <w:p>
+      <w:pPr>
+        <w:spacing w:after="0"/>
+      </w:pPr>
+    </w:p>
+    <w:p>
+      <w:pPr>
+        <w:pStyle w:val="Titre1"/>
+        <w:jc w:val="both"/>
+      </w:pPr>
+      <w:bookmarkStart w:id="2" w:name="_Toc155492629"/>
+      <w:r>
+        <w:t>Application ‘users’</w:t>
+      </w:r>
+      <w:bookmarkEnd w:id="2"/>
+    </w:p>
+    <w:p/>
+    <w:p>
+      <w:r>
+        <w:t xml:space="preserve">L’application ‘users’ </w:t>
+      </w:r>
+      <w:r>
+        <w:t>concerne, comme son nom l’indique, les utilisateurs. Concrètement, elle contient la logique et les pages permettant d’effectuer les actions suivantes :</w:t>
+      </w:r>
+    </w:p>
+    <w:p>
+      <w:pPr>
+        <w:pStyle w:val="Paragraphedeliste"/>
+        <w:numPr>
+          <w:ilvl w:val="0"/>
+          <w:numId w:val="5"/>
+        </w:numPr>
+      </w:pPr>
+      <w:r>
+        <w:t>Créer un compte</w:t>
+      </w:r>
+    </w:p>
+    <w:p>
+      <w:pPr>
+        <w:pStyle w:val="Paragraphedeliste"/>
+        <w:numPr>
+          <w:ilvl w:val="0"/>
+          <w:numId w:val="5"/>
+        </w:numPr>
+      </w:pPr>
+      <w:r>
+        <w:lastRenderedPageBreak/>
+        <w:t>Se connecter au site</w:t>
+      </w:r>
+    </w:p>
+    <w:p>
+      <w:pPr>
+        <w:pStyle w:val="Paragraphedeliste"/>
+        <w:numPr>
+          <w:ilvl w:val="0"/>
+          <w:numId w:val="5"/>
+        </w:numPr>
+      </w:pPr>
+      <w:r>
+        <w:t>Se déconnecter</w:t>
+      </w:r>
+    </w:p>
+    <w:p>
+      <w:pPr>
+        <w:pStyle w:val="Paragraphedeliste"/>
+        <w:numPr>
+          <w:ilvl w:val="0"/>
+          <w:numId w:val="5"/>
+        </w:numPr>
+      </w:pPr>
+      <w:r>
+        <w:t>Changer son mot de passe</w:t>
+      </w:r>
+    </w:p>
+    <w:p>
+      <w:pPr>
+        <w:pStyle w:val="Paragraphedeliste"/>
+        <w:numPr>
+          <w:ilvl w:val="0"/>
+          <w:numId w:val="5"/>
+        </w:numPr>
+      </w:pPr>
+      <w:r>
+        <w:t>Réinitialiser son mot de passe</w:t>
+      </w:r>
+    </w:p>
+    <w:p>
+      <w:pPr>
+        <w:pStyle w:val="Paragraphedeliste"/>
+        <w:numPr>
+          <w:ilvl w:val="0"/>
+          <w:numId w:val="5"/>
+        </w:numPr>
+      </w:pPr>
+      <w:r>
+        <w:t>Accéder à profil pour éventuellement y modifier ses informations</w:t>
+      </w:r>
+    </w:p>
+    <w:p>
+      <w:r>
+        <w:t>L’entièreté de cette app a été faite en s’appuyant sur le modèle User et les différentes pages/formulaires proposés par Django par défaut.</w:t>
+      </w:r>
+      <w:r>
+        <w:t xml:space="preserve"> Aucun nouveau modèle n’est donc défini dans celle-ci.</w:t>
+      </w:r>
+    </w:p>
+    <w:p>
+      <w:r>
+        <w:t xml:space="preserve">Concernant les views, toutes les pages générées le sont en dérivant les </w:t>
+      </w:r>
+      <w:r>
+        <w:t>classes</w:t>
+      </w:r>
+      <w:r>
+        <w:t xml:space="preserve"> proposées par Django.</w:t>
+      </w:r>
+      <w:r>
+        <w:t xml:space="preserve"> Ceci permet de réutiliser un code déjà écrit </w:t>
+      </w:r>
+      <w:r>
+        <w:t xml:space="preserve">et de </w:t>
+      </w:r>
+      <w:r>
+        <w:t>s’assu</w:t>
+      </w:r>
+      <w:r>
+        <w:t>rer</w:t>
+      </w:r>
+      <w:r>
+        <w:t xml:space="preserve"> que ces pages sont sécurisées et </w:t>
+      </w:r>
+      <w:r>
+        <w:t>conformes aux pages ‘classiques’ d’un site web.</w:t>
+      </w:r>
+    </w:p>
+    <w:p>
+      <w:pPr>
+        <w:pStyle w:val="Titre2"/>
+        <w:jc w:val="both"/>
+        <w:rPr>
+          <w:shd w:val="clear" w:color="auto" w:fill="F9F9F9"/>
+        </w:rPr>
+      </w:pPr>
+      <w:bookmarkStart w:id="3" w:name="_Toc155492630"/>
+      <w:r>
+        <w:rPr>
+          <w:shd w:val="clear" w:color="auto" w:fill="F9F9F9"/>
+        </w:rPr>
+        <w:t>Réinitialisation des mots de passe :</w:t>
+      </w:r>
+      <w:bookmarkEnd w:id="3"/>
+    </w:p>
+    <w:p>
+      <w:r>
+        <w:t xml:space="preserve">Il est possible de réinitialiser son mot de passe en cas d’oubli. Pour cela, nous utilisons la solution </w:t>
+      </w:r>
+      <w:r>
+        <w:t>Simple Mail Transfer Protocol</w:t>
+      </w:r>
+      <w:r>
+        <w:t xml:space="preserve"> intégrée de Django couplée au service SMTP de Gmail.</w:t>
+      </w:r>
+    </w:p>
+    <w:p>
+      <w:r>
+        <w:t>Une adresse mail créée spécialement pour le site envoie alors un mail contenant le lien de réinitialisation.</w:t>
+      </w:r>
+    </w:p>
+    <w:p>
+      <w:pPr>
+        <w:spacing w:after="0"/>
+      </w:pPr>
+      <w:r>
+        <w:t>Attention : notre site n’était probablement ‘standard’ par rapport aux autres, les messages envoyés sont souvent considérés comme étant du courrier indésirable</w:t>
+      </w:r>
+      <w:r>
+        <w:t xml:space="preserve"> par les boites mails</w:t>
+      </w:r>
+      <w:r>
+        <w:t>. Vérifiez donc vos spams.</w:t>
+      </w:r>
+    </w:p>
+    <w:p>
+      <w:pPr>
+        <w:spacing w:after="0"/>
+      </w:pPr>
+    </w:p>
+    <w:p>
+      <w:pPr>
+        <w:pStyle w:val="Titre1"/>
+        <w:jc w:val="both"/>
+      </w:pPr>
+      <w:bookmarkStart w:id="4" w:name="_Toc155492631"/>
+      <w:r>
+        <w:t>Application ‘rooms’</w:t>
+      </w:r>
+      <w:bookmarkEnd w:id="4"/>
+    </w:p>
+    <w:p>
+      <w:pPr>
+        <w:spacing w:after="160" w:line="259" w:lineRule="auto"/>
+      </w:pPr>
+    </w:p>
+    <w:p>
+      <w:pPr>
+        <w:spacing w:after="160" w:line="259" w:lineRule="auto"/>
+      </w:pPr>
+      <w:r>
+        <w:t xml:space="preserve">L’application </w:t>
+      </w:r>
+      <w:r>
+        <w:t xml:space="preserve">‘rooms’ </w:t>
+      </w:r>
+      <w:r>
+        <w:t xml:space="preserve">est la plus </w:t>
+      </w:r>
+      <w:r>
+        <w:t>grosse</w:t>
+      </w:r>
+      <w:r>
+        <w:t xml:space="preserve"> des trois.</w:t>
+      </w:r>
+      <w:r>
+        <w:t xml:space="preserve"> Elle contient le </w:t>
+      </w:r>
+      <w:r>
+        <w:t>nécessaire</w:t>
+      </w:r>
+      <w:r>
+        <w:t xml:space="preserve"> pour effectuer les actions suivantes :</w:t>
+      </w:r>
+      <w:r>
+        <w:br/>
       </w:r>
     </w:p>
     <w:p>
@@ -2491,7 +2503,7 @@
         <w:spacing w:after="160" w:line="259" w:lineRule="auto"/>
       </w:pPr>
       <w:r>
-        <w:t>Rejoindre un salon</w:t>
+        <w:t>Créer un salon</w:t>
       </w:r>
     </w:p>
     <w:p>
@@ -2504,7 +2516,7 @@
         <w:spacing w:after="160" w:line="259" w:lineRule="auto"/>
       </w:pPr>
       <w:r>
-        <w:t>Accéder à un salon</w:t>
+        <w:t>Rejoindre un salon</w:t>
       </w:r>
     </w:p>
     <w:p>
@@ -2517,16 +2529,7 @@
         <w:spacing w:after="160" w:line="259" w:lineRule="auto"/>
       </w:pPr>
       <w:r>
-        <w:t>Envoyer</w:t>
-      </w:r>
-      <w:r>
-        <w:t>/supprimer</w:t>
-      </w:r>
-      <w:r>
-        <w:t xml:space="preserve"> un messag</w:t>
-      </w:r>
-      <w:r>
-        <w:t>e</w:t>
+        <w:t>Accéder à un salon</w:t>
       </w:r>
     </w:p>
     <w:p>
@@ -2539,10 +2542,16 @@
         <w:spacing w:after="160" w:line="259" w:lineRule="auto"/>
       </w:pPr>
       <w:r>
-        <w:t>Gérer les utilisateurs d’un salon (inviter, renvoyer et accepter une demande</w:t>
-      </w:r>
-      <w:r>
-        <w:t xml:space="preserve"> pour rejoindre le salon)</w:t>
+        <w:t>Envoyer</w:t>
+      </w:r>
+      <w:r>
+        <w:t>/supprimer</w:t>
+      </w:r>
+      <w:r>
+        <w:t xml:space="preserve"> un messag</w:t>
+      </w:r>
+      <w:r>
+        <w:t>e</w:t>
       </w:r>
     </w:p>
     <w:p>
@@ -2555,6 +2564,22 @@
         <w:spacing w:after="160" w:line="259" w:lineRule="auto"/>
       </w:pPr>
       <w:r>
+        <w:t>Gérer les utilisateurs d’un salon (inviter, renvoyer et accepter une demande</w:t>
+      </w:r>
+      <w:r>
+        <w:t xml:space="preserve"> pour rejoindre le salon)</w:t>
+      </w:r>
+    </w:p>
+    <w:p>
+      <w:pPr>
+        <w:pStyle w:val="Paragraphedeliste"/>
+        <w:numPr>
+          <w:ilvl w:val="0"/>
+          <w:numId w:val="5"/>
+        </w:numPr>
+        <w:spacing w:after="160" w:line="259" w:lineRule="auto"/>
+      </w:pPr>
+      <w:r>
         <w:t>Accéder aux statistiques de chaque salo</w:t>
       </w:r>
       <w:r>
@@ -2598,6 +2623,7 @@
         </w:numPr>
       </w:pPr>
       <w:r>
+        <w:lastRenderedPageBreak/>
         <w:t>La classe Room représente un salon. Il est caractérisé par son nom, son propriétaire, une liste des utilisateurs présents dans le salons, une liste des utilisateurs ayant déjà été bannis du salon et un attribut ‘private’ représentant le caractère publique ou non</w:t>
       </w:r>
       <w:r>
@@ -2613,7 +2639,6 @@
         </w:numPr>
       </w:pPr>
       <w:r>
-        <w:lastRenderedPageBreak/>
         <w:t>La classe Message représente un message.</w:t>
       </w:r>
       <w:r>
@@ -2632,7 +2657,13 @@
         <w:t xml:space="preserve">La classe JoinRequest représente une demande qu’un utilisateur a faite pour rejoindre un salon. Il contient donc </w:t>
       </w:r>
       <w:r>
-        <w:t>l’émetteur de la demande, le salon en question et un attribut ‘is_approved’ indiquant si la demande a été approuvée.</w:t>
+        <w:t>l’émetteur de la demande, le salon en question et un attribut ‘is_approved’ indiquant si la demande a été approuvée</w:t>
+      </w:r>
+      <w:r>
+        <w:t xml:space="preserve"> ou non</w:t>
+      </w:r>
+      <w:r>
+        <w:t>.</w:t>
       </w:r>
     </w:p>
     <w:p>
@@ -2761,6 +2792,12 @@
       <w:r>
         <w:t>Cette page permet à n’importe quel utilisateur d’un salon de consulter quelques statistiques sur ce salon.</w:t>
       </w:r>
+      <w:r>
+        <w:t xml:space="preserve"> Le nombre de messages envoyés par jour est affiché sous la forme d’un graphique utilisant Chart.js.</w:t>
+      </w:r>
+      <w:r>
+        <w:t xml:space="preserve"> C’est le seul endroit du site où nous utilisons cette bilbiothèque.</w:t>
+      </w:r>
     </w:p>
     <w:p>
       <w:pPr>
@@ -2820,6 +2857,7 @@
         <w:rPr>
           <w:shd w:val="clear" w:color="auto" w:fill="F9F9F9"/>
         </w:rPr>
+        <w:lastRenderedPageBreak/>
         <w:t>Views :</w:t>
       </w:r>
       <w:bookmarkEnd w:id="9"/>
@@ -2838,11 +2876,7 @@
         <w:t xml:space="preserve">pas </w:t>
       </w:r>
       <w:r>
-        <w:t xml:space="preserve">avoir directement accès à une fonctionnalité qui lui est interdite (le bouton ‘supprimer’ n’apparait par exemple pas sur les messages dont l’utilisateur n’est pas </w:t>
-      </w:r>
-      <w:r>
-        <w:lastRenderedPageBreak/>
-        <w:t>originaire)</w:t>
+        <w:t>avoir directement accès à une fonctionnalité qui lui est interdite (le bouton ‘supprimer’ n’apparait par exemple pas sur les messages dont l’utilisateur n’est pas originaire)</w:t>
       </w:r>
       <w:r>
         <w:t>, des sécurités supplémentaires sont implémentées dans les views :</w:t>
@@ -2954,6 +2988,7 @@
     </w:p>
     <w:p>
       <w:r>
+        <w:lastRenderedPageBreak/>
         <w:t xml:space="preserve">Il est important de noter que bien que le Javascript pour l’application main se trouve dans même application, le Javascript fait lui appel à des views de l’application ‘rooms’, par exemple pour renvoyer la liste des salons de l’utilisateur. Nous avons en effet décidés de donner cette responsabilité à l’application ‘rooms’ car </w:t>
       </w:r>
       <w:r>
@@ -2967,7 +3002,6 @@
     </w:p>
     <w:p>
       <w:r>
-        <w:lastRenderedPageBreak/>
         <w:t>Enfin, une page d’administration est accessible aux super users. On peut y supprimer complètement un utilisateur, ce qui a pour effet de supprimer tous ses messages, ses invitations et ses demandes et de transférer la propriété de ses salons à l’utilisateur l’ayant supprimé.</w:t>
       </w:r>
       <w:r>

</xml_diff>

<commit_message>
Ajout d'un paragraphe dans le rapport
</commit_message>
<xml_diff>
--- a/Rappport projet techno web II et programmation web - Antropius, Desmonteix, Sénéchal.docx
+++ b/Rappport projet techno web II et programmation web - Antropius, Desmonteix, Sénéchal.docx
@@ -336,8 +336,66 @@
                                   <w14:bevel/>
                                 </w14:textOutline>
                               </w:rPr>
-                              <w:t>Technologies WebII / ProgrammationWeb</w:t>
+                              <w:t xml:space="preserve">Technologies </w:t>
                             </w:r>
+                            <w:proofErr w:type="spellStart"/>
+                            <w:r>
+                              <w:rPr>
+                                <w:rFonts w:ascii="Copperplate Gothic Bold" w:hAnsi="Copperplate Gothic Bold" w:cs="Times New Roman"/>
+                                <w:b/>
+                                <w:bCs/>
+                                <w:color w:val="D2691E"/>
+                                <w:sz w:val="64"/>
+                                <w:szCs w:val="64"/>
+                                <w14:textOutline w14:w="9525" w14:cap="rnd" w14:cmpd="sng" w14:algn="ctr">
+                                  <w14:solidFill>
+                                    <w14:schemeClr w14:val="tx1"/>
+                                  </w14:solidFill>
+                                  <w14:prstDash w14:val="solid"/>
+                                  <w14:bevel/>
+                                </w14:textOutline>
+                              </w:rPr>
+                              <w:t>WebII</w:t>
+                            </w:r>
+                            <w:proofErr w:type="spellEnd"/>
+                            <w:r>
+                              <w:rPr>
+                                <w:rFonts w:ascii="Copperplate Gothic Bold" w:hAnsi="Copperplate Gothic Bold" w:cs="Times New Roman"/>
+                                <w:b/>
+                                <w:bCs/>
+                                <w:color w:val="D2691E"/>
+                                <w:sz w:val="64"/>
+                                <w:szCs w:val="64"/>
+                                <w14:textOutline w14:w="9525" w14:cap="rnd" w14:cmpd="sng" w14:algn="ctr">
+                                  <w14:solidFill>
+                                    <w14:schemeClr w14:val="tx1"/>
+                                  </w14:solidFill>
+                                  <w14:prstDash w14:val="solid"/>
+                                  <w14:bevel/>
+                                </w14:textOutline>
+                              </w:rPr>
+                              <w:t xml:space="preserve"> / </w:t>
+                            </w:r>
+                            <w:proofErr w:type="spellStart"/>
+                            <w:r>
+                              <w:rPr>
+                                <w:rFonts w:ascii="Copperplate Gothic Bold" w:hAnsi="Copperplate Gothic Bold" w:cs="Times New Roman"/>
+                                <w:b/>
+                                <w:bCs/>
+                                <w:color w:val="D2691E"/>
+                                <w:sz w:val="64"/>
+                                <w:szCs w:val="64"/>
+                                <w14:textOutline w14:w="9525" w14:cap="rnd" w14:cmpd="sng" w14:algn="ctr">
+                                  <w14:solidFill>
+                                    <w14:schemeClr w14:val="tx1"/>
+                                  </w14:solidFill>
+                                  <w14:prstDash w14:val="solid"/>
+                                  <w14:bevel/>
+                                </w14:textOutline>
+                              </w:rPr>
+                              <w:t>ProgrammationWeb</w:t>
+                            </w:r>
+                            <w:proofErr w:type="spellEnd"/>
                             <w:r>
                               <w:rPr>
                                 <w:rFonts w:ascii="Copperplate Gothic Bold" w:hAnsi="Copperplate Gothic Bold" w:cs="Times New Roman"/>
@@ -396,8 +454,26 @@
                                   <w14:bevel/>
                                 </w14:textOutline>
                               </w:rPr>
-                              <w:t>Rapport de projet Ensisingerie</w:t>
+                              <w:t xml:space="preserve">Rapport de projet </w:t>
                             </w:r>
+                            <w:proofErr w:type="spellStart"/>
+                            <w:r>
+                              <w:rPr>
+                                <w:rFonts w:ascii="Copperplate Gothic Bold" w:hAnsi="Copperplate Gothic Bold" w:cs="Times New Roman"/>
+                                <w:color w:val="D2691E"/>
+                                <w:sz w:val="64"/>
+                                <w:szCs w:val="64"/>
+                                <w14:textOutline w14:w="9525" w14:cap="rnd" w14:cmpd="sng" w14:algn="ctr">
+                                  <w14:solidFill>
+                                    <w14:schemeClr w14:val="tx1"/>
+                                  </w14:solidFill>
+                                  <w14:prstDash w14:val="solid"/>
+                                  <w14:bevel/>
+                                </w14:textOutline>
+                              </w:rPr>
+                              <w:t>Ensisingerie</w:t>
+                            </w:r>
+                            <w:proofErr w:type="spellEnd"/>
                           </w:p>
                         </w:txbxContent>
                       </wps:txbx>
@@ -460,8 +536,66 @@
                             <w14:bevel/>
                           </w14:textOutline>
                         </w:rPr>
-                        <w:t>Technologies WebII / ProgrammationWeb</w:t>
+                        <w:t xml:space="preserve">Technologies </w:t>
                       </w:r>
+                      <w:proofErr w:type="spellStart"/>
+                      <w:r>
+                        <w:rPr>
+                          <w:rFonts w:ascii="Copperplate Gothic Bold" w:hAnsi="Copperplate Gothic Bold" w:cs="Times New Roman"/>
+                          <w:b/>
+                          <w:bCs/>
+                          <w:color w:val="D2691E"/>
+                          <w:sz w:val="64"/>
+                          <w:szCs w:val="64"/>
+                          <w14:textOutline w14:w="9525" w14:cap="rnd" w14:cmpd="sng" w14:algn="ctr">
+                            <w14:solidFill>
+                              <w14:schemeClr w14:val="tx1"/>
+                            </w14:solidFill>
+                            <w14:prstDash w14:val="solid"/>
+                            <w14:bevel/>
+                          </w14:textOutline>
+                        </w:rPr>
+                        <w:t>WebII</w:t>
+                      </w:r>
+                      <w:proofErr w:type="spellEnd"/>
+                      <w:r>
+                        <w:rPr>
+                          <w:rFonts w:ascii="Copperplate Gothic Bold" w:hAnsi="Copperplate Gothic Bold" w:cs="Times New Roman"/>
+                          <w:b/>
+                          <w:bCs/>
+                          <w:color w:val="D2691E"/>
+                          <w:sz w:val="64"/>
+                          <w:szCs w:val="64"/>
+                          <w14:textOutline w14:w="9525" w14:cap="rnd" w14:cmpd="sng" w14:algn="ctr">
+                            <w14:solidFill>
+                              <w14:schemeClr w14:val="tx1"/>
+                            </w14:solidFill>
+                            <w14:prstDash w14:val="solid"/>
+                            <w14:bevel/>
+                          </w14:textOutline>
+                        </w:rPr>
+                        <w:t xml:space="preserve"> / </w:t>
+                      </w:r>
+                      <w:proofErr w:type="spellStart"/>
+                      <w:r>
+                        <w:rPr>
+                          <w:rFonts w:ascii="Copperplate Gothic Bold" w:hAnsi="Copperplate Gothic Bold" w:cs="Times New Roman"/>
+                          <w:b/>
+                          <w:bCs/>
+                          <w:color w:val="D2691E"/>
+                          <w:sz w:val="64"/>
+                          <w:szCs w:val="64"/>
+                          <w14:textOutline w14:w="9525" w14:cap="rnd" w14:cmpd="sng" w14:algn="ctr">
+                            <w14:solidFill>
+                              <w14:schemeClr w14:val="tx1"/>
+                            </w14:solidFill>
+                            <w14:prstDash w14:val="solid"/>
+                            <w14:bevel/>
+                          </w14:textOutline>
+                        </w:rPr>
+                        <w:t>ProgrammationWeb</w:t>
+                      </w:r>
+                      <w:proofErr w:type="spellEnd"/>
                       <w:r>
                         <w:rPr>
                           <w:rFonts w:ascii="Copperplate Gothic Bold" w:hAnsi="Copperplate Gothic Bold" w:cs="Times New Roman"/>
@@ -520,8 +654,26 @@
                             <w14:bevel/>
                           </w14:textOutline>
                         </w:rPr>
-                        <w:t>Rapport de projet Ensisingerie</w:t>
+                        <w:t xml:space="preserve">Rapport de projet </w:t>
                       </w:r>
+                      <w:proofErr w:type="spellStart"/>
+                      <w:r>
+                        <w:rPr>
+                          <w:rFonts w:ascii="Copperplate Gothic Bold" w:hAnsi="Copperplate Gothic Bold" w:cs="Times New Roman"/>
+                          <w:color w:val="D2691E"/>
+                          <w:sz w:val="64"/>
+                          <w:szCs w:val="64"/>
+                          <w14:textOutline w14:w="9525" w14:cap="rnd" w14:cmpd="sng" w14:algn="ctr">
+                            <w14:solidFill>
+                              <w14:schemeClr w14:val="tx1"/>
+                            </w14:solidFill>
+                            <w14:prstDash w14:val="solid"/>
+                            <w14:bevel/>
+                          </w14:textOutline>
+                        </w:rPr>
+                        <w:t>Ensisingerie</w:t>
+                      </w:r>
+                      <w:proofErr w:type="spellEnd"/>
                     </w:p>
                   </w:txbxContent>
                 </v:textbox>
@@ -2065,7 +2217,15 @@
         <w:spacing w:after="160" w:line="259" w:lineRule="auto"/>
       </w:pPr>
       <w:r>
-        <w:t>Ce rapport a pour but d’expliquer les choix faits lors de la création du site web Ensisingerie, créé par le groupe Antropius/Desmonteix/Sénéchal.</w:t>
+        <w:t xml:space="preserve">Ce rapport a pour but d’expliquer les choix faits lors de la création du site web </w:t>
+      </w:r>
+      <w:proofErr w:type="spellStart"/>
+      <w:r>
+        <w:t>Ensisingerie</w:t>
+      </w:r>
+      <w:proofErr w:type="spellEnd"/>
+      <w:r>
+        <w:t>, créé par le groupe Antropius/Desmonteix/Sénéchal.</w:t>
       </w:r>
       <w:r>
         <w:t xml:space="preserve"> Le site a été créé avec les technologies suivantes :</w:t>
@@ -2126,7 +2286,15 @@
         <w:spacing w:after="160" w:line="259" w:lineRule="auto"/>
       </w:pPr>
       <w:r>
-        <w:t>La bilbiothèque de JavaScript Chart.js, uniquement sur la page de statistiques, non demandée dans les consignes. Nous avons bien sûr demandés l’autorisation pour l’utiliser, tant que cela restait pour la page de statistiques.</w:t>
+        <w:t xml:space="preserve">La </w:t>
+      </w:r>
+      <w:proofErr w:type="spellStart"/>
+      <w:r>
+        <w:t>bilbiothèque</w:t>
+      </w:r>
+      <w:proofErr w:type="spellEnd"/>
+      <w:r>
+        <w:t xml:space="preserve"> de JavaScript Chart.js, uniquement sur la page de statistiques, non demandée dans les consignes. Nous avons bien sûr demandés l’autorisation pour l’utiliser, tant que cela restait pour la page de statistiques.</w:t>
       </w:r>
     </w:p>
     <w:p>
@@ -2148,9 +2316,11 @@
       <w:r>
         <w:t xml:space="preserve">Mot de passe : </w:t>
       </w:r>
+      <w:proofErr w:type="spellStart"/>
       <w:r>
         <w:t>adminpass-singe%Web</w:t>
       </w:r>
+      <w:proofErr w:type="spellEnd"/>
     </w:p>
     <w:p>
       <w:pPr>
@@ -2181,8 +2351,13 @@
           <w:numId w:val="5"/>
         </w:numPr>
       </w:pPr>
-      <w:r>
-        <w:t xml:space="preserve">users : concerne tout ce qui est lié </w:t>
+      <w:proofErr w:type="spellStart"/>
+      <w:r>
+        <w:t>users</w:t>
+      </w:r>
+      <w:proofErr w:type="spellEnd"/>
+      <w:r>
+        <w:t xml:space="preserve"> : concerne tout ce qui est lié </w:t>
       </w:r>
       <w:r>
         <w:t xml:space="preserve">en majorité </w:t>
@@ -2199,8 +2374,13 @@
           <w:numId w:val="5"/>
         </w:numPr>
       </w:pPr>
-      <w:r>
-        <w:t xml:space="preserve">rooms : concerne tout ce qui est lié </w:t>
+      <w:proofErr w:type="spellStart"/>
+      <w:r>
+        <w:t>rooms</w:t>
+      </w:r>
+      <w:proofErr w:type="spellEnd"/>
+      <w:r>
+        <w:t xml:space="preserve"> : concerne tout ce qui est lié </w:t>
       </w:r>
       <w:r>
         <w:t xml:space="preserve">en majorité </w:t>
@@ -2238,7 +2418,15 @@
         <w:t>ans la même logique</w:t>
       </w:r>
       <w:r>
-        <w:t>, chaque application contient son propre dossier ‘static’, contenant les fichiers CSS, Javascript, éventuellement JSON et images.</w:t>
+        <w:t>, chaque application contient son propre dossier ‘</w:t>
+      </w:r>
+      <w:proofErr w:type="spellStart"/>
+      <w:r>
+        <w:t>static</w:t>
+      </w:r>
+      <w:proofErr w:type="spellEnd"/>
+      <w:r>
+        <w:t>’, contenant les fichiers CSS, Javascript, éventuellement JSON et images.</w:t>
       </w:r>
     </w:p>
     <w:p>
@@ -2246,7 +2434,15 @@
         <w:spacing w:after="0"/>
       </w:pPr>
       <w:r>
-        <w:t>Un dossier ‘static’ supplémentaire se trouve au même niveau que les dossiers des apps et contient les fichiers statiques utilisés dans plusieurs apps.</w:t>
+        <w:t>Un dossier ‘</w:t>
+      </w:r>
+      <w:proofErr w:type="spellStart"/>
+      <w:r>
+        <w:t>static</w:t>
+      </w:r>
+      <w:proofErr w:type="spellEnd"/>
+      <w:r>
+        <w:t>’ supplémentaire se trouve au même niveau que les dossiers des apps et contient les fichiers statiques utilisés dans plusieurs apps.</w:t>
       </w:r>
       <w:r>
         <w:br/>
@@ -2270,14 +2466,30 @@
       </w:pPr>
       <w:bookmarkStart w:id="2" w:name="_Toc155492629"/>
       <w:r>
-        <w:t>Application ‘users’</w:t>
+        <w:t>Application ‘</w:t>
+      </w:r>
+      <w:proofErr w:type="spellStart"/>
+      <w:r>
+        <w:t>users</w:t>
+      </w:r>
+      <w:proofErr w:type="spellEnd"/>
+      <w:r>
+        <w:t>’</w:t>
       </w:r>
       <w:bookmarkEnd w:id="2"/>
     </w:p>
     <w:p/>
     <w:p>
       <w:r>
-        <w:t xml:space="preserve">L’application ‘users’ </w:t>
+        <w:t>L’application ‘</w:t>
+      </w:r>
+      <w:proofErr w:type="spellStart"/>
+      <w:r>
+        <w:t>users</w:t>
+      </w:r>
+      <w:proofErr w:type="spellEnd"/>
+      <w:r>
+        <w:t xml:space="preserve">’ </w:t>
       </w:r>
       <w:r>
         <w:t>concerne, comme son nom l’indique, les utilisateurs. Concrètement, elle contient la logique et les pages permettant d’effectuer les actions suivantes :</w:t>
@@ -2366,7 +2578,15 @@
     </w:p>
     <w:p>
       <w:r>
-        <w:t xml:space="preserve">Concernant les views, toutes les pages générées le sont en dérivant les </w:t>
+        <w:t xml:space="preserve">Concernant les </w:t>
+      </w:r>
+      <w:proofErr w:type="spellStart"/>
+      <w:r>
+        <w:t>views</w:t>
+      </w:r>
+      <w:proofErr w:type="spellEnd"/>
+      <w:r>
+        <w:t xml:space="preserve">, toutes les pages générées le sont en dérivant les </w:t>
       </w:r>
       <w:r>
         <w:t>classes</w:t>
@@ -2452,7 +2672,15 @@
       </w:pPr>
       <w:bookmarkStart w:id="4" w:name="_Toc155492631"/>
       <w:r>
-        <w:t>Application ‘rooms’</w:t>
+        <w:t>Application ‘</w:t>
+      </w:r>
+      <w:proofErr w:type="spellStart"/>
+      <w:r>
+        <w:t>rooms</w:t>
+      </w:r>
+      <w:proofErr w:type="spellEnd"/>
+      <w:r>
+        <w:t>’</w:t>
       </w:r>
       <w:bookmarkEnd w:id="4"/>
     </w:p>
@@ -2469,7 +2697,15 @@
         <w:t xml:space="preserve">L’application </w:t>
       </w:r>
       <w:r>
-        <w:t xml:space="preserve">‘rooms’ </w:t>
+        <w:t>‘</w:t>
+      </w:r>
+      <w:proofErr w:type="spellStart"/>
+      <w:r>
+        <w:t>rooms</w:t>
+      </w:r>
+      <w:proofErr w:type="spellEnd"/>
+      <w:r>
+        <w:t xml:space="preserve">’ </w:t>
       </w:r>
       <w:r>
         <w:t xml:space="preserve">est la plus </w:t>
@@ -2624,7 +2860,15 @@
       </w:pPr>
       <w:r>
         <w:lastRenderedPageBreak/>
-        <w:t>La classe Room représente un salon. Il est caractérisé par son nom, son propriétaire, une liste des utilisateurs présents dans le salons, une liste des utilisateurs ayant déjà été bannis du salon et un attribut ‘private’ représentant le caractère publique ou non</w:t>
+        <w:t>La classe Room représente un salon. Il est caractérisé par son nom, son propriétaire, une liste des utilisateurs présents dans le salons, une liste des utilisateurs ayant déjà été bannis du salon et un attribut ‘</w:t>
+      </w:r>
+      <w:proofErr w:type="spellStart"/>
+      <w:r>
+        <w:t>private</w:t>
+      </w:r>
+      <w:proofErr w:type="spellEnd"/>
+      <w:r>
+        <w:t>’ représentant le caractère publique ou non</w:t>
       </w:r>
       <w:r>
         <w:t>.</w:t>
@@ -2642,7 +2886,15 @@
         <w:t>La classe Message représente un message.</w:t>
       </w:r>
       <w:r>
-        <w:t xml:space="preserve"> Un message est représenté par son auteur, le salon dans lequel il l’a envoyé, sa date de publication, son texte et un attribut ‘is_deleted’ représentant le fait que le message ait été supprimé.</w:t>
+        <w:t xml:space="preserve"> Un message est représenté par son auteur, le salon dans lequel il l’a envoyé, sa date de publication, son texte et un attribut ‘</w:t>
+      </w:r>
+      <w:proofErr w:type="spellStart"/>
+      <w:r>
+        <w:t>is_deleted</w:t>
+      </w:r>
+      <w:proofErr w:type="spellEnd"/>
+      <w:r>
+        <w:t>’ représentant le fait que le message ait été supprimé.</w:t>
       </w:r>
     </w:p>
     <w:p>
@@ -2654,10 +2906,26 @@
         </w:numPr>
       </w:pPr>
       <w:r>
-        <w:t xml:space="preserve">La classe JoinRequest représente une demande qu’un utilisateur a faite pour rejoindre un salon. Il contient donc </w:t>
-      </w:r>
-      <w:r>
-        <w:t>l’émetteur de la demande, le salon en question et un attribut ‘is_approved’ indiquant si la demande a été approuvée</w:t>
+        <w:t xml:space="preserve">La classe </w:t>
+      </w:r>
+      <w:proofErr w:type="spellStart"/>
+      <w:r>
+        <w:t>JoinRequest</w:t>
+      </w:r>
+      <w:proofErr w:type="spellEnd"/>
+      <w:r>
+        <w:t xml:space="preserve"> représente une demande qu’un utilisateur a faite pour rejoindre un salon. Il contient donc </w:t>
+      </w:r>
+      <w:r>
+        <w:t>l’émetteur de la demande, le salon en question et un attribut ‘</w:t>
+      </w:r>
+      <w:proofErr w:type="spellStart"/>
+      <w:r>
+        <w:t>is_approved</w:t>
+      </w:r>
+      <w:proofErr w:type="spellEnd"/>
+      <w:r>
+        <w:t>’ indiquant si la demande a été approuvée</w:t>
       </w:r>
       <w:r>
         <w:t xml:space="preserve"> ou non</w:t>
@@ -2675,7 +2943,15 @@
         </w:numPr>
       </w:pPr>
       <w:r>
-        <w:t>La classe RoomInvitation repr</w:t>
+        <w:t xml:space="preserve">La classe </w:t>
+      </w:r>
+      <w:proofErr w:type="spellStart"/>
+      <w:r>
+        <w:t>RoomInvitation</w:t>
+      </w:r>
+      <w:proofErr w:type="spellEnd"/>
+      <w:r>
+        <w:t xml:space="preserve"> repr</w:t>
       </w:r>
       <w:r>
         <w:t>ésente une invitation du propriétaire d’un salon à un</w:t>
@@ -2796,7 +3072,15 @@
         <w:t xml:space="preserve"> Le nombre de messages envoyés par jour est affiché sous la forme d’un graphique utilisant Chart.js.</w:t>
       </w:r>
       <w:r>
-        <w:t xml:space="preserve"> C’est le seul endroit du site où nous utilisons cette bilbiothèque.</w:t>
+        <w:t xml:space="preserve"> C’est le seul endroit du site où nous utilisons cette </w:t>
+      </w:r>
+      <w:proofErr w:type="spellStart"/>
+      <w:r>
+        <w:t>bilbiothèque</w:t>
+      </w:r>
+      <w:proofErr w:type="spellEnd"/>
+      <w:r>
+        <w:t>.</w:t>
       </w:r>
     </w:p>
     <w:p>
@@ -2853,18 +3137,34 @@
         </w:rPr>
       </w:pPr>
       <w:bookmarkStart w:id="9" w:name="_Toc155492636"/>
+      <w:proofErr w:type="spellStart"/>
       <w:r>
         <w:rPr>
           <w:shd w:val="clear" w:color="auto" w:fill="F9F9F9"/>
         </w:rPr>
         <w:lastRenderedPageBreak/>
-        <w:t>Views :</w:t>
+        <w:t>Views</w:t>
+      </w:r>
+      <w:proofErr w:type="spellEnd"/>
+      <w:r>
+        <w:rPr>
+          <w:shd w:val="clear" w:color="auto" w:fill="F9F9F9"/>
+        </w:rPr>
+        <w:t> :</w:t>
       </w:r>
       <w:bookmarkEnd w:id="9"/>
     </w:p>
     <w:p>
       <w:r>
-        <w:t>Dans cette app, la majorité des views sont de simples fonctions, permettant un contrôle plus fin sur la logique de l’application.</w:t>
+        <w:t xml:space="preserve">Dans cette app, la majorité des </w:t>
+      </w:r>
+      <w:proofErr w:type="spellStart"/>
+      <w:r>
+        <w:t>views</w:t>
+      </w:r>
+      <w:proofErr w:type="spellEnd"/>
+      <w:r>
+        <w:t xml:space="preserve"> sont de simples fonctions, permettant un contrôle plus fin sur la logique de l’application.</w:t>
       </w:r>
       <w:r>
         <w:t xml:space="preserve"> </w:t>
@@ -2879,7 +3179,15 @@
         <w:t>avoir directement accès à une fonctionnalité qui lui est interdite (le bouton ‘supprimer’ n’apparait par exemple pas sur les messages dont l’utilisateur n’est pas originaire)</w:t>
       </w:r>
       <w:r>
-        <w:t>, des sécurités supplémentaires sont implémentées dans les views :</w:t>
+        <w:t xml:space="preserve">, des sécurités supplémentaires sont implémentées dans les </w:t>
+      </w:r>
+      <w:proofErr w:type="spellStart"/>
+      <w:r>
+        <w:t>views</w:t>
+      </w:r>
+      <w:proofErr w:type="spellEnd"/>
+      <w:r>
+        <w:t> :</w:t>
       </w:r>
       <w:r>
         <w:br/>
@@ -2921,7 +3229,23 @@
         <w:t>De plus, chaque fonction vérifie un certain nombre de condition avant d’effectuer l’action demandée et redirige vers une page d’erreur ou renvoie une réponse JSON en cas de problème, permettant de sécuriser le site.</w:t>
       </w:r>
       <w:r>
-        <w:t xml:space="preserve"> Par exemple, dans la fonction remove_user, appelée pour éjecter un utilisateur d’un salon et pour quitter un salon, on vérifie d’abord l’utilisateur appelant la fonction est soit le propriétaire du salon soit la personne a retirer du salon puis on regarde si l’utilisateur à retirer est bien dans le salon et enfin si le l’utilisateur à retirer n’est pas le propriétaire du salon.</w:t>
+        <w:t xml:space="preserve"> Par exemple, dans la fonction </w:t>
+      </w:r>
+      <w:proofErr w:type="spellStart"/>
+      <w:r>
+        <w:t>remove_user</w:t>
+      </w:r>
+      <w:proofErr w:type="spellEnd"/>
+      <w:r>
+        <w:t xml:space="preserve">, appelée pour éjecter un utilisateur d’un salon et pour quitter un salon, on vérifie d’abord l’utilisateur appelant la fonction est soit le propriétaire du salon soit la personne </w:t>
+      </w:r>
+      <w:proofErr w:type="spellStart"/>
+      <w:r>
+        <w:t>a</w:t>
+      </w:r>
+      <w:proofErr w:type="spellEnd"/>
+      <w:r>
+        <w:t xml:space="preserve"> retirer du salon puis on regarde si l’utilisateur à retirer est bien dans le salon et enfin si le l’utilisateur à retirer n’est pas le propriétaire du salon.</w:t>
       </w:r>
     </w:p>
     <w:p>
@@ -2989,7 +3313,31 @@
     <w:p>
       <w:r>
         <w:lastRenderedPageBreak/>
-        <w:t xml:space="preserve">Il est important de noter que bien que le Javascript pour l’application main se trouve dans même application, le Javascript fait lui appel à des views de l’application ‘rooms’, par exemple pour renvoyer la liste des salons de l’utilisateur. Nous avons en effet décidés de donner cette responsabilité à l’application ‘rooms’ car </w:t>
+        <w:t xml:space="preserve">Il est important de noter que bien que le Javascript pour l’application main se trouve dans même application, le Javascript fait lui appel à des </w:t>
+      </w:r>
+      <w:proofErr w:type="spellStart"/>
+      <w:r>
+        <w:t>views</w:t>
+      </w:r>
+      <w:proofErr w:type="spellEnd"/>
+      <w:r>
+        <w:t xml:space="preserve"> de l’application ‘</w:t>
+      </w:r>
+      <w:proofErr w:type="spellStart"/>
+      <w:r>
+        <w:t>rooms</w:t>
+      </w:r>
+      <w:proofErr w:type="spellEnd"/>
+      <w:r>
+        <w:t>’, par exemple pour renvoyer la liste des salons de l’utilisateur. Nous avons en effet décidés de donner cette responsabilité à l’application ‘</w:t>
+      </w:r>
+      <w:proofErr w:type="spellStart"/>
+      <w:r>
+        <w:t>rooms</w:t>
+      </w:r>
+      <w:proofErr w:type="spellEnd"/>
+      <w:r>
+        <w:t xml:space="preserve">’ car </w:t>
       </w:r>
       <w:r>
         <w:t>cela nous semblait plus pertinent.</w:t>
@@ -2997,12 +3345,28 @@
     </w:p>
     <w:p>
       <w:r>
-        <w:t>Sur la page de création de salon, une checkbox permet de définir le caractère publique ou privé du salon.</w:t>
-      </w:r>
-    </w:p>
-    <w:p>
-      <w:r>
-        <w:t>Enfin, une page d’administration est accessible aux super users. On peut y supprimer complètement un utilisateur, ce qui a pour effet de supprimer tous ses messages, ses invitations et ses demandes et de transférer la propriété de ses salons à l’utilisateur l’ayant supprimé.</w:t>
+        <w:t xml:space="preserve">Sur la page de création de salon, une </w:t>
+      </w:r>
+      <w:proofErr w:type="spellStart"/>
+      <w:r>
+        <w:t>checkbox</w:t>
+      </w:r>
+      <w:proofErr w:type="spellEnd"/>
+      <w:r>
+        <w:t xml:space="preserve"> permet de définir le caractère publique ou privé du salon.</w:t>
+      </w:r>
+    </w:p>
+    <w:p>
+      <w:r>
+        <w:t xml:space="preserve">Enfin, une page d’administration est accessible aux super </w:t>
+      </w:r>
+      <w:proofErr w:type="spellStart"/>
+      <w:r>
+        <w:t>users</w:t>
+      </w:r>
+      <w:proofErr w:type="spellEnd"/>
+      <w:r>
+        <w:t>. On peut y supprimer complètement un utilisateur, ce qui a pour effet de supprimer tous ses messages, ses invitations et ses demandes et de transférer la propriété de ses salons à l’utilisateur l’ayant supprimé.</w:t>
       </w:r>
       <w:r>
         <w:t xml:space="preserve"> Pour tester cette fonctionnalité, vous pouvez utiliser le compte administrateur donné dans l’introduction de ce rapport.</w:t>
@@ -3024,7 +3388,15 @@
       </w:pPr>
       <w:bookmarkStart w:id="12" w:name="_Toc155492639"/>
       <w:r>
-        <w:t>Dossier static commun à toutes les apps</w:t>
+        <w:t xml:space="preserve">Dossier </w:t>
+      </w:r>
+      <w:proofErr w:type="spellStart"/>
+      <w:r>
+        <w:t>static</w:t>
+      </w:r>
+      <w:proofErr w:type="spellEnd"/>
+      <w:r>
+        <w:t xml:space="preserve"> commun à toutes les apps</w:t>
       </w:r>
       <w:bookmarkEnd w:id="12"/>
     </w:p>
@@ -3040,16 +3412,64 @@
         <w:t xml:space="preserve"> toutes les pages du site se trouve un bouton permettant de passer du thème clair au thème sombre et inversement. Ce changement se fait en Javascript au moyen d’un</w:t>
       </w:r>
       <w:r>
-        <w:t xml:space="preserve"> ‘toggleClass’ sur l’élément HTML ‘body’. </w:t>
-      </w:r>
-      <w:r>
-        <w:t>Un toggleClass permet d’ajouter une classe à un élément ou à la retirer si elle y est déjà</w:t>
-      </w:r>
-      <w:r>
-        <w:t xml:space="preserve">, ce qui permet dans notre cas, à l’aide d’un CSS adapté, de choisir des couleurs différentes dans le cas où l’élément body possède la classe ‘dark-theme’ ou non. De plus, </w:t>
-      </w:r>
-      <w:r>
-        <w:t>var theme = localStorage.getItem('theme')</w:t>
+        <w:t xml:space="preserve"> ‘</w:t>
+      </w:r>
+      <w:proofErr w:type="spellStart"/>
+      <w:r>
+        <w:t>toggleClass</w:t>
+      </w:r>
+      <w:proofErr w:type="spellEnd"/>
+      <w:r>
+        <w:t xml:space="preserve">’ sur l’élément HTML ‘body’. </w:t>
+      </w:r>
+      <w:r>
+        <w:t xml:space="preserve">Un </w:t>
+      </w:r>
+      <w:proofErr w:type="spellStart"/>
+      <w:r>
+        <w:t>toggleClass</w:t>
+      </w:r>
+      <w:proofErr w:type="spellEnd"/>
+      <w:r>
+        <w:t xml:space="preserve"> permet d’ajouter une classe à un élément ou à la retirer si elle y est déjà</w:t>
+      </w:r>
+      <w:r>
+        <w:t>, ce qui permet dans notre cas, à l’aide d’un CSS adapté, de choisir des couleurs différentes dans le cas où l’élément body possède la classe ‘</w:t>
+      </w:r>
+      <w:proofErr w:type="spellStart"/>
+      <w:r>
+        <w:t>dark-theme</w:t>
+      </w:r>
+      <w:proofErr w:type="spellEnd"/>
+      <w:r>
+        <w:t xml:space="preserve">’ ou non. De plus, </w:t>
+      </w:r>
+      <w:r>
+        <w:t xml:space="preserve">var </w:t>
+      </w:r>
+      <w:proofErr w:type="spellStart"/>
+      <w:r>
+        <w:t>theme</w:t>
+      </w:r>
+      <w:proofErr w:type="spellEnd"/>
+      <w:r>
+        <w:t xml:space="preserve"> = </w:t>
+      </w:r>
+      <w:proofErr w:type="spellStart"/>
+      <w:r>
+        <w:t>localStorage.getItem</w:t>
+      </w:r>
+      <w:proofErr w:type="spellEnd"/>
+      <w:r>
+        <w:t>('</w:t>
+      </w:r>
+      <w:proofErr w:type="spellStart"/>
+      <w:r>
+        <w:t>theme</w:t>
+      </w:r>
+      <w:proofErr w:type="spellEnd"/>
+      <w:r>
+        <w:t>')</w:t>
       </w:r>
       <w:r>
         <w:t xml:space="preserve"> permet de sauvegarder le thème choisi par l’utilisateur pour que celui-ci soit gardé en mémoire entre les différentes pages du site.</w:t>
@@ -3080,7 +3500,15 @@
         <w:t xml:space="preserve">lors du partage de fichiers sur GitHub </w:t>
       </w:r>
       <w:r>
-        <w:t>grâce à Python Decouple. Ceci permet de stocker les valeurs réelles de certaines variables (</w:t>
+        <w:t xml:space="preserve">grâce à Python </w:t>
+      </w:r>
+      <w:proofErr w:type="spellStart"/>
+      <w:r>
+        <w:t>Decouple</w:t>
+      </w:r>
+      <w:proofErr w:type="spellEnd"/>
+      <w:r>
+        <w:t>. Ceci permet de stocker les valeurs réelles de certaines variables (</w:t>
       </w:r>
       <w:r>
         <w:t>SECRET_KEY</w:t>
@@ -3092,12 +3520,71 @@
         <w:t>EMAIL_HOST_PASSWORD</w:t>
       </w:r>
       <w:r>
-        <w:t xml:space="preserve"> notamment) dans un fichier .env indépendant</w:t>
+        <w:t xml:space="preserve"> notamment) dans un fichier .</w:t>
+      </w:r>
+      <w:proofErr w:type="spellStart"/>
+      <w:r>
+        <w:t>env</w:t>
+      </w:r>
+      <w:proofErr w:type="spellEnd"/>
+      <w:r>
+        <w:t xml:space="preserve"> indépendant</w:t>
       </w:r>
       <w:r>
         <w:t xml:space="preserve"> qui lui n’est pas partagé.</w:t>
       </w:r>
     </w:p>
+    <w:p>
+      <w:r>
+        <w:br/>
+      </w:r>
+      <w:r>
+        <w:br/>
+      </w:r>
+    </w:p>
+    <w:p/>
+    <w:p>
+      <w:pPr>
+        <w:pStyle w:val="Titre1"/>
+        <w:jc w:val="both"/>
+      </w:pPr>
+      <w:r>
+        <w:lastRenderedPageBreak/>
+        <w:t>Adaptabilité du site</w:t>
+      </w:r>
+    </w:p>
+    <w:p/>
+    <w:p>
+      <w:r>
+        <w:t>Un travail important a été réalisé en CSS pour s’adapter aux différents types de supports, notamment aux smartphones et autres appareils disposant de peu de place horizontalement.</w:t>
+      </w:r>
+      <w:r>
+        <w:t xml:space="preserve"> N’hésitez</w:t>
+      </w:r>
+      <w:r>
+        <w:t xml:space="preserve"> </w:t>
+      </w:r>
+      <w:r>
+        <w:t>pas</w:t>
+      </w:r>
+      <w:r>
+        <w:t xml:space="preserve"> à tester</w:t>
+      </w:r>
+      <w:r>
+        <w:t xml:space="preserve"> par vous-même</w:t>
+      </w:r>
+      <w:r>
+        <w:t>s</w:t>
+      </w:r>
+      <w:r>
+        <w:t xml:space="preserve"> </w:t>
+      </w:r>
+      <w:r>
+        <w:t>!</w:t>
+      </w:r>
+    </w:p>
+    <w:p/>
+    <w:p/>
     <w:p>
       <w:pPr>
         <w:spacing w:before="240" w:line="240" w:lineRule="auto"/>

</xml_diff>

<commit_message>
MAJ rapport avec erreurs relevées par Maxence
</commit_message>
<xml_diff>
--- a/Rappport projet techno web II et programmation web - Antropius, Desmonteix, Sénéchal.docx
+++ b/Rappport projet techno web II et programmation web - Antropius, Desmonteix, Sénéchal.docx
@@ -336,66 +336,8 @@
                                   <w14:bevel/>
                                 </w14:textOutline>
                               </w:rPr>
-                              <w:t xml:space="preserve">Technologies </w:t>
+                              <w:t>Technologies WebII / ProgrammationWeb</w:t>
                             </w:r>
-                            <w:proofErr w:type="spellStart"/>
-                            <w:r>
-                              <w:rPr>
-                                <w:rFonts w:ascii="Copperplate Gothic Bold" w:hAnsi="Copperplate Gothic Bold" w:cs="Times New Roman"/>
-                                <w:b/>
-                                <w:bCs/>
-                                <w:color w:val="D2691E"/>
-                                <w:sz w:val="64"/>
-                                <w:szCs w:val="64"/>
-                                <w14:textOutline w14:w="9525" w14:cap="rnd" w14:cmpd="sng" w14:algn="ctr">
-                                  <w14:solidFill>
-                                    <w14:schemeClr w14:val="tx1"/>
-                                  </w14:solidFill>
-                                  <w14:prstDash w14:val="solid"/>
-                                  <w14:bevel/>
-                                </w14:textOutline>
-                              </w:rPr>
-                              <w:t>WebII</w:t>
-                            </w:r>
-                            <w:proofErr w:type="spellEnd"/>
-                            <w:r>
-                              <w:rPr>
-                                <w:rFonts w:ascii="Copperplate Gothic Bold" w:hAnsi="Copperplate Gothic Bold" w:cs="Times New Roman"/>
-                                <w:b/>
-                                <w:bCs/>
-                                <w:color w:val="D2691E"/>
-                                <w:sz w:val="64"/>
-                                <w:szCs w:val="64"/>
-                                <w14:textOutline w14:w="9525" w14:cap="rnd" w14:cmpd="sng" w14:algn="ctr">
-                                  <w14:solidFill>
-                                    <w14:schemeClr w14:val="tx1"/>
-                                  </w14:solidFill>
-                                  <w14:prstDash w14:val="solid"/>
-                                  <w14:bevel/>
-                                </w14:textOutline>
-                              </w:rPr>
-                              <w:t xml:space="preserve"> / </w:t>
-                            </w:r>
-                            <w:proofErr w:type="spellStart"/>
-                            <w:r>
-                              <w:rPr>
-                                <w:rFonts w:ascii="Copperplate Gothic Bold" w:hAnsi="Copperplate Gothic Bold" w:cs="Times New Roman"/>
-                                <w:b/>
-                                <w:bCs/>
-                                <w:color w:val="D2691E"/>
-                                <w:sz w:val="64"/>
-                                <w:szCs w:val="64"/>
-                                <w14:textOutline w14:w="9525" w14:cap="rnd" w14:cmpd="sng" w14:algn="ctr">
-                                  <w14:solidFill>
-                                    <w14:schemeClr w14:val="tx1"/>
-                                  </w14:solidFill>
-                                  <w14:prstDash w14:val="solid"/>
-                                  <w14:bevel/>
-                                </w14:textOutline>
-                              </w:rPr>
-                              <w:t>ProgrammationWeb</w:t>
-                            </w:r>
-                            <w:proofErr w:type="spellEnd"/>
                             <w:r>
                               <w:rPr>
                                 <w:rFonts w:ascii="Copperplate Gothic Bold" w:hAnsi="Copperplate Gothic Bold" w:cs="Times New Roman"/>
@@ -454,26 +396,8 @@
                                   <w14:bevel/>
                                 </w14:textOutline>
                               </w:rPr>
-                              <w:t xml:space="preserve">Rapport de projet </w:t>
+                              <w:t>Rapport de projet Ensisingerie</w:t>
                             </w:r>
-                            <w:proofErr w:type="spellStart"/>
-                            <w:r>
-                              <w:rPr>
-                                <w:rFonts w:ascii="Copperplate Gothic Bold" w:hAnsi="Copperplate Gothic Bold" w:cs="Times New Roman"/>
-                                <w:color w:val="D2691E"/>
-                                <w:sz w:val="64"/>
-                                <w:szCs w:val="64"/>
-                                <w14:textOutline w14:w="9525" w14:cap="rnd" w14:cmpd="sng" w14:algn="ctr">
-                                  <w14:solidFill>
-                                    <w14:schemeClr w14:val="tx1"/>
-                                  </w14:solidFill>
-                                  <w14:prstDash w14:val="solid"/>
-                                  <w14:bevel/>
-                                </w14:textOutline>
-                              </w:rPr>
-                              <w:t>Ensisingerie</w:t>
-                            </w:r>
-                            <w:proofErr w:type="spellEnd"/>
                           </w:p>
                         </w:txbxContent>
                       </wps:txbx>
@@ -536,66 +460,8 @@
                             <w14:bevel/>
                           </w14:textOutline>
                         </w:rPr>
-                        <w:t xml:space="preserve">Technologies </w:t>
+                        <w:t>Technologies WebII / ProgrammationWeb</w:t>
                       </w:r>
-                      <w:proofErr w:type="spellStart"/>
-                      <w:r>
-                        <w:rPr>
-                          <w:rFonts w:ascii="Copperplate Gothic Bold" w:hAnsi="Copperplate Gothic Bold" w:cs="Times New Roman"/>
-                          <w:b/>
-                          <w:bCs/>
-                          <w:color w:val="D2691E"/>
-                          <w:sz w:val="64"/>
-                          <w:szCs w:val="64"/>
-                          <w14:textOutline w14:w="9525" w14:cap="rnd" w14:cmpd="sng" w14:algn="ctr">
-                            <w14:solidFill>
-                              <w14:schemeClr w14:val="tx1"/>
-                            </w14:solidFill>
-                            <w14:prstDash w14:val="solid"/>
-                            <w14:bevel/>
-                          </w14:textOutline>
-                        </w:rPr>
-                        <w:t>WebII</w:t>
-                      </w:r>
-                      <w:proofErr w:type="spellEnd"/>
-                      <w:r>
-                        <w:rPr>
-                          <w:rFonts w:ascii="Copperplate Gothic Bold" w:hAnsi="Copperplate Gothic Bold" w:cs="Times New Roman"/>
-                          <w:b/>
-                          <w:bCs/>
-                          <w:color w:val="D2691E"/>
-                          <w:sz w:val="64"/>
-                          <w:szCs w:val="64"/>
-                          <w14:textOutline w14:w="9525" w14:cap="rnd" w14:cmpd="sng" w14:algn="ctr">
-                            <w14:solidFill>
-                              <w14:schemeClr w14:val="tx1"/>
-                            </w14:solidFill>
-                            <w14:prstDash w14:val="solid"/>
-                            <w14:bevel/>
-                          </w14:textOutline>
-                        </w:rPr>
-                        <w:t xml:space="preserve"> / </w:t>
-                      </w:r>
-                      <w:proofErr w:type="spellStart"/>
-                      <w:r>
-                        <w:rPr>
-                          <w:rFonts w:ascii="Copperplate Gothic Bold" w:hAnsi="Copperplate Gothic Bold" w:cs="Times New Roman"/>
-                          <w:b/>
-                          <w:bCs/>
-                          <w:color w:val="D2691E"/>
-                          <w:sz w:val="64"/>
-                          <w:szCs w:val="64"/>
-                          <w14:textOutline w14:w="9525" w14:cap="rnd" w14:cmpd="sng" w14:algn="ctr">
-                            <w14:solidFill>
-                              <w14:schemeClr w14:val="tx1"/>
-                            </w14:solidFill>
-                            <w14:prstDash w14:val="solid"/>
-                            <w14:bevel/>
-                          </w14:textOutline>
-                        </w:rPr>
-                        <w:t>ProgrammationWeb</w:t>
-                      </w:r>
-                      <w:proofErr w:type="spellEnd"/>
                       <w:r>
                         <w:rPr>
                           <w:rFonts w:ascii="Copperplate Gothic Bold" w:hAnsi="Copperplate Gothic Bold" w:cs="Times New Roman"/>
@@ -654,26 +520,8 @@
                             <w14:bevel/>
                           </w14:textOutline>
                         </w:rPr>
-                        <w:t xml:space="preserve">Rapport de projet </w:t>
+                        <w:t>Rapport de projet Ensisingerie</w:t>
                       </w:r>
-                      <w:proofErr w:type="spellStart"/>
-                      <w:r>
-                        <w:rPr>
-                          <w:rFonts w:ascii="Copperplate Gothic Bold" w:hAnsi="Copperplate Gothic Bold" w:cs="Times New Roman"/>
-                          <w:color w:val="D2691E"/>
-                          <w:sz w:val="64"/>
-                          <w:szCs w:val="64"/>
-                          <w14:textOutline w14:w="9525" w14:cap="rnd" w14:cmpd="sng" w14:algn="ctr">
-                            <w14:solidFill>
-                              <w14:schemeClr w14:val="tx1"/>
-                            </w14:solidFill>
-                            <w14:prstDash w14:val="solid"/>
-                            <w14:bevel/>
-                          </w14:textOutline>
-                        </w:rPr>
-                        <w:t>Ensisingerie</w:t>
-                      </w:r>
-                      <w:proofErr w:type="spellEnd"/>
                     </w:p>
                   </w:txbxContent>
                 </v:textbox>
@@ -2217,15 +2065,7 @@
         <w:spacing w:after="160" w:line="259" w:lineRule="auto"/>
       </w:pPr>
       <w:r>
-        <w:t xml:space="preserve">Ce rapport a pour but d’expliquer les choix faits lors de la création du site web </w:t>
-      </w:r>
-      <w:proofErr w:type="spellStart"/>
-      <w:r>
-        <w:t>Ensisingerie</w:t>
-      </w:r>
-      <w:proofErr w:type="spellEnd"/>
-      <w:r>
-        <w:t>, créé par le groupe Antropius/Desmonteix/Sénéchal.</w:t>
+        <w:t>Ce rapport a pour but d’expliquer les choix faits lors de la création du site web Ensisingerie, créé par le groupe Antropius/Desmonteix/Sénéchal.</w:t>
       </w:r>
       <w:r>
         <w:t xml:space="preserve"> Le site a été créé avec les technologies suivantes :</w:t>
@@ -2286,15 +2126,7 @@
         <w:spacing w:after="160" w:line="259" w:lineRule="auto"/>
       </w:pPr>
       <w:r>
-        <w:t xml:space="preserve">La </w:t>
-      </w:r>
-      <w:proofErr w:type="spellStart"/>
-      <w:r>
-        <w:t>bilbiothèque</w:t>
-      </w:r>
-      <w:proofErr w:type="spellEnd"/>
-      <w:r>
-        <w:t xml:space="preserve"> de JavaScript Chart.js, uniquement sur la page de statistiques, non demandée dans les consignes. Nous avons bien sûr demandés l’autorisation pour l’utiliser, tant que cela restait pour la page de statistiques.</w:t>
+        <w:t>La bilbiothèque de JavaScript Chart.js, uniquement sur la page de statistiques, non demandée dans les consignes. Nous avons bien sûr demandés l’autorisation pour l’utiliser, tant que cela restait pour la page de statistiques.</w:t>
       </w:r>
     </w:p>
     <w:p>
@@ -2316,11 +2148,9 @@
       <w:r>
         <w:t xml:space="preserve">Mot de passe : </w:t>
       </w:r>
-      <w:proofErr w:type="spellStart"/>
       <w:r>
         <w:t>adminpass-singe%Web</w:t>
       </w:r>
-      <w:proofErr w:type="spellEnd"/>
     </w:p>
     <w:p>
       <w:pPr>
@@ -2351,13 +2181,8 @@
           <w:numId w:val="5"/>
         </w:numPr>
       </w:pPr>
-      <w:proofErr w:type="spellStart"/>
-      <w:r>
-        <w:t>users</w:t>
-      </w:r>
-      <w:proofErr w:type="spellEnd"/>
-      <w:r>
-        <w:t xml:space="preserve"> : concerne tout ce qui est lié </w:t>
+      <w:r>
+        <w:t xml:space="preserve">users : concerne tout ce qui est lié </w:t>
       </w:r>
       <w:r>
         <w:t xml:space="preserve">en majorité </w:t>
@@ -2374,13 +2199,8 @@
           <w:numId w:val="5"/>
         </w:numPr>
       </w:pPr>
-      <w:proofErr w:type="spellStart"/>
-      <w:r>
-        <w:t>rooms</w:t>
-      </w:r>
-      <w:proofErr w:type="spellEnd"/>
-      <w:r>
-        <w:t xml:space="preserve"> : concerne tout ce qui est lié </w:t>
+      <w:r>
+        <w:t xml:space="preserve">rooms : concerne tout ce qui est lié </w:t>
       </w:r>
       <w:r>
         <w:t xml:space="preserve">en majorité </w:t>
@@ -2418,15 +2238,7 @@
         <w:t>ans la même logique</w:t>
       </w:r>
       <w:r>
-        <w:t>, chaque application contient son propre dossier ‘</w:t>
-      </w:r>
-      <w:proofErr w:type="spellStart"/>
-      <w:r>
-        <w:t>static</w:t>
-      </w:r>
-      <w:proofErr w:type="spellEnd"/>
-      <w:r>
-        <w:t>’, contenant les fichiers CSS, Javascript, éventuellement JSON et images.</w:t>
+        <w:t>, chaque application contient son propre dossier ‘static’, contenant les fichiers CSS, Javascript, éventuellement JSON et images.</w:t>
       </w:r>
     </w:p>
     <w:p>
@@ -2434,15 +2246,7 @@
         <w:spacing w:after="0"/>
       </w:pPr>
       <w:r>
-        <w:t>Un dossier ‘</w:t>
-      </w:r>
-      <w:proofErr w:type="spellStart"/>
-      <w:r>
-        <w:t>static</w:t>
-      </w:r>
-      <w:proofErr w:type="spellEnd"/>
-      <w:r>
-        <w:t>’ supplémentaire se trouve au même niveau que les dossiers des apps et contient les fichiers statiques utilisés dans plusieurs apps.</w:t>
+        <w:t>Un dossier ‘static’ supplémentaire se trouve au même niveau que les dossiers des apps et contient les fichiers statiques utilisés dans plusieurs apps.</w:t>
       </w:r>
       <w:r>
         <w:br/>
@@ -2466,30 +2270,14 @@
       </w:pPr>
       <w:bookmarkStart w:id="2" w:name="_Toc155492629"/>
       <w:r>
-        <w:t>Application ‘</w:t>
-      </w:r>
-      <w:proofErr w:type="spellStart"/>
-      <w:r>
-        <w:t>users</w:t>
-      </w:r>
-      <w:proofErr w:type="spellEnd"/>
-      <w:r>
-        <w:t>’</w:t>
+        <w:t>Application ‘users’</w:t>
       </w:r>
       <w:bookmarkEnd w:id="2"/>
     </w:p>
     <w:p/>
     <w:p>
       <w:r>
-        <w:t>L’application ‘</w:t>
-      </w:r>
-      <w:proofErr w:type="spellStart"/>
-      <w:r>
-        <w:t>users</w:t>
-      </w:r>
-      <w:proofErr w:type="spellEnd"/>
-      <w:r>
-        <w:t xml:space="preserve">’ </w:t>
+        <w:t xml:space="preserve">L’application ‘users’ </w:t>
       </w:r>
       <w:r>
         <w:t>concerne, comme son nom l’indique, les utilisateurs. Concrètement, elle contient la logique et les pages permettant d’effectuer les actions suivantes :</w:t>
@@ -2578,15 +2366,7 @@
     </w:p>
     <w:p>
       <w:r>
-        <w:t xml:space="preserve">Concernant les </w:t>
-      </w:r>
-      <w:proofErr w:type="spellStart"/>
-      <w:r>
-        <w:t>views</w:t>
-      </w:r>
-      <w:proofErr w:type="spellEnd"/>
-      <w:r>
-        <w:t xml:space="preserve">, toutes les pages générées le sont en dérivant les </w:t>
+        <w:t xml:space="preserve">Concernant les views, toutes les pages générées le sont en dérivant les </w:t>
       </w:r>
       <w:r>
         <w:t>classes</w:t>
@@ -2651,7 +2431,19 @@
         <w:spacing w:after="0"/>
       </w:pPr>
       <w:r>
-        <w:t>Attention : notre site n’était probablement ‘standard’ par rapport aux autres, les messages envoyés sont souvent considérés comme étant du courrier indésirable</w:t>
+        <w:t>Attention : notre site n’éta</w:t>
+      </w:r>
+      <w:r>
+        <w:t>n</w:t>
+      </w:r>
+      <w:r>
+        <w:t>t probablement</w:t>
+      </w:r>
+      <w:r>
+        <w:t xml:space="preserve"> pas</w:t>
+      </w:r>
+      <w:r>
+        <w:t xml:space="preserve"> ‘standard’ par rapport aux autres, les messages envoyés sont souvent considérés comme étant du courrier indésirable</w:t>
       </w:r>
       <w:r>
         <w:t xml:space="preserve"> par les boites mails</w:t>
@@ -2672,15 +2464,7 @@
       </w:pPr>
       <w:bookmarkStart w:id="4" w:name="_Toc155492631"/>
       <w:r>
-        <w:t>Application ‘</w:t>
-      </w:r>
-      <w:proofErr w:type="spellStart"/>
-      <w:r>
-        <w:t>rooms</w:t>
-      </w:r>
-      <w:proofErr w:type="spellEnd"/>
-      <w:r>
-        <w:t>’</w:t>
+        <w:t>Application ‘rooms’</w:t>
       </w:r>
       <w:bookmarkEnd w:id="4"/>
     </w:p>
@@ -2697,15 +2481,7 @@
         <w:t xml:space="preserve">L’application </w:t>
       </w:r>
       <w:r>
-        <w:t>‘</w:t>
-      </w:r>
-      <w:proofErr w:type="spellStart"/>
-      <w:r>
-        <w:t>rooms</w:t>
-      </w:r>
-      <w:proofErr w:type="spellEnd"/>
-      <w:r>
-        <w:t xml:space="preserve">’ </w:t>
+        <w:t xml:space="preserve">‘rooms’ </w:t>
       </w:r>
       <w:r>
         <w:t xml:space="preserve">est la plus </w:t>
@@ -2847,7 +2623,13 @@
     </w:p>
     <w:p>
       <w:r>
-        <w:t>Cette app contient 4 modèle, représentant chacun un objet :</w:t>
+        <w:t>Cette app contient 4 modèle</w:t>
+      </w:r>
+      <w:r>
+        <w:t>s</w:t>
+      </w:r>
+      <w:r>
+        <w:t>, représentant chacun un objet :</w:t>
       </w:r>
     </w:p>
     <w:p>
@@ -2860,15 +2642,13 @@
       </w:pPr>
       <w:r>
         <w:lastRenderedPageBreak/>
-        <w:t>La classe Room représente un salon. Il est caractérisé par son nom, son propriétaire, une liste des utilisateurs présents dans le salons, une liste des utilisateurs ayant déjà été bannis du salon et un attribut ‘</w:t>
-      </w:r>
-      <w:proofErr w:type="spellStart"/>
-      <w:r>
-        <w:t>private</w:t>
-      </w:r>
-      <w:proofErr w:type="spellEnd"/>
-      <w:r>
-        <w:t>’ représentant le caractère publique ou non</w:t>
+        <w:t>La classe Room représente un salon. Il est caractérisé par son nom, son propriétaire, une liste des utilisateurs présents dans le salon, une liste des utilisateurs ayant déjà été bannis du salon et un attribut ‘private’ représentant le caractère publi</w:t>
+      </w:r>
+      <w:r>
+        <w:t>c</w:t>
+      </w:r>
+      <w:r>
+        <w:t xml:space="preserve"> ou non</w:t>
       </w:r>
       <w:r>
         <w:t>.</w:t>
@@ -2886,15 +2666,7 @@
         <w:t>La classe Message représente un message.</w:t>
       </w:r>
       <w:r>
-        <w:t xml:space="preserve"> Un message est représenté par son auteur, le salon dans lequel il l’a envoyé, sa date de publication, son texte et un attribut ‘</w:t>
-      </w:r>
-      <w:proofErr w:type="spellStart"/>
-      <w:r>
-        <w:t>is_deleted</w:t>
-      </w:r>
-      <w:proofErr w:type="spellEnd"/>
-      <w:r>
-        <w:t>’ représentant le fait que le message ait été supprimé.</w:t>
+        <w:t xml:space="preserve"> Un message est représenté par son auteur, le salon dans lequel il l’a envoyé, sa date de publication, son texte et un attribut ‘is_deleted’ représentant le fait que le message ait été supprimé.</w:t>
       </w:r>
     </w:p>
     <w:p>
@@ -2906,26 +2678,10 @@
         </w:numPr>
       </w:pPr>
       <w:r>
-        <w:t xml:space="preserve">La classe </w:t>
-      </w:r>
-      <w:proofErr w:type="spellStart"/>
-      <w:r>
-        <w:t>JoinRequest</w:t>
-      </w:r>
-      <w:proofErr w:type="spellEnd"/>
-      <w:r>
-        <w:t xml:space="preserve"> représente une demande qu’un utilisateur a faite pour rejoindre un salon. Il contient donc </w:t>
-      </w:r>
-      <w:r>
-        <w:t>l’émetteur de la demande, le salon en question et un attribut ‘</w:t>
-      </w:r>
-      <w:proofErr w:type="spellStart"/>
-      <w:r>
-        <w:t>is_approved</w:t>
-      </w:r>
-      <w:proofErr w:type="spellEnd"/>
-      <w:r>
-        <w:t>’ indiquant si la demande a été approuvée</w:t>
+        <w:t xml:space="preserve">La classe JoinRequest représente une demande qu’un utilisateur a faite pour rejoindre un salon. Il contient donc </w:t>
+      </w:r>
+      <w:r>
+        <w:t>l’émetteur de la demande, le salon en question et un attribut ‘is_approved’ indiquant si la demande a été approuvée</w:t>
       </w:r>
       <w:r>
         <w:t xml:space="preserve"> ou non</w:t>
@@ -2943,15 +2699,7 @@
         </w:numPr>
       </w:pPr>
       <w:r>
-        <w:t xml:space="preserve">La classe </w:t>
-      </w:r>
-      <w:proofErr w:type="spellStart"/>
-      <w:r>
-        <w:t>RoomInvitation</w:t>
-      </w:r>
-      <w:proofErr w:type="spellEnd"/>
-      <w:r>
-        <w:t xml:space="preserve"> repr</w:t>
+        <w:t>La classe RoomInvitation repr</w:t>
       </w:r>
       <w:r>
         <w:t>ésente une invitation du propriétaire d’un salon à un</w:t>
@@ -2991,7 +2739,13 @@
     </w:p>
     <w:p>
       <w:r>
-        <w:t>Sur une page de salon se trouve un historiques des messages envoyés sur celui-ci</w:t>
+        <w:t>Sur une page de salon se trouve un historiqu</w:t>
+      </w:r>
+      <w:r>
+        <w:t>e</w:t>
+      </w:r>
+      <w:r>
+        <w:t xml:space="preserve"> des messages envoyés sur celui-ci</w:t>
       </w:r>
       <w:r>
         <w:t xml:space="preserve"> a</w:t>
@@ -3020,7 +2774,13 @@
         <w:t>.</w:t>
       </w:r>
       <w:r>
-        <w:t xml:space="preserve"> Un message envoyé par un utilisateur sera donc vu par un autre utilisateur de ce salon sans que ce dernier n’ai à recharger la page.</w:t>
+        <w:t xml:space="preserve"> Un message envoyé par un utilisateur sera donc vu par un autre utilisateur de ce salon sans que ce dernier n’ai</w:t>
+      </w:r>
+      <w:r>
+        <w:t>t</w:t>
+      </w:r>
+      <w:r>
+        <w:t xml:space="preserve"> à recharger la page.</w:t>
       </w:r>
     </w:p>
     <w:p>
@@ -3031,7 +2791,7 @@
         <w:t xml:space="preserve"> </w:t>
       </w:r>
       <w:r>
-        <w:t>Seuls le propriétaire du salon peut supprimer n’importe quel message. Un utilisateur lambda ne peut supprimer que ses propres messages.</w:t>
+        <w:t>Seul le propriétaire du salon peut supprimer n’importe quel message. Un utilisateur lambda ne peut supprimer que ses propres messages.</w:t>
       </w:r>
     </w:p>
     <w:p>
@@ -3072,15 +2832,7 @@
         <w:t xml:space="preserve"> Le nombre de messages envoyés par jour est affiché sous la forme d’un graphique utilisant Chart.js.</w:t>
       </w:r>
       <w:r>
-        <w:t xml:space="preserve"> C’est le seul endroit du site où nous utilisons cette </w:t>
-      </w:r>
-      <w:proofErr w:type="spellStart"/>
-      <w:r>
-        <w:t>bilbiothèque</w:t>
-      </w:r>
-      <w:proofErr w:type="spellEnd"/>
-      <w:r>
-        <w:t>.</w:t>
+        <w:t xml:space="preserve"> C’est le seul endroit du site où nous utilisons cette bilbiothèque.</w:t>
       </w:r>
     </w:p>
     <w:p>
@@ -3102,7 +2854,13 @@
     </w:p>
     <w:p>
       <w:r>
-        <w:t>Cette page n’acce</w:t>
+        <w:t>Cette page n’</w:t>
+      </w:r>
+      <w:r>
+        <w:t xml:space="preserve">est </w:t>
+      </w:r>
+      <w:r>
+        <w:t>acce</w:t>
       </w:r>
       <w:r>
         <w:t>s</w:t>
@@ -3116,13 +2874,19 @@
     </w:p>
     <w:p>
       <w:r>
-        <w:t xml:space="preserve">La recherche d’utilisateurs se fait en Javascript, permettant un affichage dynamique </w:t>
-      </w:r>
-      <w:r>
-        <w:t>donc</w:t>
-      </w:r>
-      <w:r>
-        <w:t xml:space="preserve"> un site</w:t>
+        <w:t>La recherche d’utilisateurs se fait en Javascript, permettant un affichage dynamique</w:t>
+      </w:r>
+      <w:r>
+        <w:t>, ce qui rend</w:t>
+      </w:r>
+      <w:r>
+        <w:t xml:space="preserve"> </w:t>
+      </w:r>
+      <w:r>
+        <w:t>le</w:t>
+      </w:r>
+      <w:r>
+        <w:t xml:space="preserve"> site</w:t>
       </w:r>
       <w:r>
         <w:t xml:space="preserve"> agréable à utiliser.</w:t>
@@ -3137,34 +2901,18 @@
         </w:rPr>
       </w:pPr>
       <w:bookmarkStart w:id="9" w:name="_Toc155492636"/>
-      <w:proofErr w:type="spellStart"/>
       <w:r>
         <w:rPr>
           <w:shd w:val="clear" w:color="auto" w:fill="F9F9F9"/>
         </w:rPr>
         <w:lastRenderedPageBreak/>
-        <w:t>Views</w:t>
-      </w:r>
-      <w:proofErr w:type="spellEnd"/>
-      <w:r>
-        <w:rPr>
-          <w:shd w:val="clear" w:color="auto" w:fill="F9F9F9"/>
-        </w:rPr>
-        <w:t> :</w:t>
+        <w:t>Views :</w:t>
       </w:r>
       <w:bookmarkEnd w:id="9"/>
     </w:p>
     <w:p>
       <w:r>
-        <w:t xml:space="preserve">Dans cette app, la majorité des </w:t>
-      </w:r>
-      <w:proofErr w:type="spellStart"/>
-      <w:r>
-        <w:t>views</w:t>
-      </w:r>
-      <w:proofErr w:type="spellEnd"/>
-      <w:r>
-        <w:t xml:space="preserve"> sont de simples fonctions, permettant un contrôle plus fin sur la logique de l’application.</w:t>
+        <w:t>Dans cette app, la majorité des views sont de simples fonctions, permettant un contrôle plus fin sur la logique de l’application.</w:t>
       </w:r>
       <w:r>
         <w:t xml:space="preserve"> </w:t>
@@ -3179,15 +2927,7 @@
         <w:t>avoir directement accès à une fonctionnalité qui lui est interdite (le bouton ‘supprimer’ n’apparait par exemple pas sur les messages dont l’utilisateur n’est pas originaire)</w:t>
       </w:r>
       <w:r>
-        <w:t xml:space="preserve">, des sécurités supplémentaires sont implémentées dans les </w:t>
-      </w:r>
-      <w:proofErr w:type="spellStart"/>
-      <w:r>
-        <w:t>views</w:t>
-      </w:r>
-      <w:proofErr w:type="spellEnd"/>
-      <w:r>
-        <w:t> :</w:t>
+        <w:t>, des sécurités supplémentaires sont implémentées dans les views :</w:t>
       </w:r>
       <w:r>
         <w:br/>
@@ -3229,21 +2969,17 @@
         <w:t>De plus, chaque fonction vérifie un certain nombre de condition avant d’effectuer l’action demandée et redirige vers une page d’erreur ou renvoie une réponse JSON en cas de problème, permettant de sécuriser le site.</w:t>
       </w:r>
       <w:r>
-        <w:t xml:space="preserve"> Par exemple, dans la fonction </w:t>
-      </w:r>
-      <w:proofErr w:type="spellStart"/>
-      <w:r>
-        <w:t>remove_user</w:t>
-      </w:r>
-      <w:proofErr w:type="spellEnd"/>
-      <w:r>
-        <w:t xml:space="preserve">, appelée pour éjecter un utilisateur d’un salon et pour quitter un salon, on vérifie d’abord l’utilisateur appelant la fonction est soit le propriétaire du salon soit la personne </w:t>
-      </w:r>
-      <w:proofErr w:type="spellStart"/>
-      <w:r>
-        <w:t>a</w:t>
-      </w:r>
-      <w:proofErr w:type="spellEnd"/>
+        <w:t xml:space="preserve"> Par exemple, dans la fonction remove_user, appelée pour éjecter un utilisateur d’un salon et pour quitter un salon, on vérifie d’abord</w:t>
+      </w:r>
+      <w:r>
+        <w:t xml:space="preserve"> que</w:t>
+      </w:r>
+      <w:r>
+        <w:t xml:space="preserve"> l’utilisateur appelant la fonction est soit le propriétaire du salon soit la personne </w:t>
+      </w:r>
+      <w:r>
+        <w:t>à</w:t>
+      </w:r>
       <w:r>
         <w:t xml:space="preserve"> retirer du salon puis on regarde si l’utilisateur à retirer est bien dans le salon et enfin si le l’utilisateur à retirer n’est pas le propriétaire du salon.</w:t>
       </w:r>
@@ -3276,7 +3012,13 @@
         <w:t xml:space="preserve"> </w:t>
       </w:r>
       <w:r>
-        <w:t xml:space="preserve">non seulement l’inconfort d’un rechargement complet de page mais également le coût calcul que représente ce rechargement. </w:t>
+        <w:t>non seulement l’inconfort d’un rechargement complet de page mais également le coût calcul</w:t>
+      </w:r>
+      <w:r>
+        <w:t>atoire</w:t>
+      </w:r>
+      <w:r>
+        <w:t xml:space="preserve"> que représente ce rechargement. </w:t>
       </w:r>
     </w:p>
     <w:p/>
@@ -3302,7 +3044,7 @@
         <w:t>Un utilisateur connecté trouvera sur la page d’accueil la liste de ses salons, des invitations reçues (qu’il pourra accepter ou refuser), des demandes en attentes pour un salon et des demandes qui ont été acceptées.</w:t>
       </w:r>
       <w:r>
-        <w:t xml:space="preserve"> Il peut également y recherche un salon  pour le rejoindre ou faire une demande pour le rejoindre et créer son propre salon.</w:t>
+        <w:t xml:space="preserve"> Il peut également y recherche un salon pour le rejoindre ou faire une demande pour le rejoindre et créer son propre salon.</w:t>
       </w:r>
     </w:p>
     <w:p>
@@ -3313,31 +3055,13 @@
     <w:p>
       <w:r>
         <w:lastRenderedPageBreak/>
-        <w:t xml:space="preserve">Il est important de noter que bien que le Javascript pour l’application main se trouve dans même application, le Javascript fait lui appel à des </w:t>
-      </w:r>
-      <w:proofErr w:type="spellStart"/>
-      <w:r>
-        <w:t>views</w:t>
-      </w:r>
-      <w:proofErr w:type="spellEnd"/>
-      <w:r>
-        <w:t xml:space="preserve"> de l’application ‘</w:t>
-      </w:r>
-      <w:proofErr w:type="spellStart"/>
-      <w:r>
-        <w:t>rooms</w:t>
-      </w:r>
-      <w:proofErr w:type="spellEnd"/>
-      <w:r>
-        <w:t>’, par exemple pour renvoyer la liste des salons de l’utilisateur. Nous avons en effet décidés de donner cette responsabilité à l’application ‘</w:t>
-      </w:r>
-      <w:proofErr w:type="spellStart"/>
-      <w:r>
-        <w:t>rooms</w:t>
-      </w:r>
-      <w:proofErr w:type="spellEnd"/>
-      <w:r>
-        <w:t xml:space="preserve">’ car </w:t>
+        <w:t xml:space="preserve">Il est important de noter que bien que le Javascript pour l’application main se trouve dans </w:t>
+      </w:r>
+      <w:r>
+        <w:t xml:space="preserve">la </w:t>
+      </w:r>
+      <w:r>
+        <w:t xml:space="preserve">même application, le Javascript fait lui appel à des views de l’application ‘rooms’, par exemple pour renvoyer la liste des salons de l’utilisateur. Nous avons en effet décidé de donner cette responsabilité à l’application ‘rooms’ car </w:t>
       </w:r>
       <w:r>
         <w:t>cela nous semblait plus pertinent.</w:t>
@@ -3345,28 +3069,12 @@
     </w:p>
     <w:p>
       <w:r>
-        <w:t xml:space="preserve">Sur la page de création de salon, une </w:t>
-      </w:r>
-      <w:proofErr w:type="spellStart"/>
-      <w:r>
-        <w:t>checkbox</w:t>
-      </w:r>
-      <w:proofErr w:type="spellEnd"/>
-      <w:r>
-        <w:t xml:space="preserve"> permet de définir le caractère publique ou privé du salon.</w:t>
-      </w:r>
-    </w:p>
-    <w:p>
-      <w:r>
-        <w:t xml:space="preserve">Enfin, une page d’administration est accessible aux super </w:t>
-      </w:r>
-      <w:proofErr w:type="spellStart"/>
-      <w:r>
-        <w:t>users</w:t>
-      </w:r>
-      <w:proofErr w:type="spellEnd"/>
-      <w:r>
-        <w:t>. On peut y supprimer complètement un utilisateur, ce qui a pour effet de supprimer tous ses messages, ses invitations et ses demandes et de transférer la propriété de ses salons à l’utilisateur l’ayant supprimé.</w:t>
+        <w:t>Sur la page de création de salon, une checkbox permet de définir le caractère publique ou privé du salon.</w:t>
+      </w:r>
+    </w:p>
+    <w:p>
+      <w:r>
+        <w:t>Enfin, une page d’administration est accessible aux super users. On peut y supprimer complètement un utilisateur, ce qui a pour effet de supprimer tous ses messages, ses invitations et ses demandes et de transférer la propriété de ses salons à l’utilisateur l’ayant supprimé.</w:t>
       </w:r>
       <w:r>
         <w:t xml:space="preserve"> Pour tester cette fonctionnalité, vous pouvez utiliser le compte administrateur donné dans l’introduction de ce rapport.</w:t>
@@ -3388,15 +3096,7 @@
       </w:pPr>
       <w:bookmarkStart w:id="12" w:name="_Toc155492639"/>
       <w:r>
-        <w:t xml:space="preserve">Dossier </w:t>
-      </w:r>
-      <w:proofErr w:type="spellStart"/>
-      <w:r>
-        <w:t>static</w:t>
-      </w:r>
-      <w:proofErr w:type="spellEnd"/>
-      <w:r>
-        <w:t xml:space="preserve"> commun à toutes les apps</w:t>
+        <w:t>Dossier static commun à toutes les apps</w:t>
       </w:r>
       <w:bookmarkEnd w:id="12"/>
     </w:p>
@@ -3412,64 +3112,16 @@
         <w:t xml:space="preserve"> toutes les pages du site se trouve un bouton permettant de passer du thème clair au thème sombre et inversement. Ce changement se fait en Javascript au moyen d’un</w:t>
       </w:r>
       <w:r>
-        <w:t xml:space="preserve"> ‘</w:t>
-      </w:r>
-      <w:proofErr w:type="spellStart"/>
-      <w:r>
-        <w:t>toggleClass</w:t>
-      </w:r>
-      <w:proofErr w:type="spellEnd"/>
-      <w:r>
-        <w:t xml:space="preserve">’ sur l’élément HTML ‘body’. </w:t>
-      </w:r>
-      <w:r>
-        <w:t xml:space="preserve">Un </w:t>
-      </w:r>
-      <w:proofErr w:type="spellStart"/>
-      <w:r>
-        <w:t>toggleClass</w:t>
-      </w:r>
-      <w:proofErr w:type="spellEnd"/>
-      <w:r>
-        <w:t xml:space="preserve"> permet d’ajouter une classe à un élément ou à la retirer si elle y est déjà</w:t>
-      </w:r>
-      <w:r>
-        <w:t>, ce qui permet dans notre cas, à l’aide d’un CSS adapté, de choisir des couleurs différentes dans le cas où l’élément body possède la classe ‘</w:t>
-      </w:r>
-      <w:proofErr w:type="spellStart"/>
-      <w:r>
-        <w:t>dark-theme</w:t>
-      </w:r>
-      <w:proofErr w:type="spellEnd"/>
-      <w:r>
-        <w:t xml:space="preserve">’ ou non. De plus, </w:t>
-      </w:r>
-      <w:r>
-        <w:t xml:space="preserve">var </w:t>
-      </w:r>
-      <w:proofErr w:type="spellStart"/>
-      <w:r>
-        <w:t>theme</w:t>
-      </w:r>
-      <w:proofErr w:type="spellEnd"/>
-      <w:r>
-        <w:t xml:space="preserve"> = </w:t>
-      </w:r>
-      <w:proofErr w:type="spellStart"/>
-      <w:r>
-        <w:t>localStorage.getItem</w:t>
-      </w:r>
-      <w:proofErr w:type="spellEnd"/>
-      <w:r>
-        <w:t>('</w:t>
-      </w:r>
-      <w:proofErr w:type="spellStart"/>
-      <w:r>
-        <w:t>theme</w:t>
-      </w:r>
-      <w:proofErr w:type="spellEnd"/>
-      <w:r>
-        <w:t>')</w:t>
+        <w:t xml:space="preserve"> ‘toggleClass’ sur l’élément HTML ‘body’. </w:t>
+      </w:r>
+      <w:r>
+        <w:t>Un toggleClass permet d’ajouter une classe à un élément ou à la retirer si elle y est déjà</w:t>
+      </w:r>
+      <w:r>
+        <w:t xml:space="preserve">, ce qui permet dans notre cas, à l’aide d’un CSS adapté, de choisir des couleurs différentes dans le cas où l’élément body possède la classe ‘dark-theme’ ou non. De plus, </w:t>
+      </w:r>
+      <w:r>
+        <w:t>var theme = localStorage.getItem('theme')</w:t>
       </w:r>
       <w:r>
         <w:t xml:space="preserve"> permet de sauvegarder le thème choisi par l’utilisateur pour que celui-ci soit gardé en mémoire entre les différentes pages du site.</w:t>
@@ -3500,15 +3152,7 @@
         <w:t xml:space="preserve">lors du partage de fichiers sur GitHub </w:t>
       </w:r>
       <w:r>
-        <w:t xml:space="preserve">grâce à Python </w:t>
-      </w:r>
-      <w:proofErr w:type="spellStart"/>
-      <w:r>
-        <w:t>Decouple</w:t>
-      </w:r>
-      <w:proofErr w:type="spellEnd"/>
-      <w:r>
-        <w:t>. Ceci permet de stocker les valeurs réelles de certaines variables (</w:t>
+        <w:t>grâce à Python Decouple. Ceci permet de stocker les valeurs réelles de certaines variables (</w:t>
       </w:r>
       <w:r>
         <w:t>SECRET_KEY</w:t>
@@ -3520,15 +3164,7 @@
         <w:t>EMAIL_HOST_PASSWORD</w:t>
       </w:r>
       <w:r>
-        <w:t xml:space="preserve"> notamment) dans un fichier .</w:t>
-      </w:r>
-      <w:proofErr w:type="spellStart"/>
-      <w:r>
-        <w:t>env</w:t>
-      </w:r>
-      <w:proofErr w:type="spellEnd"/>
-      <w:r>
-        <w:t xml:space="preserve"> indépendant</w:t>
+        <w:t xml:space="preserve"> notamment) dans un fichier .env indépendant</w:t>
       </w:r>
       <w:r>
         <w:t xml:space="preserve"> qui lui n’est pas partagé.</w:t>

</xml_diff>

<commit_message>
Ajout de la partie de Maxence au rapport
</commit_message>
<xml_diff>
--- a/Rappport projet techno web II et programmation web - Antropius, Desmonteix, Sénéchal.docx
+++ b/Rappport projet techno web II et programmation web - Antropius, Desmonteix, Sénéchal.docx
@@ -336,8 +336,66 @@
                                   <w14:bevel/>
                                 </w14:textOutline>
                               </w:rPr>
-                              <w:t>Technologies WebII / ProgrammationWeb</w:t>
+                              <w:t xml:space="preserve">Technologies </w:t>
                             </w:r>
+                            <w:proofErr w:type="spellStart"/>
+                            <w:r>
+                              <w:rPr>
+                                <w:rFonts w:ascii="Copperplate Gothic Bold" w:hAnsi="Copperplate Gothic Bold" w:cs="Times New Roman"/>
+                                <w:b/>
+                                <w:bCs/>
+                                <w:color w:val="D2691E"/>
+                                <w:sz w:val="64"/>
+                                <w:szCs w:val="64"/>
+                                <w14:textOutline w14:w="9525" w14:cap="rnd" w14:cmpd="sng" w14:algn="ctr">
+                                  <w14:solidFill>
+                                    <w14:schemeClr w14:val="tx1"/>
+                                  </w14:solidFill>
+                                  <w14:prstDash w14:val="solid"/>
+                                  <w14:bevel/>
+                                </w14:textOutline>
+                              </w:rPr>
+                              <w:t>WebII</w:t>
+                            </w:r>
+                            <w:proofErr w:type="spellEnd"/>
+                            <w:r>
+                              <w:rPr>
+                                <w:rFonts w:ascii="Copperplate Gothic Bold" w:hAnsi="Copperplate Gothic Bold" w:cs="Times New Roman"/>
+                                <w:b/>
+                                <w:bCs/>
+                                <w:color w:val="D2691E"/>
+                                <w:sz w:val="64"/>
+                                <w:szCs w:val="64"/>
+                                <w14:textOutline w14:w="9525" w14:cap="rnd" w14:cmpd="sng" w14:algn="ctr">
+                                  <w14:solidFill>
+                                    <w14:schemeClr w14:val="tx1"/>
+                                  </w14:solidFill>
+                                  <w14:prstDash w14:val="solid"/>
+                                  <w14:bevel/>
+                                </w14:textOutline>
+                              </w:rPr>
+                              <w:t xml:space="preserve"> / </w:t>
+                            </w:r>
+                            <w:proofErr w:type="spellStart"/>
+                            <w:r>
+                              <w:rPr>
+                                <w:rFonts w:ascii="Copperplate Gothic Bold" w:hAnsi="Copperplate Gothic Bold" w:cs="Times New Roman"/>
+                                <w:b/>
+                                <w:bCs/>
+                                <w:color w:val="D2691E"/>
+                                <w:sz w:val="64"/>
+                                <w:szCs w:val="64"/>
+                                <w14:textOutline w14:w="9525" w14:cap="rnd" w14:cmpd="sng" w14:algn="ctr">
+                                  <w14:solidFill>
+                                    <w14:schemeClr w14:val="tx1"/>
+                                  </w14:solidFill>
+                                  <w14:prstDash w14:val="solid"/>
+                                  <w14:bevel/>
+                                </w14:textOutline>
+                              </w:rPr>
+                              <w:t>ProgrammationWeb</w:t>
+                            </w:r>
+                            <w:proofErr w:type="spellEnd"/>
                             <w:r>
                               <w:rPr>
                                 <w:rFonts w:ascii="Copperplate Gothic Bold" w:hAnsi="Copperplate Gothic Bold" w:cs="Times New Roman"/>
@@ -396,8 +454,26 @@
                                   <w14:bevel/>
                                 </w14:textOutline>
                               </w:rPr>
-                              <w:t>Rapport de projet Ensisingerie</w:t>
+                              <w:t xml:space="preserve">Rapport de projet </w:t>
                             </w:r>
+                            <w:proofErr w:type="spellStart"/>
+                            <w:r>
+                              <w:rPr>
+                                <w:rFonts w:ascii="Copperplate Gothic Bold" w:hAnsi="Copperplate Gothic Bold" w:cs="Times New Roman"/>
+                                <w:color w:val="D2691E"/>
+                                <w:sz w:val="64"/>
+                                <w:szCs w:val="64"/>
+                                <w14:textOutline w14:w="9525" w14:cap="rnd" w14:cmpd="sng" w14:algn="ctr">
+                                  <w14:solidFill>
+                                    <w14:schemeClr w14:val="tx1"/>
+                                  </w14:solidFill>
+                                  <w14:prstDash w14:val="solid"/>
+                                  <w14:bevel/>
+                                </w14:textOutline>
+                              </w:rPr>
+                              <w:t>Ensisingerie</w:t>
+                            </w:r>
+                            <w:proofErr w:type="spellEnd"/>
                           </w:p>
                         </w:txbxContent>
                       </wps:txbx>
@@ -460,8 +536,66 @@
                             <w14:bevel/>
                           </w14:textOutline>
                         </w:rPr>
-                        <w:t>Technologies WebII / ProgrammationWeb</w:t>
+                        <w:t xml:space="preserve">Technologies </w:t>
                       </w:r>
+                      <w:proofErr w:type="spellStart"/>
+                      <w:r>
+                        <w:rPr>
+                          <w:rFonts w:ascii="Copperplate Gothic Bold" w:hAnsi="Copperplate Gothic Bold" w:cs="Times New Roman"/>
+                          <w:b/>
+                          <w:bCs/>
+                          <w:color w:val="D2691E"/>
+                          <w:sz w:val="64"/>
+                          <w:szCs w:val="64"/>
+                          <w14:textOutline w14:w="9525" w14:cap="rnd" w14:cmpd="sng" w14:algn="ctr">
+                            <w14:solidFill>
+                              <w14:schemeClr w14:val="tx1"/>
+                            </w14:solidFill>
+                            <w14:prstDash w14:val="solid"/>
+                            <w14:bevel/>
+                          </w14:textOutline>
+                        </w:rPr>
+                        <w:t>WebII</w:t>
+                      </w:r>
+                      <w:proofErr w:type="spellEnd"/>
+                      <w:r>
+                        <w:rPr>
+                          <w:rFonts w:ascii="Copperplate Gothic Bold" w:hAnsi="Copperplate Gothic Bold" w:cs="Times New Roman"/>
+                          <w:b/>
+                          <w:bCs/>
+                          <w:color w:val="D2691E"/>
+                          <w:sz w:val="64"/>
+                          <w:szCs w:val="64"/>
+                          <w14:textOutline w14:w="9525" w14:cap="rnd" w14:cmpd="sng" w14:algn="ctr">
+                            <w14:solidFill>
+                              <w14:schemeClr w14:val="tx1"/>
+                            </w14:solidFill>
+                            <w14:prstDash w14:val="solid"/>
+                            <w14:bevel/>
+                          </w14:textOutline>
+                        </w:rPr>
+                        <w:t xml:space="preserve"> / </w:t>
+                      </w:r>
+                      <w:proofErr w:type="spellStart"/>
+                      <w:r>
+                        <w:rPr>
+                          <w:rFonts w:ascii="Copperplate Gothic Bold" w:hAnsi="Copperplate Gothic Bold" w:cs="Times New Roman"/>
+                          <w:b/>
+                          <w:bCs/>
+                          <w:color w:val="D2691E"/>
+                          <w:sz w:val="64"/>
+                          <w:szCs w:val="64"/>
+                          <w14:textOutline w14:w="9525" w14:cap="rnd" w14:cmpd="sng" w14:algn="ctr">
+                            <w14:solidFill>
+                              <w14:schemeClr w14:val="tx1"/>
+                            </w14:solidFill>
+                            <w14:prstDash w14:val="solid"/>
+                            <w14:bevel/>
+                          </w14:textOutline>
+                        </w:rPr>
+                        <w:t>ProgrammationWeb</w:t>
+                      </w:r>
+                      <w:proofErr w:type="spellEnd"/>
                       <w:r>
                         <w:rPr>
                           <w:rFonts w:ascii="Copperplate Gothic Bold" w:hAnsi="Copperplate Gothic Bold" w:cs="Times New Roman"/>
@@ -520,8 +654,26 @@
                             <w14:bevel/>
                           </w14:textOutline>
                         </w:rPr>
-                        <w:t>Rapport de projet Ensisingerie</w:t>
+                        <w:t xml:space="preserve">Rapport de projet </w:t>
                       </w:r>
+                      <w:proofErr w:type="spellStart"/>
+                      <w:r>
+                        <w:rPr>
+                          <w:rFonts w:ascii="Copperplate Gothic Bold" w:hAnsi="Copperplate Gothic Bold" w:cs="Times New Roman"/>
+                          <w:color w:val="D2691E"/>
+                          <w:sz w:val="64"/>
+                          <w:szCs w:val="64"/>
+                          <w14:textOutline w14:w="9525" w14:cap="rnd" w14:cmpd="sng" w14:algn="ctr">
+                            <w14:solidFill>
+                              <w14:schemeClr w14:val="tx1"/>
+                            </w14:solidFill>
+                            <w14:prstDash w14:val="solid"/>
+                            <w14:bevel/>
+                          </w14:textOutline>
+                        </w:rPr>
+                        <w:t>Ensisingerie</w:t>
+                      </w:r>
+                      <w:proofErr w:type="spellEnd"/>
                     </w:p>
                   </w:txbxContent>
                 </v:textbox>
@@ -2065,7 +2217,15 @@
         <w:spacing w:after="160" w:line="259" w:lineRule="auto"/>
       </w:pPr>
       <w:r>
-        <w:t>Ce rapport a pour but d’expliquer les choix faits lors de la création du site web Ensisingerie, créé par le groupe Antropius/Desmonteix/Sénéchal.</w:t>
+        <w:t xml:space="preserve">Ce rapport a pour but d’expliquer les choix faits lors de la création du site web </w:t>
+      </w:r>
+      <w:proofErr w:type="spellStart"/>
+      <w:r>
+        <w:t>Ensisingerie</w:t>
+      </w:r>
+      <w:proofErr w:type="spellEnd"/>
+      <w:r>
+        <w:t>, créé par le groupe Antropius/Desmonteix/Sénéchal.</w:t>
       </w:r>
       <w:r>
         <w:t xml:space="preserve"> Le site a été créé avec les technologies suivantes :</w:t>
@@ -2126,7 +2286,15 @@
         <w:spacing w:after="160" w:line="259" w:lineRule="auto"/>
       </w:pPr>
       <w:r>
-        <w:t>La bilbiothèque de JavaScript Chart.js, uniquement sur la page de statistiques, non demandée dans les consignes. Nous avons bien sûr demandés l’autorisation pour l’utiliser, tant que cela restait pour la page de statistiques.</w:t>
+        <w:t xml:space="preserve">La </w:t>
+      </w:r>
+      <w:proofErr w:type="spellStart"/>
+      <w:r>
+        <w:t>bilbiothèque</w:t>
+      </w:r>
+      <w:proofErr w:type="spellEnd"/>
+      <w:r>
+        <w:t xml:space="preserve"> de JavaScript Chart.js, uniquement sur la page de statistiques, non demandée dans les consignes. Nous avons bien sûr demandés l’autorisation pour l’utiliser, tant que cela restait pour la page de statistiques.</w:t>
       </w:r>
     </w:p>
     <w:p>
@@ -2148,9 +2316,11 @@
       <w:r>
         <w:t xml:space="preserve">Mot de passe : </w:t>
       </w:r>
+      <w:proofErr w:type="spellStart"/>
       <w:r>
         <w:t>adminpass-singe%Web</w:t>
       </w:r>
+      <w:proofErr w:type="spellEnd"/>
     </w:p>
     <w:p>
       <w:pPr>
@@ -2181,8 +2351,13 @@
           <w:numId w:val="5"/>
         </w:numPr>
       </w:pPr>
-      <w:r>
-        <w:t xml:space="preserve">users : concerne tout ce qui est lié </w:t>
+      <w:proofErr w:type="spellStart"/>
+      <w:r>
+        <w:t>users</w:t>
+      </w:r>
+      <w:proofErr w:type="spellEnd"/>
+      <w:r>
+        <w:t xml:space="preserve"> : concerne tout ce qui est lié </w:t>
       </w:r>
       <w:r>
         <w:t xml:space="preserve">en majorité </w:t>
@@ -2199,8 +2374,13 @@
           <w:numId w:val="5"/>
         </w:numPr>
       </w:pPr>
-      <w:r>
-        <w:t xml:space="preserve">rooms : concerne tout ce qui est lié </w:t>
+      <w:proofErr w:type="spellStart"/>
+      <w:r>
+        <w:t>rooms</w:t>
+      </w:r>
+      <w:proofErr w:type="spellEnd"/>
+      <w:r>
+        <w:t xml:space="preserve"> : concerne tout ce qui est lié </w:t>
       </w:r>
       <w:r>
         <w:t xml:space="preserve">en majorité </w:t>
@@ -2238,7 +2418,15 @@
         <w:t>ans la même logique</w:t>
       </w:r>
       <w:r>
-        <w:t>, chaque application contient son propre dossier ‘static’, contenant les fichiers CSS, Javascript, éventuellement JSON et images.</w:t>
+        <w:t>, chaque application contient son propre dossier ‘</w:t>
+      </w:r>
+      <w:proofErr w:type="spellStart"/>
+      <w:r>
+        <w:t>static</w:t>
+      </w:r>
+      <w:proofErr w:type="spellEnd"/>
+      <w:r>
+        <w:t>’, contenant les fichiers CSS, Javascript, éventuellement JSON et images.</w:t>
       </w:r>
     </w:p>
     <w:p>
@@ -2246,7 +2434,15 @@
         <w:spacing w:after="0"/>
       </w:pPr>
       <w:r>
-        <w:t>Un dossier ‘static’ supplémentaire se trouve au même niveau que les dossiers des apps et contient les fichiers statiques utilisés dans plusieurs apps.</w:t>
+        <w:t>Un dossier ‘</w:t>
+      </w:r>
+      <w:proofErr w:type="spellStart"/>
+      <w:r>
+        <w:t>static</w:t>
+      </w:r>
+      <w:proofErr w:type="spellEnd"/>
+      <w:r>
+        <w:t>’ supplémentaire se trouve au même niveau que les dossiers des apps et contient les fichiers statiques utilisés dans plusieurs apps.</w:t>
       </w:r>
       <w:r>
         <w:br/>
@@ -2270,14 +2466,30 @@
       </w:pPr>
       <w:bookmarkStart w:id="2" w:name="_Toc155492629"/>
       <w:r>
-        <w:t>Application ‘users’</w:t>
+        <w:t>Application ‘</w:t>
+      </w:r>
+      <w:proofErr w:type="spellStart"/>
+      <w:r>
+        <w:t>users</w:t>
+      </w:r>
+      <w:proofErr w:type="spellEnd"/>
+      <w:r>
+        <w:t>’</w:t>
       </w:r>
       <w:bookmarkEnd w:id="2"/>
     </w:p>
     <w:p/>
     <w:p>
       <w:r>
-        <w:t xml:space="preserve">L’application ‘users’ </w:t>
+        <w:t>L’application ‘</w:t>
+      </w:r>
+      <w:proofErr w:type="spellStart"/>
+      <w:r>
+        <w:t>users</w:t>
+      </w:r>
+      <w:proofErr w:type="spellEnd"/>
+      <w:r>
+        <w:t xml:space="preserve">’ </w:t>
       </w:r>
       <w:r>
         <w:t>concerne, comme son nom l’indique, les utilisateurs. Concrètement, elle contient la logique et les pages permettant d’effectuer les actions suivantes :</w:t>
@@ -2366,7 +2578,15 @@
     </w:p>
     <w:p>
       <w:r>
-        <w:t xml:space="preserve">Concernant les views, toutes les pages générées le sont en dérivant les </w:t>
+        <w:t xml:space="preserve">Concernant les </w:t>
+      </w:r>
+      <w:proofErr w:type="spellStart"/>
+      <w:r>
+        <w:t>views</w:t>
+      </w:r>
+      <w:proofErr w:type="spellEnd"/>
+      <w:r>
+        <w:t xml:space="preserve">, toutes les pages générées le sont en dérivant les </w:t>
       </w:r>
       <w:r>
         <w:t>classes</w:t>
@@ -2464,7 +2684,15 @@
       </w:pPr>
       <w:bookmarkStart w:id="4" w:name="_Toc155492631"/>
       <w:r>
-        <w:t>Application ‘rooms’</w:t>
+        <w:t>Application ‘</w:t>
+      </w:r>
+      <w:proofErr w:type="spellStart"/>
+      <w:r>
+        <w:t>rooms</w:t>
+      </w:r>
+      <w:proofErr w:type="spellEnd"/>
+      <w:r>
+        <w:t>’</w:t>
       </w:r>
       <w:bookmarkEnd w:id="4"/>
     </w:p>
@@ -2481,7 +2709,15 @@
         <w:t xml:space="preserve">L’application </w:t>
       </w:r>
       <w:r>
-        <w:t xml:space="preserve">‘rooms’ </w:t>
+        <w:t>‘</w:t>
+      </w:r>
+      <w:proofErr w:type="spellStart"/>
+      <w:r>
+        <w:t>rooms</w:t>
+      </w:r>
+      <w:proofErr w:type="spellEnd"/>
+      <w:r>
+        <w:t xml:space="preserve">’ </w:t>
       </w:r>
       <w:r>
         <w:t xml:space="preserve">est la plus </w:t>
@@ -2606,6 +2842,18 @@
     </w:p>
     <w:p>
       <w:pPr>
+        <w:spacing w:after="160" w:line="259" w:lineRule="auto"/>
+        <w:jc w:val="both"/>
+      </w:pPr>
+    </w:p>
+    <w:p>
+      <w:pPr>
+        <w:spacing w:after="160" w:line="259" w:lineRule="auto"/>
+        <w:jc w:val="both"/>
+      </w:pPr>
+    </w:p>
+    <w:p>
+      <w:pPr>
         <w:pStyle w:val="Titre2"/>
         <w:jc w:val="both"/>
         <w:rPr>
@@ -2617,6 +2865,7 @@
         <w:rPr>
           <w:shd w:val="clear" w:color="auto" w:fill="F9F9F9"/>
         </w:rPr>
+        <w:lastRenderedPageBreak/>
         <w:t>Modèles :</w:t>
       </w:r>
       <w:bookmarkEnd w:id="5"/>
@@ -2641,8 +2890,15 @@
         </w:numPr>
       </w:pPr>
       <w:r>
-        <w:lastRenderedPageBreak/>
-        <w:t>La classe Room représente un salon. Il est caractérisé par son nom, son propriétaire, une liste des utilisateurs présents dans le salon, une liste des utilisateurs ayant déjà été bannis du salon et un attribut ‘private’ représentant le caractère publi</w:t>
+        <w:t>La classe Room représente un salon. Il est caractérisé par son nom, son propriétaire, une liste des utilisateurs présents dans le salon, une liste des utilisateurs ayant déjà été bannis du salon et un attribut ‘</w:t>
+      </w:r>
+      <w:proofErr w:type="spellStart"/>
+      <w:r>
+        <w:t>private</w:t>
+      </w:r>
+      <w:proofErr w:type="spellEnd"/>
+      <w:r>
+        <w:t>’ représentant le caractère publi</w:t>
       </w:r>
       <w:r>
         <w:t>c</w:t>
@@ -2666,7 +2922,15 @@
         <w:t>La classe Message représente un message.</w:t>
       </w:r>
       <w:r>
-        <w:t xml:space="preserve"> Un message est représenté par son auteur, le salon dans lequel il l’a envoyé, sa date de publication, son texte et un attribut ‘is_deleted’ représentant le fait que le message ait été supprimé.</w:t>
+        <w:t xml:space="preserve"> Un message est représenté par son auteur, le salon dans lequel il l’a envoyé, sa date de publication, son texte et un attribut ‘</w:t>
+      </w:r>
+      <w:proofErr w:type="spellStart"/>
+      <w:r>
+        <w:t>is_deleted</w:t>
+      </w:r>
+      <w:proofErr w:type="spellEnd"/>
+      <w:r>
+        <w:t>’ représentant le fait que le message ait été supprimé.</w:t>
       </w:r>
     </w:p>
     <w:p>
@@ -2678,10 +2942,26 @@
         </w:numPr>
       </w:pPr>
       <w:r>
-        <w:t xml:space="preserve">La classe JoinRequest représente une demande qu’un utilisateur a faite pour rejoindre un salon. Il contient donc </w:t>
-      </w:r>
-      <w:r>
-        <w:t>l’émetteur de la demande, le salon en question et un attribut ‘is_approved’ indiquant si la demande a été approuvée</w:t>
+        <w:t xml:space="preserve">La classe </w:t>
+      </w:r>
+      <w:proofErr w:type="spellStart"/>
+      <w:r>
+        <w:t>JoinRequest</w:t>
+      </w:r>
+      <w:proofErr w:type="spellEnd"/>
+      <w:r>
+        <w:t xml:space="preserve"> représente une demande qu’un utilisateur a faite pour rejoindre un salon. Il contient donc </w:t>
+      </w:r>
+      <w:r>
+        <w:t>l’émetteur de la demande, le salon en question et un attribut ‘</w:t>
+      </w:r>
+      <w:proofErr w:type="spellStart"/>
+      <w:r>
+        <w:t>is_approved</w:t>
+      </w:r>
+      <w:proofErr w:type="spellEnd"/>
+      <w:r>
+        <w:t>’ indiquant si la demande a été approuvée</w:t>
       </w:r>
       <w:r>
         <w:t xml:space="preserve"> ou non</w:t>
@@ -2699,7 +2979,15 @@
         </w:numPr>
       </w:pPr>
       <w:r>
-        <w:t>La classe RoomInvitation repr</w:t>
+        <w:t xml:space="preserve">La classe </w:t>
+      </w:r>
+      <w:proofErr w:type="spellStart"/>
+      <w:r>
+        <w:t>RoomInvitation</w:t>
+      </w:r>
+      <w:proofErr w:type="spellEnd"/>
+      <w:r>
+        <w:t xml:space="preserve"> repr</w:t>
       </w:r>
       <w:r>
         <w:t>ésente une invitation du propriétaire d’un salon à un</w:t>
@@ -2804,6 +3092,148 @@
     </w:p>
     <w:p>
       <w:r>
+        <w:t xml:space="preserve">Les émojis sont gérés de la manière suivante : Une fonction dans les vues </w:t>
+      </w:r>
+      <w:proofErr w:type="spellStart"/>
+      <w:r>
+        <w:t>django</w:t>
+      </w:r>
+      <w:proofErr w:type="spellEnd"/>
+      <w:r>
+        <w:t xml:space="preserve"> de l’application permet d’ouvrir et lire le contenu d’un fichier </w:t>
+      </w:r>
+      <w:proofErr w:type="spellStart"/>
+      <w:r>
+        <w:t>json</w:t>
+      </w:r>
+      <w:proofErr w:type="spellEnd"/>
+      <w:r>
+        <w:t xml:space="preserve"> dans les </w:t>
+      </w:r>
+      <w:proofErr w:type="spellStart"/>
+      <w:r>
+        <w:t>statics</w:t>
+      </w:r>
+      <w:proofErr w:type="spellEnd"/>
+      <w:r>
+        <w:t xml:space="preserve"> de l’app. Il contient des émojis triés par catégorie accompagnés de plusieurs informations comme le nom de l’émoji ainsi que son symbole (c’est cette dernière information qu’on viendra récupérer à l’aide du javascript ainsi que les noms des catégories d’émojis pour les trier). Le fichier </w:t>
+      </w:r>
+      <w:proofErr w:type="spellStart"/>
+      <w:r>
+        <w:t>json</w:t>
+      </w:r>
+      <w:proofErr w:type="spellEnd"/>
+      <w:r>
+        <w:t xml:space="preserve"> a été récupéré à l’adresse suivante : </w:t>
+      </w:r>
+      <w:hyperlink r:id="rId10" w:history="1">
+        <w:proofErr w:type="spellStart"/>
+        <w:r>
+          <w:rPr>
+            <w:rStyle w:val="Lienhypertexte"/>
+          </w:rPr>
+          <w:t>unicode</w:t>
+        </w:r>
+        <w:proofErr w:type="spellEnd"/>
+        <w:r>
+          <w:rPr>
+            <w:rStyle w:val="Lienhypertexte"/>
+          </w:rPr>
+          <w:t>-emoji-</w:t>
+        </w:r>
+        <w:proofErr w:type="spellStart"/>
+        <w:r>
+          <w:rPr>
+            <w:rStyle w:val="Lienhypertexte"/>
+          </w:rPr>
+          <w:t>json</w:t>
+        </w:r>
+        <w:proofErr w:type="spellEnd"/>
+        <w:r>
+          <w:rPr>
+            <w:rStyle w:val="Lienhypertexte"/>
+          </w:rPr>
+          <w:t>/data-by-</w:t>
+        </w:r>
+        <w:proofErr w:type="spellStart"/>
+        <w:r>
+          <w:rPr>
+            <w:rStyle w:val="Lienhypertexte"/>
+          </w:rPr>
+          <w:t>group.json</w:t>
+        </w:r>
+        <w:proofErr w:type="spellEnd"/>
+        <w:r>
+          <w:rPr>
+            <w:rStyle w:val="Lienhypertexte"/>
+          </w:rPr>
+          <w:t xml:space="preserve"> at main · </w:t>
+        </w:r>
+        <w:proofErr w:type="spellStart"/>
+        <w:r>
+          <w:rPr>
+            <w:rStyle w:val="Lienhypertexte"/>
+          </w:rPr>
+          <w:t>muan</w:t>
+        </w:r>
+        <w:proofErr w:type="spellEnd"/>
+        <w:r>
+          <w:rPr>
+            <w:rStyle w:val="Lienhypertexte"/>
+          </w:rPr>
+          <w:t>/</w:t>
+        </w:r>
+        <w:proofErr w:type="spellStart"/>
+        <w:r>
+          <w:rPr>
+            <w:rStyle w:val="Lienhypertexte"/>
+          </w:rPr>
+          <w:t>unicode</w:t>
+        </w:r>
+        <w:proofErr w:type="spellEnd"/>
+        <w:r>
+          <w:rPr>
+            <w:rStyle w:val="Lienhypertexte"/>
+          </w:rPr>
+          <w:t>-emoji-</w:t>
+        </w:r>
+        <w:proofErr w:type="spellStart"/>
+        <w:r>
+          <w:rPr>
+            <w:rStyle w:val="Lienhypertexte"/>
+          </w:rPr>
+          <w:t>json</w:t>
+        </w:r>
+        <w:proofErr w:type="spellEnd"/>
+        <w:r>
+          <w:rPr>
+            <w:rStyle w:val="Lienhypertexte"/>
+          </w:rPr>
+          <w:t xml:space="preserve"> (github.com)</w:t>
+        </w:r>
+      </w:hyperlink>
+      <w:r>
+        <w:t xml:space="preserve">. L’inconvénient étant que les émojis sont inscrits dans un fichier </w:t>
+      </w:r>
+      <w:proofErr w:type="spellStart"/>
+      <w:r>
+        <w:t>json</w:t>
+      </w:r>
+      <w:proofErr w:type="spellEnd"/>
+      <w:r>
+        <w:t xml:space="preserve"> d’une certaine manière si le nombre d’émojis vient à augmenter en fonction de la version UNICODE on ne pourrait pas les avoir ou si on voudrait récupérer les émojis d’un fichier </w:t>
+      </w:r>
+      <w:proofErr w:type="spellStart"/>
+      <w:r>
+        <w:t>json</w:t>
+      </w:r>
+      <w:proofErr w:type="spellEnd"/>
+      <w:r>
+        <w:t xml:space="preserve"> qui ne serait pas formaté de la même manière alors ce serait impossible.</w:t>
+      </w:r>
+    </w:p>
+    <w:p>
+      <w:r>
         <w:t>On trouve également un ou deux boutons permettant d’accéder aux pages ‘Statistiques’ et ‘Gestion des utilisateurs’.</w:t>
       </w:r>
     </w:p>
@@ -2820,6 +3250,7 @@
         <w:rPr>
           <w:shd w:val="clear" w:color="auto" w:fill="F9F9F9"/>
         </w:rPr>
+        <w:lastRenderedPageBreak/>
         <w:t>Page statistiques :</w:t>
       </w:r>
       <w:bookmarkEnd w:id="7"/>
@@ -2832,7 +3263,15 @@
         <w:t xml:space="preserve"> Le nombre de messages envoyés par jour est affiché sous la forme d’un graphique utilisant Chart.js.</w:t>
       </w:r>
       <w:r>
-        <w:t xml:space="preserve"> C’est le seul endroit du site où nous utilisons cette bilbiothèque.</w:t>
+        <w:t xml:space="preserve"> C’est le seul endroit du site où nous utilisons cette </w:t>
+      </w:r>
+      <w:proofErr w:type="spellStart"/>
+      <w:r>
+        <w:t>bilbiothèque</w:t>
+      </w:r>
+      <w:proofErr w:type="spellEnd"/>
+      <w:r>
+        <w:t>.</w:t>
       </w:r>
     </w:p>
     <w:p>
@@ -2901,18 +3340,33 @@
         </w:rPr>
       </w:pPr>
       <w:bookmarkStart w:id="9" w:name="_Toc155492636"/>
+      <w:proofErr w:type="spellStart"/>
       <w:r>
         <w:rPr>
           <w:shd w:val="clear" w:color="auto" w:fill="F9F9F9"/>
         </w:rPr>
-        <w:lastRenderedPageBreak/>
-        <w:t>Views :</w:t>
+        <w:t>Views</w:t>
+      </w:r>
+      <w:proofErr w:type="spellEnd"/>
+      <w:r>
+        <w:rPr>
+          <w:shd w:val="clear" w:color="auto" w:fill="F9F9F9"/>
+        </w:rPr>
+        <w:t> :</w:t>
       </w:r>
       <w:bookmarkEnd w:id="9"/>
     </w:p>
     <w:p>
       <w:r>
-        <w:t>Dans cette app, la majorité des views sont de simples fonctions, permettant un contrôle plus fin sur la logique de l’application.</w:t>
+        <w:t xml:space="preserve">Dans cette app, la majorité des </w:t>
+      </w:r>
+      <w:proofErr w:type="spellStart"/>
+      <w:r>
+        <w:t>views</w:t>
+      </w:r>
+      <w:proofErr w:type="spellEnd"/>
+      <w:r>
+        <w:t xml:space="preserve"> sont de simples fonctions, permettant un contrôle plus fin sur la logique de l’application.</w:t>
       </w:r>
       <w:r>
         <w:t xml:space="preserve"> </w:t>
@@ -2927,7 +3381,15 @@
         <w:t>avoir directement accès à une fonctionnalité qui lui est interdite (le bouton ‘supprimer’ n’apparait par exemple pas sur les messages dont l’utilisateur n’est pas originaire)</w:t>
       </w:r>
       <w:r>
-        <w:t>, des sécurités supplémentaires sont implémentées dans les views :</w:t>
+        <w:t xml:space="preserve">, des sécurités supplémentaires sont implémentées dans les </w:t>
+      </w:r>
+      <w:proofErr w:type="spellStart"/>
+      <w:r>
+        <w:t>views</w:t>
+      </w:r>
+      <w:proofErr w:type="spellEnd"/>
+      <w:r>
+        <w:t> :</w:t>
       </w:r>
       <w:r>
         <w:br/>
@@ -2969,7 +3431,15 @@
         <w:t>De plus, chaque fonction vérifie un certain nombre de condition avant d’effectuer l’action demandée et redirige vers une page d’erreur ou renvoie une réponse JSON en cas de problème, permettant de sécuriser le site.</w:t>
       </w:r>
       <w:r>
-        <w:t xml:space="preserve"> Par exemple, dans la fonction remove_user, appelée pour éjecter un utilisateur d’un salon et pour quitter un salon, on vérifie d’abord</w:t>
+        <w:t xml:space="preserve"> Par exemple, dans la fonction </w:t>
+      </w:r>
+      <w:proofErr w:type="spellStart"/>
+      <w:r>
+        <w:t>remove_user</w:t>
+      </w:r>
+      <w:proofErr w:type="spellEnd"/>
+      <w:r>
+        <w:t>, appelée pour éjecter un utilisateur d’un salon et pour quitter un salon, on vérifie d’abord</w:t>
       </w:r>
       <w:r>
         <w:t xml:space="preserve"> que</w:t>
@@ -3022,6 +3492,7 @@
       </w:r>
     </w:p>
     <w:p/>
+    <w:p/>
     <w:p>
       <w:pPr>
         <w:pStyle w:val="Titre1"/>
@@ -3029,6 +3500,7 @@
       </w:pPr>
       <w:bookmarkStart w:id="11" w:name="_Toc155492638"/>
       <w:r>
+        <w:lastRenderedPageBreak/>
         <w:t>Application ‘main’</w:t>
       </w:r>
       <w:bookmarkEnd w:id="11"/>
@@ -3054,14 +3526,37 @@
     </w:p>
     <w:p>
       <w:r>
-        <w:lastRenderedPageBreak/>
         <w:t xml:space="preserve">Il est important de noter que bien que le Javascript pour l’application main se trouve dans </w:t>
       </w:r>
       <w:r>
         <w:t xml:space="preserve">la </w:t>
       </w:r>
       <w:r>
-        <w:t xml:space="preserve">même application, le Javascript fait lui appel à des views de l’application ‘rooms’, par exemple pour renvoyer la liste des salons de l’utilisateur. Nous avons en effet décidé de donner cette responsabilité à l’application ‘rooms’ car </w:t>
+        <w:t xml:space="preserve">même application, le Javascript fait lui appel à des </w:t>
+      </w:r>
+      <w:proofErr w:type="spellStart"/>
+      <w:r>
+        <w:t>views</w:t>
+      </w:r>
+      <w:proofErr w:type="spellEnd"/>
+      <w:r>
+        <w:t xml:space="preserve"> de l’application ‘</w:t>
+      </w:r>
+      <w:proofErr w:type="spellStart"/>
+      <w:r>
+        <w:t>rooms</w:t>
+      </w:r>
+      <w:proofErr w:type="spellEnd"/>
+      <w:r>
+        <w:t>’, par exemple pour renvoyer la liste des salons de l’utilisateur. Nous avons en effet décidé de donner cette responsabilité à l’application ‘</w:t>
+      </w:r>
+      <w:proofErr w:type="spellStart"/>
+      <w:r>
+        <w:t>rooms</w:t>
+      </w:r>
+      <w:proofErr w:type="spellEnd"/>
+      <w:r>
+        <w:t xml:space="preserve">’ car </w:t>
       </w:r>
       <w:r>
         <w:t>cela nous semblait plus pertinent.</w:t>
@@ -3069,12 +3564,28 @@
     </w:p>
     <w:p>
       <w:r>
-        <w:t>Sur la page de création de salon, une checkbox permet de définir le caractère publique ou privé du salon.</w:t>
-      </w:r>
-    </w:p>
-    <w:p>
-      <w:r>
-        <w:t>Enfin, une page d’administration est accessible aux super users. On peut y supprimer complètement un utilisateur, ce qui a pour effet de supprimer tous ses messages, ses invitations et ses demandes et de transférer la propriété de ses salons à l’utilisateur l’ayant supprimé.</w:t>
+        <w:t xml:space="preserve">Sur la page de création de salon, une </w:t>
+      </w:r>
+      <w:proofErr w:type="spellStart"/>
+      <w:r>
+        <w:t>checkbox</w:t>
+      </w:r>
+      <w:proofErr w:type="spellEnd"/>
+      <w:r>
+        <w:t xml:space="preserve"> permet de définir le caractère publique ou privé du salon.</w:t>
+      </w:r>
+    </w:p>
+    <w:p>
+      <w:r>
+        <w:t xml:space="preserve">Enfin, une page d’administration est accessible aux super </w:t>
+      </w:r>
+      <w:proofErr w:type="spellStart"/>
+      <w:r>
+        <w:t>users</w:t>
+      </w:r>
+      <w:proofErr w:type="spellEnd"/>
+      <w:r>
+        <w:t>. On peut y supprimer complètement un utilisateur, ce qui a pour effet de supprimer tous ses messages, ses invitations et ses demandes et de transférer la propriété de ses salons à l’utilisateur l’ayant supprimé.</w:t>
       </w:r>
       <w:r>
         <w:t xml:space="preserve"> Pour tester cette fonctionnalité, vous pouvez utiliser le compte administrateur donné dans l’introduction de ce rapport.</w:t>
@@ -3096,7 +3607,15 @@
       </w:pPr>
       <w:bookmarkStart w:id="12" w:name="_Toc155492639"/>
       <w:r>
-        <w:t>Dossier static commun à toutes les apps</w:t>
+        <w:t xml:space="preserve">Dossier </w:t>
+      </w:r>
+      <w:proofErr w:type="spellStart"/>
+      <w:r>
+        <w:t>static</w:t>
+      </w:r>
+      <w:proofErr w:type="spellEnd"/>
+      <w:r>
+        <w:t xml:space="preserve"> commun à toutes les apps</w:t>
       </w:r>
       <w:bookmarkEnd w:id="12"/>
     </w:p>
@@ -3112,16 +3631,64 @@
         <w:t xml:space="preserve"> toutes les pages du site se trouve un bouton permettant de passer du thème clair au thème sombre et inversement. Ce changement se fait en Javascript au moyen d’un</w:t>
       </w:r>
       <w:r>
-        <w:t xml:space="preserve"> ‘toggleClass’ sur l’élément HTML ‘body’. </w:t>
-      </w:r>
-      <w:r>
-        <w:t>Un toggleClass permet d’ajouter une classe à un élément ou à la retirer si elle y est déjà</w:t>
-      </w:r>
-      <w:r>
-        <w:t xml:space="preserve">, ce qui permet dans notre cas, à l’aide d’un CSS adapté, de choisir des couleurs différentes dans le cas où l’élément body possède la classe ‘dark-theme’ ou non. De plus, </w:t>
-      </w:r>
-      <w:r>
-        <w:t>var theme = localStorage.getItem('theme')</w:t>
+        <w:t xml:space="preserve"> ‘</w:t>
+      </w:r>
+      <w:proofErr w:type="spellStart"/>
+      <w:r>
+        <w:t>toggleClass</w:t>
+      </w:r>
+      <w:proofErr w:type="spellEnd"/>
+      <w:r>
+        <w:t xml:space="preserve">’ sur l’élément HTML ‘body’. </w:t>
+      </w:r>
+      <w:r>
+        <w:t xml:space="preserve">Un </w:t>
+      </w:r>
+      <w:proofErr w:type="spellStart"/>
+      <w:r>
+        <w:t>toggleClass</w:t>
+      </w:r>
+      <w:proofErr w:type="spellEnd"/>
+      <w:r>
+        <w:t xml:space="preserve"> permet d’ajouter une classe à un élément ou à la retirer si elle y est déjà</w:t>
+      </w:r>
+      <w:r>
+        <w:t>, ce qui permet dans notre cas, à l’aide d’un CSS adapté, de choisir des couleurs différentes dans le cas où l’élément body possède la classe ‘</w:t>
+      </w:r>
+      <w:proofErr w:type="spellStart"/>
+      <w:r>
+        <w:t>dark-theme</w:t>
+      </w:r>
+      <w:proofErr w:type="spellEnd"/>
+      <w:r>
+        <w:t xml:space="preserve">’ ou non. De plus, </w:t>
+      </w:r>
+      <w:r>
+        <w:t xml:space="preserve">var </w:t>
+      </w:r>
+      <w:proofErr w:type="spellStart"/>
+      <w:r>
+        <w:t>theme</w:t>
+      </w:r>
+      <w:proofErr w:type="spellEnd"/>
+      <w:r>
+        <w:t xml:space="preserve"> = </w:t>
+      </w:r>
+      <w:proofErr w:type="spellStart"/>
+      <w:r>
+        <w:t>localStorage.getItem</w:t>
+      </w:r>
+      <w:proofErr w:type="spellEnd"/>
+      <w:r>
+        <w:t>('</w:t>
+      </w:r>
+      <w:proofErr w:type="spellStart"/>
+      <w:r>
+        <w:t>theme</w:t>
+      </w:r>
+      <w:proofErr w:type="spellEnd"/>
+      <w:r>
+        <w:t>')</w:t>
       </w:r>
       <w:r>
         <w:t xml:space="preserve"> permet de sauvegarder le thème choisi par l’utilisateur pour que celui-ci soit gardé en mémoire entre les différentes pages du site.</w:t>
@@ -3137,55 +3704,210 @@
         <w:pStyle w:val="Titre1"/>
         <w:jc w:val="both"/>
       </w:pPr>
-      <w:bookmarkStart w:id="13" w:name="_Toc155492640"/>
-      <w:r>
-        <w:t>Sécurisation du site</w:t>
-      </w:r>
-      <w:bookmarkEnd w:id="13"/>
-    </w:p>
-    <w:p/>
-    <w:p>
-      <w:r>
-        <w:t xml:space="preserve">Les informations sensibles du fichier settings.py sont sécurisées </w:t>
-      </w:r>
-      <w:r>
-        <w:t xml:space="preserve">lors du partage de fichiers sur GitHub </w:t>
-      </w:r>
-      <w:r>
-        <w:t>grâce à Python Decouple. Ceci permet de stocker les valeurs réelles de certaines variables (</w:t>
-      </w:r>
-      <w:r>
-        <w:t>SECRET_KEY</w:t>
-      </w:r>
-      <w:r>
-        <w:t xml:space="preserve"> et </w:t>
-      </w:r>
-      <w:r>
-        <w:t>EMAIL_HOST_PASSWORD</w:t>
-      </w:r>
-      <w:r>
-        <w:t xml:space="preserve"> notamment) dans un fichier .env indépendant</w:t>
-      </w:r>
-      <w:r>
-        <w:t xml:space="preserve"> qui lui n’est pas partagé.</w:t>
-      </w:r>
-    </w:p>
-    <w:p>
-      <w:r>
-        <w:br/>
-      </w:r>
-      <w:r>
-        <w:br/>
-      </w:r>
-    </w:p>
-    <w:p/>
+      <w:r>
+        <w:lastRenderedPageBreak/>
+        <w:t xml:space="preserve">Gestion du cache des navigateur pour les fichiers </w:t>
+      </w:r>
+      <w:proofErr w:type="spellStart"/>
+      <w:r>
+        <w:t>static</w:t>
+      </w:r>
+      <w:proofErr w:type="spellEnd"/>
+      <w:r>
+        <w:t xml:space="preserve"> </w:t>
+      </w:r>
+    </w:p>
+    <w:p>
+      <w:pPr>
+        <w:spacing w:before="240" w:after="0" w:line="240" w:lineRule="auto"/>
+      </w:pPr>
+      <w:r>
+        <w:t>La ligne :</w:t>
+      </w:r>
+    </w:p>
+    <w:p>
+      <w:pPr>
+        <w:spacing w:before="240" w:after="0" w:line="240" w:lineRule="auto"/>
+      </w:pPr>
+      <w:r>
+        <w:t>STATICFILES_STORAGE = "</w:t>
+      </w:r>
+      <w:proofErr w:type="spellStart"/>
+      <w:r>
+        <w:t>django.contrib.staticfiles.storage.ManifestStaticFilesStorage</w:t>
+      </w:r>
+      <w:proofErr w:type="spellEnd"/>
+      <w:r>
+        <w:t xml:space="preserve">" dans settings.py permet d’ajouter un hash MD5 à la fin du nom du fichier (par exemple le fichier </w:t>
+      </w:r>
+      <w:proofErr w:type="spellStart"/>
+      <w:r>
+        <w:rPr>
+          <w:b/>
+          <w:bCs/>
+        </w:rPr>
+        <w:t>css</w:t>
+      </w:r>
+      <w:proofErr w:type="spellEnd"/>
+      <w:r>
+        <w:rPr>
+          <w:b/>
+          <w:bCs/>
+        </w:rPr>
+        <w:t>/styles.css</w:t>
+      </w:r>
+      <w:r>
+        <w:t> deviendrait</w:t>
+      </w:r>
+      <w:r>
+        <w:rPr>
+          <w:b/>
+          <w:bCs/>
+        </w:rPr>
+        <w:t xml:space="preserve"> </w:t>
+      </w:r>
+      <w:proofErr w:type="spellStart"/>
+      <w:r>
+        <w:rPr>
+          <w:b/>
+          <w:bCs/>
+        </w:rPr>
+        <w:t>css</w:t>
+      </w:r>
+      <w:proofErr w:type="spellEnd"/>
+      <w:r>
+        <w:rPr>
+          <w:b/>
+          <w:bCs/>
+        </w:rPr>
+        <w:t xml:space="preserve">/styles.55e7cbb9ba48.css) </w:t>
+      </w:r>
+      <w:r>
+        <w:t>et qui change en fonction du contenu du fichier. Le but est d’apporter du cache-</w:t>
+      </w:r>
+      <w:proofErr w:type="spellStart"/>
+      <w:r>
+        <w:t>busting</w:t>
+      </w:r>
+      <w:proofErr w:type="spellEnd"/>
+      <w:r>
+        <w:t xml:space="preserve"> aux fichiers </w:t>
+      </w:r>
+      <w:proofErr w:type="spellStart"/>
+      <w:r>
+        <w:t>static</w:t>
+      </w:r>
+      <w:proofErr w:type="spellEnd"/>
+      <w:r>
+        <w:t>.</w:t>
+      </w:r>
+    </w:p>
+    <w:p>
+      <w:pPr>
+        <w:spacing w:before="240" w:after="0"/>
+      </w:pPr>
+      <w:r>
+        <w:t xml:space="preserve">Ainsi lorsque le contenu du fichier </w:t>
+      </w:r>
+      <w:proofErr w:type="spellStart"/>
+      <w:r>
+        <w:t>static</w:t>
+      </w:r>
+      <w:proofErr w:type="spellEnd"/>
+      <w:r>
+        <w:t xml:space="preserve"> change alors le hash change également, forçant les navigateurs à télécharger le nouveau fichier plutôt que d’utiliser une version en cache. Cela permet d’optimiser la gestion des fichiers </w:t>
+      </w:r>
+      <w:proofErr w:type="spellStart"/>
+      <w:r>
+        <w:t>static</w:t>
+      </w:r>
+      <w:proofErr w:type="spellEnd"/>
+      <w:r>
+        <w:t xml:space="preserve"> et améliorer la gestion du cache comme les utilisateurs seront assurés d’avoir toujours la dernière version des fichiers. Il faut cependant pour que cela fonctionne que DEBUG = False dans settings.py et il faut lancer la commande python manage.py </w:t>
+      </w:r>
+      <w:proofErr w:type="spellStart"/>
+      <w:r>
+        <w:t>collectstatic</w:t>
+      </w:r>
+      <w:proofErr w:type="spellEnd"/>
+      <w:r>
+        <w:t xml:space="preserve"> au moindre changement dans un fichier </w:t>
+      </w:r>
+      <w:proofErr w:type="spellStart"/>
+      <w:r>
+        <w:t>static</w:t>
+      </w:r>
+      <w:proofErr w:type="spellEnd"/>
+      <w:r>
+        <w:t>.</w:t>
+      </w:r>
+    </w:p>
+    <w:p>
+      <w:pPr>
+        <w:spacing w:before="240" w:after="0" w:line="240" w:lineRule="auto"/>
+      </w:pPr>
+    </w:p>
     <w:p>
       <w:pPr>
         <w:pStyle w:val="Titre1"/>
         <w:jc w:val="both"/>
       </w:pPr>
-      <w:r>
-        <w:lastRenderedPageBreak/>
+      <w:bookmarkStart w:id="13" w:name="_Toc155492640"/>
+      <w:r>
+        <w:t>Sécurisation du site</w:t>
+      </w:r>
+      <w:bookmarkEnd w:id="13"/>
+    </w:p>
+    <w:p/>
+    <w:p>
+      <w:r>
+        <w:t xml:space="preserve">Les informations sensibles du fichier settings.py sont sécurisées </w:t>
+      </w:r>
+      <w:r>
+        <w:t xml:space="preserve">lors du partage de fichiers sur GitHub </w:t>
+      </w:r>
+      <w:r>
+        <w:t xml:space="preserve">grâce à Python </w:t>
+      </w:r>
+      <w:proofErr w:type="spellStart"/>
+      <w:r>
+        <w:t>Decouple</w:t>
+      </w:r>
+      <w:proofErr w:type="spellEnd"/>
+      <w:r>
+        <w:t>. Ceci permet de stocker les valeurs réelles de certaines variables (</w:t>
+      </w:r>
+      <w:r>
+        <w:t>SECRET_KEY</w:t>
+      </w:r>
+      <w:r>
+        <w:t xml:space="preserve"> et </w:t>
+      </w:r>
+      <w:r>
+        <w:t>EMAIL_HOST_PASSWORD</w:t>
+      </w:r>
+      <w:r>
+        <w:t xml:space="preserve"> notamment) dans un fichier .</w:t>
+      </w:r>
+      <w:proofErr w:type="spellStart"/>
+      <w:r>
+        <w:t>env</w:t>
+      </w:r>
+      <w:proofErr w:type="spellEnd"/>
+      <w:r>
+        <w:t xml:space="preserve"> indépendant</w:t>
+      </w:r>
+      <w:r>
+        <w:t xml:space="preserve"> qui lui n’est pas partagé.</w:t>
+      </w:r>
+    </w:p>
+    <w:p/>
+    <w:p>
+      <w:pPr>
+        <w:pStyle w:val="Titre1"/>
+        <w:jc w:val="both"/>
+      </w:pPr>
+      <w:r>
         <w:t>Adaptabilité du site</w:t>
       </w:r>
     </w:p>

</xml_diff>